<commit_message>
Added integration and spring reactor
</commit_message>
<xml_diff>
--- a/Spring In Action.docx
+++ b/Spring In Action.docx
@@ -443,6 +443,27 @@
           <w:szCs w:val="24"/>
         </w:rPr>
         <w:t xml:space="preserve"> provide automatic restart on code change. It has too class loaders that load to the JVM. One contains code. The other contains the dependencies.</w:t>
+      </w:r>
+    </w:p>
+    <w:p>
+      <w:pPr>
+        <w:pStyle w:val="ListParagraph"/>
+        <w:numPr>
+          <w:ilvl w:val="0"/>
+          <w:numId w:val="1"/>
+        </w:numPr>
+        <w:spacing w:line="360" w:lineRule="auto"/>
+        <w:rPr>
+          <w:sz w:val="24"/>
+          <w:szCs w:val="24"/>
+        </w:rPr>
+      </w:pPr>
+      <w:r>
+        <w:rPr>
+          <w:sz w:val="24"/>
+          <w:szCs w:val="24"/>
+        </w:rPr>
+        <w:t>When annotating a class with configuration property, you can reference the variables inside that class in the YAML file as constants.</w:t>
       </w:r>
     </w:p>
     <w:p>
@@ -2498,8 +2519,6 @@
         </w:rPr>
         <w:t xml:space="preserve">that </w:t>
       </w:r>
-      <w:bookmarkStart w:id="0" w:name="_GoBack"/>
-      <w:bookmarkEnd w:id="0"/>
       <w:r>
         <w:rPr>
           <w:sz w:val="24"/>
@@ -2530,21 +2549,7 @@
           <w:sz w:val="24"/>
           <w:szCs w:val="24"/>
         </w:rPr>
-        <w:t xml:space="preserve"> (</w:t>
-      </w:r>
-      <w:r>
-        <w:rPr>
-          <w:sz w:val="24"/>
-          <w:szCs w:val="24"/>
-        </w:rPr>
-        <w:t>blocking IO</w:t>
-      </w:r>
-      <w:r>
-        <w:rPr>
-          <w:sz w:val="24"/>
-          <w:szCs w:val="24"/>
-        </w:rPr>
-        <w:t>)</w:t>
+        <w:t xml:space="preserve"> (blocking IO)</w:t>
       </w:r>
     </w:p>
     <w:p>
@@ -3271,10 +3276,418 @@
     </w:p>
     <w:p>
       <w:pPr>
-        <w:pStyle w:val="Beans"/>
-      </w:pPr>
+        <w:rPr>
+          <w:sz w:val="24"/>
+          <w:szCs w:val="24"/>
+        </w:rPr>
+      </w:pPr>
+      <w:r>
+        <w:br w:type="page"/>
+      </w:r>
+    </w:p>
+    <w:p>
+      <w:pPr>
+        <w:pStyle w:val="Heading1"/>
+        <w:jc w:val="center"/>
+      </w:pPr>
+      <w:r>
+        <w:lastRenderedPageBreak/>
+        <w:t>Integration</w:t>
+      </w:r>
     </w:p>
     <w:p/>
+    <w:p>
+      <w:pPr>
+        <w:pStyle w:val="Normal-Test"/>
+        <w:numPr>
+          <w:ilvl w:val="0"/>
+          <w:numId w:val="15"/>
+        </w:numPr>
+      </w:pPr>
+      <w:r>
+        <w:t xml:space="preserve">Spring integration provides many features as one of them is creating </w:t>
+      </w:r>
+      <w:r>
+        <w:rPr>
+          <w:rStyle w:val="ImportantChar"/>
+        </w:rPr>
+        <w:t>pipelines of components</w:t>
+      </w:r>
+      <w:r>
+        <w:t xml:space="preserve"> which </w:t>
+      </w:r>
+      <w:r>
+        <w:rPr>
+          <w:rStyle w:val="ImportantChar"/>
+        </w:rPr>
+        <w:t>data</w:t>
+      </w:r>
+      <w:r>
+        <w:t xml:space="preserve"> can flow through.</w:t>
+      </w:r>
+    </w:p>
+    <w:p>
+      <w:pPr>
+        <w:pStyle w:val="Normal-Test"/>
+        <w:numPr>
+          <w:ilvl w:val="0"/>
+          <w:numId w:val="15"/>
+        </w:numPr>
+      </w:pPr>
+      <w:r>
+        <w:rPr>
+          <w:rStyle w:val="ImportantChar"/>
+        </w:rPr>
+        <w:t>Message Source</w:t>
+      </w:r>
+      <w:r>
+        <w:t xml:space="preserve">s are the way to do tasks with integrations. You watch for </w:t>
+      </w:r>
+      <w:r>
+        <w:rPr>
+          <w:rStyle w:val="ImportantChar"/>
+        </w:rPr>
+        <w:t>changes</w:t>
+      </w:r>
+      <w:r>
+        <w:t xml:space="preserve">, </w:t>
+      </w:r>
+      <w:r>
+        <w:rPr>
+          <w:rStyle w:val="ImportantChar"/>
+        </w:rPr>
+        <w:t>incoming messages</w:t>
+      </w:r>
+      <w:r>
+        <w:t xml:space="preserve"> or </w:t>
+      </w:r>
+      <w:proofErr w:type="gramStart"/>
+      <w:r>
+        <w:t>etc..</w:t>
+      </w:r>
+      <w:proofErr w:type="gramEnd"/>
+      <w:r>
+        <w:t xml:space="preserve"> and continue through the pipeline.</w:t>
+      </w:r>
+    </w:p>
+    <w:p>
+      <w:pPr>
+        <w:pStyle w:val="Normal-Test"/>
+      </w:pPr>
+      <w:proofErr w:type="spellStart"/>
+      <w:r>
+        <w:t>Eg.</w:t>
+      </w:r>
+      <w:proofErr w:type="spellEnd"/>
+      <w:r>
+        <w:t xml:space="preserve"> </w:t>
+      </w:r>
+      <w:r>
+        <w:t>In order to write a file, you need the following components wrapped as a pipeline:</w:t>
+      </w:r>
+    </w:p>
+    <w:p>
+      <w:pPr>
+        <w:pStyle w:val="Normal-Test"/>
+        <w:numPr>
+          <w:ilvl w:val="0"/>
+          <w:numId w:val="13"/>
+        </w:numPr>
+      </w:pPr>
+      <w:r>
+        <w:rPr>
+          <w:rStyle w:val="BeansChar"/>
+        </w:rPr>
+        <w:t>Messaging Gateway</w:t>
+      </w:r>
+      <w:r>
+        <w:t>: which receives the request.</w:t>
+      </w:r>
+    </w:p>
+    <w:p>
+      <w:pPr>
+        <w:pStyle w:val="Normal-Test"/>
+        <w:numPr>
+          <w:ilvl w:val="0"/>
+          <w:numId w:val="13"/>
+        </w:numPr>
+      </w:pPr>
+      <w:r>
+        <w:t>Channels that are auto-configured if you use their names even without declaring them as beans.</w:t>
+      </w:r>
+    </w:p>
+    <w:p>
+      <w:pPr>
+        <w:pStyle w:val="Normal-Test"/>
+        <w:numPr>
+          <w:ilvl w:val="0"/>
+          <w:numId w:val="13"/>
+        </w:numPr>
+      </w:pPr>
+      <w:r>
+        <w:rPr>
+          <w:rStyle w:val="BeansChar"/>
+        </w:rPr>
+        <w:t>Transformer</w:t>
+      </w:r>
+      <w:r>
+        <w:t>: a component that changes the message before writing it to a file.</w:t>
+      </w:r>
+    </w:p>
+    <w:p>
+      <w:pPr>
+        <w:pStyle w:val="Normal-Test"/>
+        <w:numPr>
+          <w:ilvl w:val="0"/>
+          <w:numId w:val="13"/>
+        </w:numPr>
+      </w:pPr>
+      <w:r>
+        <w:rPr>
+          <w:rStyle w:val="BeansChar"/>
+        </w:rPr>
+        <w:t>Service Activator</w:t>
+      </w:r>
+      <w:r>
+        <w:t>: the writing handler. This deals with the last channel.</w:t>
+      </w:r>
+    </w:p>
+    <w:p>
+      <w:pPr>
+        <w:pStyle w:val="Normal-Test"/>
+      </w:pPr>
+      <w:r>
+        <w:t xml:space="preserve">You can use the </w:t>
+      </w:r>
+      <w:r>
+        <w:rPr>
+          <w:b/>
+        </w:rPr>
+        <w:t>Java DSL (domain-specific language)</w:t>
+      </w:r>
+      <w:r>
+        <w:t xml:space="preserve"> to make the flow more readable with only one configuration bean.</w:t>
+      </w:r>
+    </w:p>
+    <w:p>
+      <w:pPr>
+        <w:pStyle w:val="Normal-Test"/>
+      </w:pPr>
+      <w:r>
+        <w:rPr>
+          <w:rStyle w:val="BeansChar"/>
+        </w:rPr>
+        <w:t>Channels</w:t>
+      </w:r>
+      <w:r>
+        <w:t xml:space="preserve">: </w:t>
+      </w:r>
+      <w:r>
+        <w:t>Pass messages from one element to another.</w:t>
+      </w:r>
+    </w:p>
+    <w:p>
+      <w:pPr>
+        <w:pStyle w:val="Normal-Test"/>
+      </w:pPr>
+      <w:r>
+        <w:rPr>
+          <w:rStyle w:val="BeansChar"/>
+        </w:rPr>
+        <w:t>Filters</w:t>
+      </w:r>
+      <w:r>
+        <w:t xml:space="preserve">: </w:t>
+      </w:r>
+      <w:r>
+        <w:t>Conditionally allow messages to pass through the flo</w:t>
+      </w:r>
+      <w:r>
+        <w:t>w</w:t>
+      </w:r>
+      <w:r>
+        <w:t>.</w:t>
+      </w:r>
+    </w:p>
+    <w:p>
+      <w:pPr>
+        <w:pStyle w:val="Normal-Test"/>
+      </w:pPr>
+      <w:r>
+        <w:rPr>
+          <w:rStyle w:val="BeansChar"/>
+        </w:rPr>
+        <w:t>Transformers</w:t>
+      </w:r>
+      <w:r>
+        <w:t xml:space="preserve">: </w:t>
+      </w:r>
+      <w:r>
+        <w:t>Change message values and/or convert message payloads</w:t>
+      </w:r>
+      <w:r>
+        <w:t>.</w:t>
+      </w:r>
+    </w:p>
+    <w:p>
+      <w:pPr>
+        <w:pStyle w:val="Normal-Test"/>
+      </w:pPr>
+      <w:r>
+        <w:rPr>
+          <w:rStyle w:val="BeansChar"/>
+        </w:rPr>
+        <w:t>Routers</w:t>
+      </w:r>
+      <w:r>
+        <w:t xml:space="preserve">: </w:t>
+      </w:r>
+      <w:r>
+        <w:t>Direct messages to one of several channels</w:t>
+      </w:r>
+      <w:r>
+        <w:t>.</w:t>
+      </w:r>
+    </w:p>
+    <w:p>
+      <w:pPr>
+        <w:pStyle w:val="Normal-Test"/>
+      </w:pPr>
+      <w:r>
+        <w:rPr>
+          <w:rStyle w:val="BeansChar"/>
+        </w:rPr>
+        <w:t>Splitters</w:t>
+      </w:r>
+      <w:r>
+        <w:t xml:space="preserve">: </w:t>
+      </w:r>
+      <w:r>
+        <w:t xml:space="preserve">Split incoming messages into </w:t>
+      </w:r>
+      <w:r>
+        <w:t>many</w:t>
+      </w:r>
+      <w:r>
+        <w:t xml:space="preserve"> </w:t>
+      </w:r>
+      <w:r>
+        <w:t>messages, sent to different</w:t>
+      </w:r>
+      <w:r>
+        <w:t xml:space="preserve"> </w:t>
+      </w:r>
+      <w:r>
+        <w:t>channels.</w:t>
+      </w:r>
+    </w:p>
+    <w:p>
+      <w:pPr>
+        <w:pStyle w:val="Normal-Test"/>
+      </w:pPr>
+      <w:r>
+        <w:rPr>
+          <w:rStyle w:val="BeansChar"/>
+        </w:rPr>
+        <w:t>Aggregators</w:t>
+      </w:r>
+      <w:r>
+        <w:t>: C</w:t>
+      </w:r>
+      <w:r>
+        <w:t xml:space="preserve">ombining multiple messages from separate channels into </w:t>
+      </w:r>
+      <w:r>
+        <w:t xml:space="preserve">a </w:t>
+      </w:r>
+      <w:r>
+        <w:t>message.</w:t>
+      </w:r>
+    </w:p>
+    <w:p>
+      <w:pPr>
+        <w:pStyle w:val="Normal-Test"/>
+      </w:pPr>
+      <w:r>
+        <w:rPr>
+          <w:rStyle w:val="BeansChar"/>
+        </w:rPr>
+        <w:t>Service</w:t>
+      </w:r>
+      <w:r>
+        <w:t xml:space="preserve"> </w:t>
+      </w:r>
+      <w:r>
+        <w:rPr>
+          <w:rStyle w:val="BeansChar"/>
+        </w:rPr>
+        <w:t>activators</w:t>
+      </w:r>
+      <w:r>
+        <w:t xml:space="preserve">: </w:t>
+      </w:r>
+      <w:r>
+        <w:t xml:space="preserve">Hand a message to Java method for processing, then publish the return value </w:t>
+      </w:r>
+      <w:r>
+        <w:t xml:space="preserve">to an </w:t>
+      </w:r>
+      <w:r>
+        <w:t>output channel.</w:t>
+      </w:r>
+    </w:p>
+    <w:p>
+      <w:pPr>
+        <w:pStyle w:val="Normal-Test"/>
+      </w:pPr>
+      <w:r>
+        <w:rPr>
+          <w:rStyle w:val="BeansChar"/>
+        </w:rPr>
+        <w:t>Channel</w:t>
+      </w:r>
+      <w:r>
+        <w:t xml:space="preserve"> </w:t>
+      </w:r>
+      <w:r>
+        <w:rPr>
+          <w:rStyle w:val="BeansChar"/>
+        </w:rPr>
+        <w:t>adapters</w:t>
+      </w:r>
+      <w:r>
+        <w:t xml:space="preserve">: </w:t>
+      </w:r>
+      <w:r>
+        <w:t>Connect a channel to external system</w:t>
+      </w:r>
+      <w:r>
+        <w:t>s</w:t>
+      </w:r>
+      <w:r>
+        <w:t xml:space="preserve"> </w:t>
+      </w:r>
+      <w:r>
+        <w:t>for input/output.</w:t>
+      </w:r>
+    </w:p>
+    <w:p>
+      <w:pPr>
+        <w:pStyle w:val="Normal-Test"/>
+      </w:pPr>
+      <w:r>
+        <w:rPr>
+          <w:rStyle w:val="BeansChar"/>
+        </w:rPr>
+        <w:t>Gateways</w:t>
+      </w:r>
+      <w:r>
+        <w:t xml:space="preserve">: </w:t>
+      </w:r>
+      <w:r>
+        <w:t>Pass data into an integration flow.</w:t>
+      </w:r>
+    </w:p>
     <w:p/>
     <w:p>
       <w:pPr>
@@ -3290,6 +3703,400 @@
     </w:p>
     <w:p>
       <w:pPr>
+        <w:rPr>
+          <w:rFonts w:asciiTheme="majorHAnsi" w:eastAsiaTheme="majorEastAsia" w:hAnsiTheme="majorHAnsi" w:cstheme="majorBidi"/>
+          <w:b/>
+          <w:bCs/>
+          <w:color w:val="365F91" w:themeColor="accent1" w:themeShade="BF"/>
+          <w:sz w:val="28"/>
+          <w:szCs w:val="28"/>
+        </w:rPr>
+      </w:pPr>
+      <w:r>
+        <w:br w:type="page"/>
+      </w:r>
+    </w:p>
+    <w:p>
+      <w:pPr>
+        <w:pStyle w:val="Heading1"/>
+        <w:jc w:val="center"/>
+      </w:pPr>
+      <w:r>
+        <w:lastRenderedPageBreak/>
+        <w:t>Reactor</w:t>
+      </w:r>
+    </w:p>
+    <w:p>
+      <w:pPr>
+        <w:pStyle w:val="Normal-Test"/>
+        <w:numPr>
+          <w:ilvl w:val="0"/>
+          <w:numId w:val="0"/>
+        </w:numPr>
+        <w:ind w:left="720" w:hanging="360"/>
+      </w:pPr>
+    </w:p>
+    <w:p>
+      <w:pPr>
+        <w:pStyle w:val="Normal-Test"/>
+        <w:numPr>
+          <w:ilvl w:val="0"/>
+          <w:numId w:val="17"/>
+        </w:numPr>
+      </w:pPr>
+      <w:r>
+        <w:rPr>
+          <w:rStyle w:val="ImportantChar"/>
+        </w:rPr>
+        <w:t>Reactor</w:t>
+      </w:r>
+      <w:r>
+        <w:t xml:space="preserve"> is a project that adds </w:t>
+      </w:r>
+      <w:r>
+        <w:rPr>
+          <w:rStyle w:val="ImportantChar"/>
+        </w:rPr>
+        <w:t>asynchronous</w:t>
+      </w:r>
+      <w:r>
+        <w:t xml:space="preserve"> </w:t>
+      </w:r>
+      <w:r>
+        <w:rPr>
+          <w:rStyle w:val="ImportantChar"/>
+        </w:rPr>
+        <w:t>programming</w:t>
+      </w:r>
+      <w:r>
+        <w:t xml:space="preserve"> to Spring.</w:t>
+      </w:r>
+    </w:p>
+    <w:p>
+      <w:pPr>
+        <w:pStyle w:val="Normal-Test"/>
+      </w:pPr>
+      <w:r>
+        <w:t xml:space="preserve">It makes it </w:t>
+      </w:r>
+      <w:r>
+        <w:rPr>
+          <w:rStyle w:val="ImportantChar"/>
+        </w:rPr>
+        <w:t>non-blocking IO</w:t>
+      </w:r>
+      <w:r>
+        <w:t xml:space="preserve"> like Node.js.</w:t>
+      </w:r>
+    </w:p>
+    <w:p>
+      <w:pPr>
+        <w:pStyle w:val="Normal-Test"/>
+      </w:pPr>
+      <w:r>
+        <w:t xml:space="preserve">It is different from Java Streams because Java Streams use a </w:t>
+      </w:r>
+      <w:r>
+        <w:rPr>
+          <w:rStyle w:val="ImportantChar"/>
+        </w:rPr>
+        <w:t>single</w:t>
+      </w:r>
+      <w:r>
+        <w:t xml:space="preserve"> </w:t>
+      </w:r>
+      <w:r>
+        <w:rPr>
+          <w:rStyle w:val="ImportantChar"/>
+        </w:rPr>
+        <w:t>thread</w:t>
+      </w:r>
+      <w:r>
+        <w:t xml:space="preserve"> and is </w:t>
+      </w:r>
+      <w:r>
+        <w:rPr>
+          <w:rStyle w:val="ImportantChar"/>
+        </w:rPr>
+        <w:t>imperative</w:t>
+      </w:r>
+      <w:r>
+        <w:t>.</w:t>
+      </w:r>
+    </w:p>
+    <w:p>
+      <w:pPr>
+        <w:pStyle w:val="Normal-Test"/>
+      </w:pPr>
+      <w:r>
+        <w:t xml:space="preserve">The Reactor project for spring has two main modules: </w:t>
+      </w:r>
+      <w:r>
+        <w:rPr>
+          <w:rStyle w:val="ImportantChar"/>
+        </w:rPr>
+        <w:t>Flux</w:t>
+      </w:r>
+      <w:r>
+        <w:t xml:space="preserve"> and </w:t>
+      </w:r>
+      <w:r>
+        <w:rPr>
+          <w:rStyle w:val="ImportantChar"/>
+        </w:rPr>
+        <w:t>Mono</w:t>
+      </w:r>
+      <w:r>
+        <w:t xml:space="preserve"> (</w:t>
+      </w:r>
+      <w:r>
+        <w:rPr>
+          <w:rStyle w:val="ImportantChar"/>
+        </w:rPr>
+        <w:t>Observable</w:t>
+      </w:r>
+      <w:r>
+        <w:t xml:space="preserve"> and </w:t>
+      </w:r>
+      <w:r>
+        <w:rPr>
+          <w:rStyle w:val="ImportantChar"/>
+        </w:rPr>
+        <w:t>Single</w:t>
+      </w:r>
+      <w:r>
+        <w:rPr>
+          <w:rStyle w:val="ImportantChar"/>
+        </w:rPr>
+        <w:t xml:space="preserve"> </w:t>
+      </w:r>
+      <w:r>
+        <w:t xml:space="preserve">for </w:t>
+      </w:r>
+      <w:proofErr w:type="spellStart"/>
+      <w:r>
+        <w:rPr>
+          <w:rStyle w:val="ImportantChar"/>
+        </w:rPr>
+        <w:t>JavaRX</w:t>
+      </w:r>
+      <w:proofErr w:type="spellEnd"/>
+      <w:r>
+        <w:t>).</w:t>
+      </w:r>
+    </w:p>
+    <w:p>
+      <w:pPr>
+        <w:pStyle w:val="Normal-Test"/>
+      </w:pPr>
+      <w:r>
+        <w:t xml:space="preserve">Using static Flux functions, you can achieve many operations on arrays and </w:t>
+      </w:r>
+      <w:proofErr w:type="spellStart"/>
+      <w:r>
+        <w:t>iterables</w:t>
+      </w:r>
+      <w:proofErr w:type="spellEnd"/>
+      <w:r>
+        <w:t>.</w:t>
+      </w:r>
+    </w:p>
+    <w:p>
+      <w:pPr>
+        <w:pStyle w:val="Normal-Test"/>
+      </w:pPr>
+      <w:r>
+        <w:t xml:space="preserve">In order to make an API fully </w:t>
+      </w:r>
+      <w:r>
+        <w:rPr>
+          <w:rStyle w:val="ImportantChar"/>
+        </w:rPr>
+        <w:t>non-blocking</w:t>
+      </w:r>
+      <w:r>
+        <w:t xml:space="preserve">, all you have to do is to change the types to </w:t>
+      </w:r>
+      <w:r>
+        <w:rPr>
+          <w:rStyle w:val="ImportantChar"/>
+        </w:rPr>
+        <w:t>Mono</w:t>
+      </w:r>
+      <w:r>
+        <w:t>/</w:t>
+      </w:r>
+      <w:r>
+        <w:rPr>
+          <w:rStyle w:val="ImportantChar"/>
+        </w:rPr>
+        <w:t>Flux</w:t>
+      </w:r>
+      <w:r>
+        <w:t xml:space="preserve"> and the framework will treat them as </w:t>
+      </w:r>
+      <w:r>
+        <w:rPr>
+          <w:rStyle w:val="ImportantChar"/>
+        </w:rPr>
+        <w:t>asynchronous</w:t>
+      </w:r>
+      <w:r>
+        <w:t xml:space="preserve">. </w:t>
+      </w:r>
+    </w:p>
+    <w:p>
+      <w:pPr>
+        <w:pStyle w:val="Normal-Test"/>
+        <w:rPr>
+          <w:rFonts w:ascii="Courier New" w:hAnsi="Courier New"/>
+        </w:rPr>
+      </w:pPr>
+      <w:r>
+        <w:rPr>
+          <w:rStyle w:val="ImportantChar"/>
+        </w:rPr>
+        <w:t xml:space="preserve">Springs Reactor </w:t>
+      </w:r>
+      <w:r>
+        <w:t xml:space="preserve">project allows you to write </w:t>
+      </w:r>
+      <w:r>
+        <w:rPr>
+          <w:rStyle w:val="ImportantChar"/>
+        </w:rPr>
+        <w:t>APIs</w:t>
+      </w:r>
+      <w:r>
+        <w:t xml:space="preserve"> in a</w:t>
+      </w:r>
+      <w:bookmarkStart w:id="0" w:name="_GoBack"/>
+      <w:bookmarkEnd w:id="0"/>
+      <w:r>
+        <w:t xml:space="preserve"> </w:t>
+      </w:r>
+      <w:r>
+        <w:rPr>
+          <w:rStyle w:val="ImportantChar"/>
+        </w:rPr>
+        <w:t>functional</w:t>
+      </w:r>
+      <w:r>
+        <w:t xml:space="preserve"> manner using the components</w:t>
+      </w:r>
+      <w:r>
+        <w:rPr>
+          <w:rStyle w:val="BeansChar"/>
+        </w:rPr>
+        <w:t xml:space="preserve">: </w:t>
+      </w:r>
+      <w:proofErr w:type="spellStart"/>
+      <w:r>
+        <w:rPr>
+          <w:rStyle w:val="BeansChar"/>
+        </w:rPr>
+        <w:t>RequestPredicate</w:t>
+      </w:r>
+      <w:proofErr w:type="spellEnd"/>
+      <w:r>
+        <w:rPr>
+          <w:rStyle w:val="BeansChar"/>
+        </w:rPr>
+        <w:t xml:space="preserve">, </w:t>
+      </w:r>
+      <w:proofErr w:type="spellStart"/>
+      <w:r>
+        <w:rPr>
+          <w:rStyle w:val="BeansChar"/>
+        </w:rPr>
+        <w:t>RouterFunction</w:t>
+      </w:r>
+      <w:proofErr w:type="spellEnd"/>
+      <w:r>
+        <w:rPr>
+          <w:rStyle w:val="BeansChar"/>
+        </w:rPr>
+        <w:t xml:space="preserve">, </w:t>
+      </w:r>
+      <w:proofErr w:type="spellStart"/>
+      <w:r>
+        <w:rPr>
+          <w:rStyle w:val="BeansChar"/>
+        </w:rPr>
+        <w:t>ServerRequest</w:t>
+      </w:r>
+      <w:proofErr w:type="spellEnd"/>
+      <w:r>
+        <w:rPr>
+          <w:rStyle w:val="BeansChar"/>
+        </w:rPr>
+        <w:t xml:space="preserve"> </w:t>
+      </w:r>
+      <w:r>
+        <w:t>and</w:t>
+      </w:r>
+      <w:r>
+        <w:rPr>
+          <w:rStyle w:val="BeansChar"/>
+        </w:rPr>
+        <w:t xml:space="preserve"> </w:t>
+      </w:r>
+      <w:proofErr w:type="spellStart"/>
+      <w:r>
+        <w:rPr>
+          <w:rStyle w:val="BeansChar"/>
+        </w:rPr>
+        <w:t>ServerResponse</w:t>
+      </w:r>
+      <w:proofErr w:type="spellEnd"/>
+      <w:r>
+        <w:t>.</w:t>
+      </w:r>
+    </w:p>
+    <w:p>
+      <w:pPr>
+        <w:pStyle w:val="Normal-Test"/>
+      </w:pPr>
+      <w:r>
+        <w:t xml:space="preserve">Spring Reactor has </w:t>
+      </w:r>
+      <w:proofErr w:type="spellStart"/>
+      <w:r>
+        <w:rPr>
+          <w:rStyle w:val="ImportantChar"/>
+        </w:rPr>
+        <w:t>webclient</w:t>
+      </w:r>
+      <w:proofErr w:type="spellEnd"/>
+      <w:r>
+        <w:t xml:space="preserve"> which is </w:t>
+      </w:r>
+      <w:proofErr w:type="spellStart"/>
+      <w:r>
+        <w:rPr>
+          <w:rStyle w:val="ImportantChar"/>
+        </w:rPr>
+        <w:t>RestTemplates</w:t>
+      </w:r>
+      <w:proofErr w:type="spellEnd"/>
+      <w:r>
+        <w:t xml:space="preserve"> alternative for </w:t>
+      </w:r>
+      <w:proofErr w:type="spellStart"/>
+      <w:r>
+        <w:rPr>
+          <w:rStyle w:val="ImportantChar"/>
+        </w:rPr>
+        <w:t>reactives</w:t>
+      </w:r>
+      <w:proofErr w:type="spellEnd"/>
+      <w:r>
+        <w:t>.</w:t>
+      </w:r>
+    </w:p>
+    <w:p>
+      <w:pPr>
+        <w:pStyle w:val="Normal-Test"/>
         <w:rPr>
           <w:rFonts w:asciiTheme="majorHAnsi" w:eastAsiaTheme="majorEastAsia" w:hAnsiTheme="majorHAnsi" w:cstheme="majorBidi"/>
           <w:b/>
@@ -3641,6 +4448,273 @@
 <file path=word/numbering.xml><?xml version="1.0" encoding="utf-8"?>
 <w:numbering xmlns:wpc="http://schemas.microsoft.com/office/word/2010/wordprocessingCanvas" xmlns:cx="http://schemas.microsoft.com/office/drawing/2014/chartex" xmlns:cx1="http://schemas.microsoft.com/office/drawing/2015/9/8/chartex" xmlns:cx2="http://schemas.microsoft.com/office/drawing/2015/10/21/chartex" xmlns:cx3="http://schemas.microsoft.com/office/drawing/2016/5/9/chartex" xmlns:cx4="http://schemas.microsoft.com/office/drawing/2016/5/10/chartex" xmlns:cx5="http://schemas.microsoft.com/office/drawing/2016/5/11/chartex" xmlns:cx6="http://schemas.microsoft.com/office/drawing/2016/5/12/chartex" xmlns:cx7="http://schemas.microsoft.com/office/drawing/2016/5/13/chartex" xmlns:cx8="http://schemas.microsoft.com/office/drawing/2016/5/14/chartex" xmlns:mc="http://schemas.openxmlformats.org/markup-compatibility/2006" xmlns:aink="http://schemas.microsoft.com/office/drawing/2016/ink" xmlns:am3d="http://schemas.microsoft.com/office/drawing/2017/model3d" xmlns:o="urn:schemas-microsoft-com:office:office" xmlns:r="http://schemas.openxmlformats.org/officeDocument/2006/relationships" xmlns:m="http://schemas.openxmlformats.org/officeDocument/2006/math" xmlns:v="urn:schemas-microsoft-com:vml" xmlns:wp14="http://schemas.microsoft.com/office/word/2010/wordprocessingDrawing" xmlns:wp="http://schemas.openxmlformats.org/drawingml/2006/wordprocessingDrawing" xmlns:w10="urn:schemas-microsoft-com:office:word" xmlns:w="http://schemas.openxmlformats.org/wordprocessingml/2006/main" xmlns:w14="http://schemas.microsoft.com/office/word/2010/wordml" xmlns:w15="http://schemas.microsoft.com/office/word/2012/wordml" xmlns:w16cid="http://schemas.microsoft.com/office/word/2016/wordml/cid" xmlns:w16se="http://schemas.microsoft.com/office/word/2015/wordml/symex" xmlns:wpg="http://schemas.microsoft.com/office/word/2010/wordprocessingGroup" xmlns:wpi="http://schemas.microsoft.com/office/word/2010/wordprocessingInk" xmlns:wne="http://schemas.microsoft.com/office/word/2006/wordml" xmlns:wps="http://schemas.microsoft.com/office/word/2010/wordprocessingShape" mc:Ignorable="w14 w15 w16se w16cid wp14">
   <w:abstractNum w:abstractNumId="0" w15:restartNumberingAfterBreak="0">
+    <w:nsid w:val="1B996EF2"/>
+    <w:multiLevelType w:val="hybridMultilevel"/>
+    <w:tmpl w:val="5DF875DA"/>
+    <w:lvl w:ilvl="0" w:tplc="0409000F">
+      <w:start w:val="1"/>
+      <w:numFmt w:val="decimal"/>
+      <w:lvlText w:val="%1."/>
+      <w:lvlJc w:val="left"/>
+      <w:pPr>
+        <w:ind w:left="720" w:hanging="360"/>
+      </w:pPr>
+      <w:rPr>
+        <w:rFonts w:hint="default"/>
+      </w:rPr>
+    </w:lvl>
+    <w:lvl w:ilvl="1" w:tplc="04090019" w:tentative="1">
+      <w:start w:val="1"/>
+      <w:numFmt w:val="lowerLetter"/>
+      <w:lvlText w:val="%2."/>
+      <w:lvlJc w:val="left"/>
+      <w:pPr>
+        <w:ind w:left="1440" w:hanging="360"/>
+      </w:pPr>
+    </w:lvl>
+    <w:lvl w:ilvl="2" w:tplc="0409001B" w:tentative="1">
+      <w:start w:val="1"/>
+      <w:numFmt w:val="lowerRoman"/>
+      <w:lvlText w:val="%3."/>
+      <w:lvlJc w:val="right"/>
+      <w:pPr>
+        <w:ind w:left="2160" w:hanging="180"/>
+      </w:pPr>
+    </w:lvl>
+    <w:lvl w:ilvl="3" w:tplc="0409000F" w:tentative="1">
+      <w:start w:val="1"/>
+      <w:numFmt w:val="decimal"/>
+      <w:lvlText w:val="%4."/>
+      <w:lvlJc w:val="left"/>
+      <w:pPr>
+        <w:ind w:left="2880" w:hanging="360"/>
+      </w:pPr>
+    </w:lvl>
+    <w:lvl w:ilvl="4" w:tplc="04090019" w:tentative="1">
+      <w:start w:val="1"/>
+      <w:numFmt w:val="lowerLetter"/>
+      <w:lvlText w:val="%5."/>
+      <w:lvlJc w:val="left"/>
+      <w:pPr>
+        <w:ind w:left="3600" w:hanging="360"/>
+      </w:pPr>
+    </w:lvl>
+    <w:lvl w:ilvl="5" w:tplc="0409001B" w:tentative="1">
+      <w:start w:val="1"/>
+      <w:numFmt w:val="lowerRoman"/>
+      <w:lvlText w:val="%6."/>
+      <w:lvlJc w:val="right"/>
+      <w:pPr>
+        <w:ind w:left="4320" w:hanging="180"/>
+      </w:pPr>
+    </w:lvl>
+    <w:lvl w:ilvl="6" w:tplc="0409000F" w:tentative="1">
+      <w:start w:val="1"/>
+      <w:numFmt w:val="decimal"/>
+      <w:lvlText w:val="%7."/>
+      <w:lvlJc w:val="left"/>
+      <w:pPr>
+        <w:ind w:left="5040" w:hanging="360"/>
+      </w:pPr>
+    </w:lvl>
+    <w:lvl w:ilvl="7" w:tplc="04090019" w:tentative="1">
+      <w:start w:val="1"/>
+      <w:numFmt w:val="lowerLetter"/>
+      <w:lvlText w:val="%8."/>
+      <w:lvlJc w:val="left"/>
+      <w:pPr>
+        <w:ind w:left="5760" w:hanging="360"/>
+      </w:pPr>
+    </w:lvl>
+    <w:lvl w:ilvl="8" w:tplc="0409001B" w:tentative="1">
+      <w:start w:val="1"/>
+      <w:numFmt w:val="lowerRoman"/>
+      <w:lvlText w:val="%9."/>
+      <w:lvlJc w:val="right"/>
+      <w:pPr>
+        <w:ind w:left="6480" w:hanging="180"/>
+      </w:pPr>
+    </w:lvl>
+  </w:abstractNum>
+  <w:abstractNum w:abstractNumId="1" w15:restartNumberingAfterBreak="0">
+    <w:nsid w:val="331D2E21"/>
+    <w:multiLevelType w:val="hybridMultilevel"/>
+    <w:tmpl w:val="B8807508"/>
+    <w:lvl w:ilvl="0" w:tplc="1F6A8A5E">
+      <w:start w:val="1"/>
+      <w:numFmt w:val="decimal"/>
+      <w:lvlText w:val="%1."/>
+      <w:lvlJc w:val="left"/>
+      <w:pPr>
+        <w:ind w:left="1080" w:hanging="360"/>
+      </w:pPr>
+      <w:rPr>
+        <w:rFonts w:hint="default"/>
+      </w:rPr>
+    </w:lvl>
+    <w:lvl w:ilvl="1" w:tplc="04090019" w:tentative="1">
+      <w:start w:val="1"/>
+      <w:numFmt w:val="lowerLetter"/>
+      <w:lvlText w:val="%2."/>
+      <w:lvlJc w:val="left"/>
+      <w:pPr>
+        <w:ind w:left="1800" w:hanging="360"/>
+      </w:pPr>
+    </w:lvl>
+    <w:lvl w:ilvl="2" w:tplc="0409001B" w:tentative="1">
+      <w:start w:val="1"/>
+      <w:numFmt w:val="lowerRoman"/>
+      <w:lvlText w:val="%3."/>
+      <w:lvlJc w:val="right"/>
+      <w:pPr>
+        <w:ind w:left="2520" w:hanging="180"/>
+      </w:pPr>
+    </w:lvl>
+    <w:lvl w:ilvl="3" w:tplc="0409000F" w:tentative="1">
+      <w:start w:val="1"/>
+      <w:numFmt w:val="decimal"/>
+      <w:lvlText w:val="%4."/>
+      <w:lvlJc w:val="left"/>
+      <w:pPr>
+        <w:ind w:left="3240" w:hanging="360"/>
+      </w:pPr>
+    </w:lvl>
+    <w:lvl w:ilvl="4" w:tplc="04090019" w:tentative="1">
+      <w:start w:val="1"/>
+      <w:numFmt w:val="lowerLetter"/>
+      <w:lvlText w:val="%5."/>
+      <w:lvlJc w:val="left"/>
+      <w:pPr>
+        <w:ind w:left="3960" w:hanging="360"/>
+      </w:pPr>
+    </w:lvl>
+    <w:lvl w:ilvl="5" w:tplc="0409001B" w:tentative="1">
+      <w:start w:val="1"/>
+      <w:numFmt w:val="lowerRoman"/>
+      <w:lvlText w:val="%6."/>
+      <w:lvlJc w:val="right"/>
+      <w:pPr>
+        <w:ind w:left="4680" w:hanging="180"/>
+      </w:pPr>
+    </w:lvl>
+    <w:lvl w:ilvl="6" w:tplc="0409000F" w:tentative="1">
+      <w:start w:val="1"/>
+      <w:numFmt w:val="decimal"/>
+      <w:lvlText w:val="%7."/>
+      <w:lvlJc w:val="left"/>
+      <w:pPr>
+        <w:ind w:left="5400" w:hanging="360"/>
+      </w:pPr>
+    </w:lvl>
+    <w:lvl w:ilvl="7" w:tplc="04090019" w:tentative="1">
+      <w:start w:val="1"/>
+      <w:numFmt w:val="lowerLetter"/>
+      <w:lvlText w:val="%8."/>
+      <w:lvlJc w:val="left"/>
+      <w:pPr>
+        <w:ind w:left="6120" w:hanging="360"/>
+      </w:pPr>
+    </w:lvl>
+    <w:lvl w:ilvl="8" w:tplc="0409001B" w:tentative="1">
+      <w:start w:val="1"/>
+      <w:numFmt w:val="lowerRoman"/>
+      <w:lvlText w:val="%9."/>
+      <w:lvlJc w:val="right"/>
+      <w:pPr>
+        <w:ind w:left="6840" w:hanging="180"/>
+      </w:pPr>
+    </w:lvl>
+  </w:abstractNum>
+  <w:abstractNum w:abstractNumId="2" w15:restartNumberingAfterBreak="0">
+    <w:nsid w:val="3EC670C9"/>
+    <w:multiLevelType w:val="hybridMultilevel"/>
+    <w:tmpl w:val="45D44EAC"/>
+    <w:lvl w:ilvl="0" w:tplc="0409000F">
+      <w:start w:val="1"/>
+      <w:numFmt w:val="decimal"/>
+      <w:lvlText w:val="%1."/>
+      <w:lvlJc w:val="left"/>
+      <w:pPr>
+        <w:ind w:left="720" w:hanging="360"/>
+      </w:pPr>
+      <w:rPr>
+        <w:rFonts w:hint="default"/>
+      </w:rPr>
+    </w:lvl>
+    <w:lvl w:ilvl="1" w:tplc="04090019" w:tentative="1">
+      <w:start w:val="1"/>
+      <w:numFmt w:val="lowerLetter"/>
+      <w:lvlText w:val="%2."/>
+      <w:lvlJc w:val="left"/>
+      <w:pPr>
+        <w:ind w:left="1440" w:hanging="360"/>
+      </w:pPr>
+    </w:lvl>
+    <w:lvl w:ilvl="2" w:tplc="0409001B" w:tentative="1">
+      <w:start w:val="1"/>
+      <w:numFmt w:val="lowerRoman"/>
+      <w:lvlText w:val="%3."/>
+      <w:lvlJc w:val="right"/>
+      <w:pPr>
+        <w:ind w:left="2160" w:hanging="180"/>
+      </w:pPr>
+    </w:lvl>
+    <w:lvl w:ilvl="3" w:tplc="0409000F" w:tentative="1">
+      <w:start w:val="1"/>
+      <w:numFmt w:val="decimal"/>
+      <w:lvlText w:val="%4."/>
+      <w:lvlJc w:val="left"/>
+      <w:pPr>
+        <w:ind w:left="2880" w:hanging="360"/>
+      </w:pPr>
+    </w:lvl>
+    <w:lvl w:ilvl="4" w:tplc="04090019" w:tentative="1">
+      <w:start w:val="1"/>
+      <w:numFmt w:val="lowerLetter"/>
+      <w:lvlText w:val="%5."/>
+      <w:lvlJc w:val="left"/>
+      <w:pPr>
+        <w:ind w:left="3600" w:hanging="360"/>
+      </w:pPr>
+    </w:lvl>
+    <w:lvl w:ilvl="5" w:tplc="0409001B" w:tentative="1">
+      <w:start w:val="1"/>
+      <w:numFmt w:val="lowerRoman"/>
+      <w:lvlText w:val="%6."/>
+      <w:lvlJc w:val="right"/>
+      <w:pPr>
+        <w:ind w:left="4320" w:hanging="180"/>
+      </w:pPr>
+    </w:lvl>
+    <w:lvl w:ilvl="6" w:tplc="0409000F" w:tentative="1">
+      <w:start w:val="1"/>
+      <w:numFmt w:val="decimal"/>
+      <w:lvlText w:val="%7."/>
+      <w:lvlJc w:val="left"/>
+      <w:pPr>
+        <w:ind w:left="5040" w:hanging="360"/>
+      </w:pPr>
+    </w:lvl>
+    <w:lvl w:ilvl="7" w:tplc="04090019" w:tentative="1">
+      <w:start w:val="1"/>
+      <w:numFmt w:val="lowerLetter"/>
+      <w:lvlText w:val="%8."/>
+      <w:lvlJc w:val="left"/>
+      <w:pPr>
+        <w:ind w:left="5760" w:hanging="360"/>
+      </w:pPr>
+    </w:lvl>
+    <w:lvl w:ilvl="8" w:tplc="0409001B" w:tentative="1">
+      <w:start w:val="1"/>
+      <w:numFmt w:val="lowerRoman"/>
+      <w:lvlText w:val="%9."/>
+      <w:lvlJc w:val="right"/>
+      <w:pPr>
+        <w:ind w:left="6480" w:hanging="180"/>
+      </w:pPr>
+    </w:lvl>
+  </w:abstractNum>
+  <w:abstractNum w:abstractNumId="3" w15:restartNumberingAfterBreak="0">
     <w:nsid w:val="4CCD1E78"/>
     <w:multiLevelType w:val="hybridMultilevel"/>
     <w:tmpl w:val="303CF910"/>
@@ -3729,7 +4803,7 @@
       </w:pPr>
     </w:lvl>
   </w:abstractNum>
-  <w:abstractNum w:abstractNumId="1" w15:restartNumberingAfterBreak="0">
+  <w:abstractNum w:abstractNumId="4" w15:restartNumberingAfterBreak="0">
     <w:nsid w:val="4DA86C73"/>
     <w:multiLevelType w:val="hybridMultilevel"/>
     <w:tmpl w:val="21368734"/>
@@ -3818,7 +4892,7 @@
       </w:pPr>
     </w:lvl>
   </w:abstractNum>
-  <w:abstractNum w:abstractNumId="2" w15:restartNumberingAfterBreak="0">
+  <w:abstractNum w:abstractNumId="5" w15:restartNumberingAfterBreak="0">
     <w:nsid w:val="4E7B000F"/>
     <w:multiLevelType w:val="hybridMultilevel"/>
     <w:tmpl w:val="D5748304"/>
@@ -3907,7 +4981,7 @@
       </w:pPr>
     </w:lvl>
   </w:abstractNum>
-  <w:abstractNum w:abstractNumId="3" w15:restartNumberingAfterBreak="0">
+  <w:abstractNum w:abstractNumId="6" w15:restartNumberingAfterBreak="0">
     <w:nsid w:val="5B005227"/>
     <w:multiLevelType w:val="hybridMultilevel"/>
     <w:tmpl w:val="882805E6"/>
@@ -3996,7 +5070,7 @@
       </w:pPr>
     </w:lvl>
   </w:abstractNum>
-  <w:abstractNum w:abstractNumId="4" w15:restartNumberingAfterBreak="0">
+  <w:abstractNum w:abstractNumId="7" w15:restartNumberingAfterBreak="0">
     <w:nsid w:val="5D5137A5"/>
     <w:multiLevelType w:val="hybridMultilevel"/>
     <w:tmpl w:val="DEE217DE"/>
@@ -4088,7 +5162,7 @@
       </w:pPr>
     </w:lvl>
   </w:abstractNum>
-  <w:abstractNum w:abstractNumId="5" w15:restartNumberingAfterBreak="0">
+  <w:abstractNum w:abstractNumId="8" w15:restartNumberingAfterBreak="0">
     <w:nsid w:val="6D2C0F1A"/>
     <w:multiLevelType w:val="hybridMultilevel"/>
     <w:tmpl w:val="21368734"/>
@@ -4177,7 +5251,7 @@
       </w:pPr>
     </w:lvl>
   </w:abstractNum>
-  <w:abstractNum w:abstractNumId="6" w15:restartNumberingAfterBreak="0">
+  <w:abstractNum w:abstractNumId="9" w15:restartNumberingAfterBreak="0">
     <w:nsid w:val="6F3C0E00"/>
     <w:multiLevelType w:val="hybridMultilevel"/>
     <w:tmpl w:val="21368734"/>
@@ -4266,7 +5340,7 @@
       </w:pPr>
     </w:lvl>
   </w:abstractNum>
-  <w:abstractNum w:abstractNumId="7" w15:restartNumberingAfterBreak="0">
+  <w:abstractNum w:abstractNumId="10" w15:restartNumberingAfterBreak="0">
     <w:nsid w:val="75AB02B2"/>
     <w:multiLevelType w:val="hybridMultilevel"/>
     <w:tmpl w:val="E85EDDE4"/>
@@ -4355,7 +5429,7 @@
       </w:pPr>
     </w:lvl>
   </w:abstractNum>
-  <w:abstractNum w:abstractNumId="8" w15:restartNumberingAfterBreak="0">
+  <w:abstractNum w:abstractNumId="11" w15:restartNumberingAfterBreak="0">
     <w:nsid w:val="78506549"/>
     <w:multiLevelType w:val="hybridMultilevel"/>
     <w:tmpl w:val="97040B64"/>
@@ -4445,7 +5519,7 @@
       </w:pPr>
     </w:lvl>
   </w:abstractNum>
-  <w:abstractNum w:abstractNumId="9" w15:restartNumberingAfterBreak="0">
+  <w:abstractNum w:abstractNumId="12" w15:restartNumberingAfterBreak="0">
     <w:nsid w:val="7DE50588"/>
     <w:multiLevelType w:val="hybridMultilevel"/>
     <w:tmpl w:val="6088C312"/>
@@ -4534,7 +5608,7 @@
       </w:pPr>
     </w:lvl>
   </w:abstractNum>
-  <w:abstractNum w:abstractNumId="10" w15:restartNumberingAfterBreak="0">
+  <w:abstractNum w:abstractNumId="13" w15:restartNumberingAfterBreak="0">
     <w:nsid w:val="7F455F87"/>
     <w:multiLevelType w:val="hybridMultilevel"/>
     <w:tmpl w:val="458807E0"/>
@@ -4625,37 +5699,70 @@
     </w:lvl>
   </w:abstractNum>
   <w:num w:numId="1">
+    <w:abstractNumId w:val="12"/>
+  </w:num>
+  <w:num w:numId="2">
+    <w:abstractNumId w:val="10"/>
+  </w:num>
+  <w:num w:numId="3">
+    <w:abstractNumId w:val="13"/>
+  </w:num>
+  <w:num w:numId="4">
+    <w:abstractNumId w:val="6"/>
+  </w:num>
+  <w:num w:numId="5">
+    <w:abstractNumId w:val="7"/>
+  </w:num>
+  <w:num w:numId="6">
+    <w:abstractNumId w:val="8"/>
+  </w:num>
+  <w:num w:numId="7">
+    <w:abstractNumId w:val="4"/>
+  </w:num>
+  <w:num w:numId="8">
     <w:abstractNumId w:val="9"/>
   </w:num>
-  <w:num w:numId="2">
-    <w:abstractNumId w:val="7"/>
-  </w:num>
-  <w:num w:numId="3">
-    <w:abstractNumId w:val="10"/>
-  </w:num>
-  <w:num w:numId="4">
+  <w:num w:numId="9">
     <w:abstractNumId w:val="3"/>
   </w:num>
-  <w:num w:numId="5">
-    <w:abstractNumId w:val="4"/>
-  </w:num>
-  <w:num w:numId="6">
+  <w:num w:numId="10">
     <w:abstractNumId w:val="5"/>
   </w:num>
-  <w:num w:numId="7">
+  <w:num w:numId="11">
+    <w:abstractNumId w:val="11"/>
+  </w:num>
+  <w:num w:numId="12">
+    <w:abstractNumId w:val="2"/>
+  </w:num>
+  <w:num w:numId="13">
     <w:abstractNumId w:val="1"/>
   </w:num>
-  <w:num w:numId="8">
-    <w:abstractNumId w:val="6"/>
+  <w:num w:numId="14">
+    <w:abstractNumId w:val="11"/>
+    <w:lvlOverride w:ilvl="0">
+      <w:startOverride w:val="1"/>
+    </w:lvlOverride>
   </w:num>
-  <w:num w:numId="9">
+  <w:num w:numId="15">
+    <w:abstractNumId w:val="11"/>
+    <w:lvlOverride w:ilvl="0">
+      <w:startOverride w:val="1"/>
+    </w:lvlOverride>
+  </w:num>
+  <w:num w:numId="16">
     <w:abstractNumId w:val="0"/>
   </w:num>
-  <w:num w:numId="10">
-    <w:abstractNumId w:val="2"/>
+  <w:num w:numId="17">
+    <w:abstractNumId w:val="11"/>
+    <w:lvlOverride w:ilvl="0">
+      <w:startOverride w:val="1"/>
+    </w:lvlOverride>
   </w:num>
-  <w:num w:numId="11">
-    <w:abstractNumId w:val="8"/>
+  <w:num w:numId="18">
+    <w:abstractNumId w:val="11"/>
+    <w:lvlOverride w:ilvl="0">
+      <w:startOverride w:val="1"/>
+    </w:lvlOverride>
   </w:num>
 </w:numbering>
 </file>
@@ -5084,7 +6191,6 @@
   <w:style w:type="character" w:default="1" w:styleId="DefaultParagraphFont">
     <w:name w:val="Default Paragraph Font"/>
     <w:uiPriority w:val="1"/>
-    <w:semiHidden/>
     <w:unhideWhenUsed/>
   </w:style>
   <w:style w:type="table" w:default="1" w:styleId="TableNormal">

</xml_diff>

<commit_message>
Added notes related to Spring Cloud - Eureka
</commit_message>
<xml_diff>
--- a/Spring In Action.docx
+++ b/Spring In Action.docx
@@ -3968,135 +3968,938 @@
         <w:t>APIs</w:t>
       </w:r>
       <w:r>
-        <w:t xml:space="preserve"> in a</w:t>
+        <w:t xml:space="preserve"> in a </w:t>
+      </w:r>
+      <w:r>
+        <w:rPr>
+          <w:rStyle w:val="ImportantChar"/>
+        </w:rPr>
+        <w:t>functional</w:t>
+      </w:r>
+      <w:r>
+        <w:t xml:space="preserve"> manner using the components</w:t>
+      </w:r>
+      <w:r>
+        <w:rPr>
+          <w:rStyle w:val="BeansChar"/>
+        </w:rPr>
+        <w:t xml:space="preserve">: </w:t>
+      </w:r>
+      <w:proofErr w:type="spellStart"/>
+      <w:r>
+        <w:rPr>
+          <w:rStyle w:val="BeansChar"/>
+        </w:rPr>
+        <w:t>RequestPredicate</w:t>
+      </w:r>
+      <w:proofErr w:type="spellEnd"/>
+      <w:r>
+        <w:rPr>
+          <w:rStyle w:val="BeansChar"/>
+        </w:rPr>
+        <w:t xml:space="preserve">, </w:t>
+      </w:r>
+      <w:proofErr w:type="spellStart"/>
+      <w:r>
+        <w:rPr>
+          <w:rStyle w:val="BeansChar"/>
+        </w:rPr>
+        <w:t>RouterFunction</w:t>
+      </w:r>
+      <w:proofErr w:type="spellEnd"/>
+      <w:r>
+        <w:rPr>
+          <w:rStyle w:val="BeansChar"/>
+        </w:rPr>
+        <w:t xml:space="preserve">, </w:t>
+      </w:r>
+      <w:proofErr w:type="spellStart"/>
+      <w:r>
+        <w:rPr>
+          <w:rStyle w:val="BeansChar"/>
+        </w:rPr>
+        <w:t>ServerRequest</w:t>
+      </w:r>
+      <w:proofErr w:type="spellEnd"/>
+      <w:r>
+        <w:rPr>
+          <w:rStyle w:val="BeansChar"/>
+        </w:rPr>
+        <w:t xml:space="preserve"> </w:t>
+      </w:r>
+      <w:r>
+        <w:t>and</w:t>
+      </w:r>
+      <w:r>
+        <w:rPr>
+          <w:rStyle w:val="BeansChar"/>
+        </w:rPr>
+        <w:t xml:space="preserve"> </w:t>
+      </w:r>
+      <w:proofErr w:type="spellStart"/>
+      <w:r>
+        <w:rPr>
+          <w:rStyle w:val="BeansChar"/>
+        </w:rPr>
+        <w:t>ServerResponse</w:t>
+      </w:r>
+      <w:proofErr w:type="spellEnd"/>
+      <w:r>
+        <w:t>.</w:t>
+      </w:r>
+    </w:p>
+    <w:p>
+      <w:pPr>
+        <w:pStyle w:val="Normal-Test"/>
+      </w:pPr>
+      <w:r>
+        <w:t xml:space="preserve">Spring Reactor has </w:t>
+      </w:r>
+      <w:proofErr w:type="spellStart"/>
+      <w:r>
+        <w:rPr>
+          <w:rStyle w:val="ImportantChar"/>
+        </w:rPr>
+        <w:t>webclient</w:t>
+      </w:r>
+      <w:proofErr w:type="spellEnd"/>
+      <w:r>
+        <w:t xml:space="preserve"> which is </w:t>
+      </w:r>
+      <w:proofErr w:type="spellStart"/>
+      <w:r>
+        <w:rPr>
+          <w:rStyle w:val="ImportantChar"/>
+        </w:rPr>
+        <w:t>RestTemplates</w:t>
+      </w:r>
+      <w:proofErr w:type="spellEnd"/>
+      <w:r>
+        <w:t xml:space="preserve"> alternative for </w:t>
+      </w:r>
+      <w:proofErr w:type="spellStart"/>
+      <w:r>
+        <w:rPr>
+          <w:rStyle w:val="ImportantChar"/>
+        </w:rPr>
+        <w:t>reactives</w:t>
+      </w:r>
+      <w:proofErr w:type="spellEnd"/>
+      <w:r>
+        <w:t>.</w:t>
+      </w:r>
+    </w:p>
+    <w:p>
+      <w:pPr>
+        <w:pStyle w:val="Normal-Test"/>
+      </w:pPr>
+      <w:r>
+        <w:t xml:space="preserve">There is </w:t>
+      </w:r>
+      <w:r>
+        <w:rPr>
+          <w:rStyle w:val="ImportantChar"/>
+        </w:rPr>
+        <w:t>no</w:t>
+      </w:r>
+      <w:r>
+        <w:t xml:space="preserve"> support for </w:t>
+      </w:r>
+      <w:r>
+        <w:rPr>
+          <w:rStyle w:val="ImportantChar"/>
+        </w:rPr>
+        <w:t>relational</w:t>
+      </w:r>
+      <w:r>
+        <w:t xml:space="preserve"> </w:t>
+      </w:r>
+      <w:r>
+        <w:rPr>
+          <w:rStyle w:val="ImportantChar"/>
+        </w:rPr>
+        <w:t>databases</w:t>
+      </w:r>
+      <w:r>
+        <w:t xml:space="preserve"> in </w:t>
+      </w:r>
+      <w:r>
+        <w:rPr>
+          <w:rStyle w:val="ImportantChar"/>
+        </w:rPr>
+        <w:t>Reactor</w:t>
+      </w:r>
+      <w:r>
+        <w:t>.</w:t>
+      </w:r>
+    </w:p>
+    <w:p>
+      <w:pPr>
+        <w:pStyle w:val="Normal-Test"/>
+      </w:pPr>
+      <w:r>
+        <w:t xml:space="preserve">The four supported databases are: </w:t>
+      </w:r>
+      <w:r>
+        <w:rPr>
+          <w:rStyle w:val="ImportantChar"/>
+        </w:rPr>
+        <w:t>MongoDB</w:t>
+      </w:r>
+      <w:r>
+        <w:t xml:space="preserve">, </w:t>
+      </w:r>
+      <w:r>
+        <w:rPr>
+          <w:rStyle w:val="ImportantChar"/>
+        </w:rPr>
+        <w:t>Couchbase</w:t>
+      </w:r>
+      <w:r>
+        <w:t xml:space="preserve">, </w:t>
+      </w:r>
+      <w:r>
+        <w:rPr>
+          <w:rStyle w:val="ImportantChar"/>
+        </w:rPr>
+        <w:t>Redis</w:t>
+      </w:r>
+      <w:r>
+        <w:t xml:space="preserve"> and </w:t>
+      </w:r>
+      <w:r>
+        <w:rPr>
+          <w:rStyle w:val="ImportantChar"/>
+        </w:rPr>
+        <w:t>Cassandra</w:t>
+      </w:r>
+      <w:r>
+        <w:t>.</w:t>
+      </w:r>
+    </w:p>
+    <w:p>
+      <w:pPr>
+        <w:pStyle w:val="Normal-Test"/>
+      </w:pPr>
+      <w:r>
+        <w:t xml:space="preserve">You can use </w:t>
+      </w:r>
+      <w:r>
+        <w:rPr>
+          <w:rStyle w:val="ImportantChar"/>
+        </w:rPr>
+        <w:t>JPA</w:t>
+      </w:r>
+      <w:r>
+        <w:t xml:space="preserve"> and </w:t>
+      </w:r>
+      <w:r>
+        <w:rPr>
+          <w:rStyle w:val="ImportantChar"/>
+        </w:rPr>
+        <w:t>relational</w:t>
+      </w:r>
+      <w:r>
+        <w:t xml:space="preserve"> </w:t>
+      </w:r>
+      <w:r>
+        <w:rPr>
+          <w:rStyle w:val="ImportantChar"/>
+        </w:rPr>
+        <w:t>databases</w:t>
+      </w:r>
+      <w:r>
+        <w:t xml:space="preserve"> but the </w:t>
+      </w:r>
+      <w:r>
+        <w:rPr>
+          <w:rStyle w:val="ImportantChar"/>
+        </w:rPr>
+        <w:t>reactivity</w:t>
+      </w:r>
+      <w:r>
+        <w:t xml:space="preserve"> does not reach the </w:t>
+      </w:r>
+      <w:r>
+        <w:rPr>
+          <w:rStyle w:val="ImportantChar"/>
+        </w:rPr>
+        <w:t>persistence layer</w:t>
+      </w:r>
+      <w:r>
+        <w:t>.</w:t>
+      </w:r>
+    </w:p>
+    <w:p>
+      <w:pPr>
+        <w:pStyle w:val="Normal-Test"/>
+        <w:rPr>
+          <w:rStyle w:val="js-issue-title"/>
+        </w:rPr>
+      </w:pPr>
+      <w:r>
+        <w:t xml:space="preserve">When using any </w:t>
+      </w:r>
+      <w:r>
+        <w:rPr>
+          <w:rStyle w:val="ImportantChar"/>
+        </w:rPr>
+        <w:t>reactive repository</w:t>
+      </w:r>
+      <w:r>
+        <w:t xml:space="preserve">, make sure that you add </w:t>
+      </w:r>
+      <w:r>
+        <w:rPr>
+          <w:rStyle w:val="ImportantChar"/>
+        </w:rPr>
+        <w:t>reactive data types</w:t>
+      </w:r>
+      <w:r>
+        <w:t xml:space="preserve"> such as </w:t>
+      </w:r>
+      <w:r>
+        <w:rPr>
+          <w:rStyle w:val="ImportantChar"/>
+        </w:rPr>
+        <w:t>Mono</w:t>
+      </w:r>
+      <w:r>
+        <w:t xml:space="preserve"> or </w:t>
+      </w:r>
+      <w:r>
+        <w:rPr>
+          <w:rStyle w:val="ImportantChar"/>
+        </w:rPr>
+        <w:t>Flux</w:t>
+      </w:r>
+      <w:r>
+        <w:t>. Otherwise, you will get a</w:t>
+      </w:r>
+      <w:r>
+        <w:t xml:space="preserve"> </w:t>
+      </w:r>
+      <w:r>
+        <w:rPr>
+          <w:rStyle w:val="BeansChar"/>
+        </w:rPr>
+        <w:t xml:space="preserve">Couldn't find </w:t>
+      </w:r>
+      <w:proofErr w:type="spellStart"/>
+      <w:r>
+        <w:rPr>
+          <w:rStyle w:val="BeansChar"/>
+        </w:rPr>
+        <w:t>PersistentEntity</w:t>
+      </w:r>
+      <w:proofErr w:type="spellEnd"/>
+      <w:r>
+        <w:rPr>
+          <w:rStyle w:val="js-issue-title"/>
+          <w:rFonts w:ascii="Segoe UI" w:hAnsi="Segoe UI" w:cs="Segoe UI"/>
+          <w:color w:val="24292F"/>
+        </w:rPr>
+        <w:t xml:space="preserve"> for type</w:t>
+      </w:r>
+      <w:r>
+        <w:rPr>
+          <w:rStyle w:val="js-issue-title"/>
+          <w:rFonts w:ascii="Segoe UI" w:hAnsi="Segoe UI" w:cs="Segoe UI"/>
+          <w:color w:val="24292F"/>
+        </w:rPr>
+        <w:t xml:space="preserve"> error.</w:t>
+      </w:r>
+    </w:p>
+    <w:p>
+      <w:pPr>
+        <w:pStyle w:val="Normal-Test"/>
+      </w:pPr>
+      <w:r>
+        <w:t>Reactive repositories don’t need an annotation.</w:t>
+      </w:r>
+    </w:p>
+    <w:p>
+      <w:pPr>
+        <w:rPr>
+          <w:sz w:val="24"/>
+          <w:szCs w:val="24"/>
+        </w:rPr>
+      </w:pPr>
+      <w:r>
+        <w:br w:type="page"/>
+      </w:r>
+    </w:p>
+    <w:p>
+      <w:pPr>
+        <w:pStyle w:val="Heading1"/>
+        <w:jc w:val="center"/>
+      </w:pPr>
+      <w:r>
+        <w:lastRenderedPageBreak/>
+        <w:t>Cloud - Eureka</w:t>
+      </w:r>
+    </w:p>
+    <w:p>
+      <w:pPr>
+        <w:pStyle w:val="Normal-Test"/>
+        <w:numPr>
+          <w:ilvl w:val="0"/>
+          <w:numId w:val="0"/>
+        </w:numPr>
+        <w:ind w:left="720" w:hanging="360"/>
+      </w:pPr>
+    </w:p>
+    <w:p>
+      <w:pPr>
+        <w:pStyle w:val="Normal-Test"/>
+        <w:numPr>
+          <w:ilvl w:val="0"/>
+          <w:numId w:val="19"/>
+        </w:numPr>
+      </w:pPr>
+      <w:r>
+        <w:rPr>
+          <w:rStyle w:val="ImportantChar"/>
+        </w:rPr>
+        <w:t>Eureka</w:t>
+      </w:r>
+      <w:r>
+        <w:t xml:space="preserve"> is an open source project – server that was created by </w:t>
+      </w:r>
+      <w:r>
+        <w:rPr>
+          <w:rStyle w:val="ImportantChar"/>
+        </w:rPr>
+        <w:t>Netflix</w:t>
+      </w:r>
+      <w:r>
+        <w:t xml:space="preserve">. It acts as a </w:t>
+      </w:r>
+      <w:r>
+        <w:rPr>
+          <w:rStyle w:val="ImportantChar"/>
+        </w:rPr>
+        <w:t>registry</w:t>
+      </w:r>
+      <w:r>
+        <w:t xml:space="preserve"> and allows you to register other services to it as in a microservice architecture.</w:t>
+      </w:r>
+    </w:p>
+    <w:p>
+      <w:pPr>
+        <w:pStyle w:val="Normal-Test"/>
+        <w:numPr>
+          <w:ilvl w:val="0"/>
+          <w:numId w:val="19"/>
+        </w:numPr>
+      </w:pPr>
+      <w:r>
+        <w:t xml:space="preserve">There is a chance that </w:t>
+      </w:r>
+      <w:r>
+        <w:rPr>
+          <w:rStyle w:val="ImportantChar"/>
+        </w:rPr>
+        <w:t>dependency conflicts</w:t>
+      </w:r>
+      <w:r>
+        <w:t xml:space="preserve"> happen if you include more dependencies than required.</w:t>
+      </w:r>
+    </w:p>
+    <w:p>
+      <w:pPr>
+        <w:pStyle w:val="Normal-Test"/>
+        <w:numPr>
+          <w:ilvl w:val="0"/>
+          <w:numId w:val="19"/>
+        </w:numPr>
+        <w:rPr>
+          <w:rStyle w:val="ImportantChar"/>
+          <w:rFonts w:asciiTheme="minorHAnsi" w:hAnsiTheme="minorHAnsi"/>
+          <w:b w:val="0"/>
+        </w:rPr>
+      </w:pPr>
+      <w:r>
+        <w:rPr>
+          <w:rStyle w:val="ImportantChar"/>
+        </w:rPr>
+        <w:t>Eureka</w:t>
+      </w:r>
+      <w:r>
+        <w:t xml:space="preserve"> tries to </w:t>
+      </w:r>
+      <w:r>
+        <w:rPr>
+          <w:rStyle w:val="ImportantChar"/>
+        </w:rPr>
+        <w:t>check</w:t>
+      </w:r>
+      <w:r>
+        <w:t xml:space="preserve"> for the registered services </w:t>
+      </w:r>
+      <w:r>
+        <w:rPr>
+          <w:rStyle w:val="ImportantChar"/>
+        </w:rPr>
+        <w:t>every 30 seconds</w:t>
+      </w:r>
+      <w:r>
+        <w:t xml:space="preserve">. If no service is registered after </w:t>
+      </w:r>
+      <w:r>
+        <w:rPr>
+          <w:rStyle w:val="ImportantChar"/>
+        </w:rPr>
+        <w:t>three cycles</w:t>
+      </w:r>
+      <w:r>
+        <w:t xml:space="preserve">, it shows a </w:t>
+      </w:r>
+      <w:r>
+        <w:rPr>
+          <w:rStyle w:val="ImportantChar"/>
+        </w:rPr>
+        <w:t>red message</w:t>
+      </w:r>
+      <w:r>
+        <w:t xml:space="preserve"> indicating that there is a </w:t>
+      </w:r>
+      <w:r>
+        <w:rPr>
+          <w:rStyle w:val="ImportantChar"/>
+        </w:rPr>
+        <w:t>network issue</w:t>
+      </w:r>
+      <w:r>
+        <w:t>.</w:t>
+      </w:r>
+    </w:p>
+    <w:p>
+      <w:pPr>
+        <w:pStyle w:val="Normal-Test"/>
+        <w:numPr>
+          <w:ilvl w:val="0"/>
+          <w:numId w:val="19"/>
+        </w:numPr>
+        <w:rPr>
+          <w:rFonts w:ascii="NewBaskerville-Roman" w:hAnsi="NewBaskerville-Roman" w:cs="NewBaskerville-Roman"/>
+          <w:sz w:val="20"/>
+          <w:szCs w:val="20"/>
+        </w:rPr>
+      </w:pPr>
+      <w:r>
+        <w:t xml:space="preserve">The </w:t>
+      </w:r>
+      <w:r>
+        <w:rPr>
+          <w:rStyle w:val="ImportantChar"/>
+        </w:rPr>
+        <w:t>E</w:t>
+      </w:r>
+      <w:r>
+        <w:rPr>
+          <w:rStyle w:val="ImportantChar"/>
+        </w:rPr>
+        <w:t>ureka</w:t>
+      </w:r>
+      <w:r>
+        <w:t xml:space="preserve"> dashboard on the default port shows the nodes connected to it named by the </w:t>
+      </w:r>
+      <w:r>
+        <w:rPr>
+          <w:rStyle w:val="BeansChar"/>
+        </w:rPr>
+        <w:t>spring.application.name property</w:t>
+      </w:r>
+      <w:r>
+        <w:t>.</w:t>
+      </w:r>
+    </w:p>
+    <w:p>
+      <w:pPr>
+        <w:pStyle w:val="Normal-Test"/>
+        <w:numPr>
+          <w:ilvl w:val="0"/>
+          <w:numId w:val="19"/>
+        </w:numPr>
+        <w:rPr>
+          <w:rFonts w:ascii="NewBaskerville-Roman" w:hAnsi="NewBaskerville-Roman" w:cs="NewBaskerville-Roman"/>
+          <w:sz w:val="20"/>
+          <w:szCs w:val="20"/>
+        </w:rPr>
+      </w:pPr>
+      <w:r>
+        <w:t xml:space="preserve">You can resolve the message by setting </w:t>
+      </w:r>
+      <w:proofErr w:type="spellStart"/>
+      <w:proofErr w:type="gramStart"/>
+      <w:r>
+        <w:rPr>
+          <w:rStyle w:val="BeansChar"/>
+        </w:rPr>
+        <w:t>eureka.server</w:t>
+      </w:r>
+      <w:proofErr w:type="gramEnd"/>
+      <w:r>
+        <w:rPr>
+          <w:rStyle w:val="BeansChar"/>
+        </w:rPr>
+        <w:t>.enable</w:t>
+      </w:r>
+      <w:proofErr w:type="spellEnd"/>
+      <w:r>
+        <w:rPr>
+          <w:rStyle w:val="BeansChar"/>
+        </w:rPr>
+        <w:t>-self-preservation</w:t>
+      </w:r>
+      <w:r>
+        <w:rPr>
+          <w:rFonts w:ascii="Courier" w:hAnsi="Courier" w:cs="Courier"/>
+          <w:sz w:val="19"/>
+          <w:szCs w:val="19"/>
+        </w:rPr>
+        <w:t xml:space="preserve"> </w:t>
+      </w:r>
+      <w:r>
+        <w:t>to false</w:t>
+      </w:r>
+    </w:p>
+    <w:p>
+      <w:pPr>
+        <w:pStyle w:val="Normal-Test"/>
+        <w:numPr>
+          <w:ilvl w:val="0"/>
+          <w:numId w:val="19"/>
+        </w:numPr>
+        <w:rPr>
+          <w:rFonts w:ascii="NewBaskerville-Roman" w:hAnsi="NewBaskerville-Roman" w:cs="NewBaskerville-Roman"/>
+          <w:sz w:val="20"/>
+          <w:szCs w:val="20"/>
+        </w:rPr>
+      </w:pPr>
+      <w:r>
+        <w:t>The connection between the server and the client should be obvious.:</w:t>
+      </w:r>
+    </w:p>
+    <w:p>
+      <w:pPr>
+        <w:pStyle w:val="Normal-Test"/>
+        <w:numPr>
+          <w:ilvl w:val="0"/>
+          <w:numId w:val="20"/>
+        </w:numPr>
+        <w:rPr>
+          <w:rFonts w:ascii="NewBaskerville-Roman" w:hAnsi="NewBaskerville-Roman" w:cs="NewBaskerville-Roman"/>
+          <w:sz w:val="20"/>
+          <w:szCs w:val="20"/>
+        </w:rPr>
+      </w:pPr>
+      <w:r>
+        <w:t xml:space="preserve">The server has an </w:t>
+      </w:r>
+      <w:r>
+        <w:rPr>
+          <w:rStyle w:val="ImportantChar"/>
+        </w:rPr>
+        <w:t>endpoint</w:t>
+      </w:r>
+      <w:r>
+        <w:t xml:space="preserve"> on which clients can connect to. That endpoint is </w:t>
+      </w:r>
+      <w:r>
+        <w:rPr>
+          <w:rStyle w:val="ImportantChar"/>
+        </w:rPr>
+        <w:t>/eureka</w:t>
+      </w:r>
+      <w:r>
+        <w:t xml:space="preserve">. </w:t>
+      </w:r>
+    </w:p>
+    <w:p>
+      <w:pPr>
+        <w:pStyle w:val="Normal-Test"/>
+        <w:numPr>
+          <w:ilvl w:val="0"/>
+          <w:numId w:val="20"/>
+        </w:numPr>
+        <w:rPr>
+          <w:rFonts w:ascii="NewBaskerville-Roman" w:hAnsi="NewBaskerville-Roman" w:cs="NewBaskerville-Roman"/>
+          <w:sz w:val="20"/>
+          <w:szCs w:val="20"/>
+        </w:rPr>
+      </w:pPr>
+      <w:r>
+        <w:t xml:space="preserve">The </w:t>
+      </w:r>
+      <w:r>
+        <w:rPr>
+          <w:rStyle w:val="ImportantChar"/>
+        </w:rPr>
+        <w:t>port</w:t>
+      </w:r>
+      <w:r>
+        <w:t xml:space="preserve"> that the </w:t>
+      </w:r>
+      <w:r>
+        <w:rPr>
+          <w:rStyle w:val="ImportantChar"/>
+        </w:rPr>
+        <w:t>client</w:t>
+      </w:r>
+      <w:r>
+        <w:t xml:space="preserve"> connects to by default is </w:t>
+      </w:r>
+      <w:r>
+        <w:rPr>
+          <w:rStyle w:val="ImportantChar"/>
+        </w:rPr>
+        <w:t>8761</w:t>
+      </w:r>
+      <w:r>
+        <w:t xml:space="preserve"> so the </w:t>
+      </w:r>
+      <w:r>
+        <w:rPr>
+          <w:rStyle w:val="ImportantChar"/>
+        </w:rPr>
+        <w:t>servers</w:t>
+      </w:r>
+      <w:r>
+        <w:t xml:space="preserve"> port should be configured to that.</w:t>
+      </w:r>
+    </w:p>
+    <w:p>
+      <w:pPr>
+        <w:pStyle w:val="Normal-Test"/>
+        <w:numPr>
+          <w:ilvl w:val="0"/>
+          <w:numId w:val="20"/>
+        </w:numPr>
+        <w:rPr>
+          <w:rFonts w:ascii="NewBaskerville-Roman" w:hAnsi="NewBaskerville-Roman" w:cs="NewBaskerville-Roman"/>
+          <w:sz w:val="20"/>
+          <w:szCs w:val="20"/>
+        </w:rPr>
+      </w:pPr>
+      <w:r>
+        <w:t xml:space="preserve">Or the </w:t>
+      </w:r>
+      <w:r>
+        <w:rPr>
+          <w:rStyle w:val="ImportantChar"/>
+        </w:rPr>
+        <w:t>port</w:t>
+      </w:r>
+      <w:r>
+        <w:t xml:space="preserve"> that the </w:t>
+      </w:r>
+      <w:r>
+        <w:rPr>
+          <w:rStyle w:val="ImportantChar"/>
+        </w:rPr>
+        <w:t>client</w:t>
+      </w:r>
+      <w:r>
+        <w:t xml:space="preserve"> </w:t>
+      </w:r>
+      <w:r>
+        <w:rPr>
+          <w:rStyle w:val="ImportantChar"/>
+        </w:rPr>
+        <w:t>connect</w:t>
+      </w:r>
+      <w:r>
+        <w:rPr>
+          <w:rStyle w:val="ImportantChar"/>
+        </w:rPr>
+        <w:t>s</w:t>
+      </w:r>
+      <w:r>
+        <w:t xml:space="preserve"> </w:t>
+      </w:r>
+      <w:r>
+        <w:rPr>
+          <w:rStyle w:val="ImportantChar"/>
+        </w:rPr>
+        <w:t>to</w:t>
+      </w:r>
+      <w:r>
+        <w:t xml:space="preserve"> should be changed.</w:t>
+      </w:r>
+    </w:p>
+    <w:p>
+      <w:pPr>
+        <w:pStyle w:val="Normal-Test"/>
+        <w:numPr>
+          <w:ilvl w:val="0"/>
+          <w:numId w:val="20"/>
+        </w:numPr>
+      </w:pPr>
+      <w:r>
+        <w:t>You can change the URL that the clients connect</w:t>
+      </w:r>
+      <w:r>
+        <w:t xml:space="preserve"> </w:t>
+      </w:r>
+      <w:r>
+        <w:t>to</w:t>
+      </w:r>
+      <w:r>
+        <w:t xml:space="preserve"> </w:t>
+      </w:r>
+      <w:r>
+        <w:t>(from the clients properties)</w:t>
+      </w:r>
+      <w:r>
+        <w:t xml:space="preserve"> or </w:t>
+      </w:r>
+      <w:r>
+        <w:t xml:space="preserve">the URL that the server takes </w:t>
+      </w:r>
+      <w:r>
+        <w:t xml:space="preserve">(from the </w:t>
+      </w:r>
+      <w:r>
+        <w:t xml:space="preserve">servers </w:t>
+      </w:r>
+      <w:r>
+        <w:t>properties)</w:t>
+      </w:r>
+      <w:r>
+        <w:t xml:space="preserve"> with </w:t>
+      </w:r>
+      <w:proofErr w:type="spellStart"/>
+      <w:proofErr w:type="gramStart"/>
+      <w:r>
+        <w:rPr>
+          <w:rStyle w:val="BeansChar"/>
+        </w:rPr>
+        <w:t>eureka.client</w:t>
+      </w:r>
+      <w:proofErr w:type="gramEnd"/>
+      <w:r>
+        <w:rPr>
+          <w:rStyle w:val="BeansChar"/>
+        </w:rPr>
+        <w:t>.service-url.defaultZone</w:t>
+      </w:r>
+      <w:proofErr w:type="spellEnd"/>
+      <w:r>
+        <w:t>.</w:t>
+      </w:r>
+    </w:p>
+    <w:p>
+      <w:pPr>
+        <w:pStyle w:val="Normal-Test"/>
+        <w:numPr>
+          <w:ilvl w:val="0"/>
+          <w:numId w:val="19"/>
+        </w:numPr>
+      </w:pPr>
+      <w:r>
+        <w:t xml:space="preserve">You can make a </w:t>
+      </w:r>
+      <w:proofErr w:type="spellStart"/>
+      <w:r>
+        <w:rPr>
+          <w:rStyle w:val="ImportantChar"/>
+        </w:rPr>
+        <w:t>RestTemplate</w:t>
+      </w:r>
+      <w:proofErr w:type="spellEnd"/>
+      <w:r>
+        <w:t xml:space="preserve"> load balanced with </w:t>
+      </w:r>
+      <w:r>
+        <w:rPr>
+          <w:rStyle w:val="BeansChar"/>
+        </w:rPr>
+        <w:t>@</w:t>
+      </w:r>
+      <w:proofErr w:type="spellStart"/>
+      <w:r>
+        <w:rPr>
+          <w:rStyle w:val="BeansChar"/>
+        </w:rPr>
+        <w:t>LoadBalanced</w:t>
+      </w:r>
+      <w:proofErr w:type="spellEnd"/>
+      <w:r>
+        <w:t>.</w:t>
+      </w:r>
+    </w:p>
+    <w:p>
+      <w:pPr>
+        <w:pStyle w:val="Normal-Test"/>
+        <w:numPr>
+          <w:ilvl w:val="0"/>
+          <w:numId w:val="19"/>
+        </w:numPr>
+      </w:pPr>
+      <w:r>
+        <w:t xml:space="preserve">Using </w:t>
+      </w:r>
+      <w:r>
+        <w:rPr>
+          <w:rStyle w:val="ImportantChar"/>
+        </w:rPr>
+        <w:t>Feign</w:t>
+      </w:r>
+      <w:r>
+        <w:t xml:space="preserve">, </w:t>
       </w:r>
       <w:bookmarkStart w:id="0" w:name="_GoBack"/>
       <w:bookmarkEnd w:id="0"/>
       <w:r>
-        <w:t xml:space="preserve"> </w:t>
-      </w:r>
-      <w:r>
-        <w:rPr>
-          <w:rStyle w:val="ImportantChar"/>
-        </w:rPr>
-        <w:t>functional</w:t>
-      </w:r>
-      <w:r>
-        <w:t xml:space="preserve"> manner using the components</w:t>
-      </w:r>
-      <w:r>
-        <w:rPr>
-          <w:rStyle w:val="BeansChar"/>
-        </w:rPr>
-        <w:t xml:space="preserve">: </w:t>
-      </w:r>
-      <w:proofErr w:type="spellStart"/>
-      <w:r>
-        <w:rPr>
-          <w:rStyle w:val="BeansChar"/>
-        </w:rPr>
-        <w:t>RequestPredicate</w:t>
-      </w:r>
-      <w:proofErr w:type="spellEnd"/>
-      <w:r>
-        <w:rPr>
-          <w:rStyle w:val="BeansChar"/>
-        </w:rPr>
-        <w:t xml:space="preserve">, </w:t>
-      </w:r>
-      <w:proofErr w:type="spellStart"/>
-      <w:r>
-        <w:rPr>
-          <w:rStyle w:val="BeansChar"/>
-        </w:rPr>
-        <w:t>RouterFunction</w:t>
-      </w:r>
-      <w:proofErr w:type="spellEnd"/>
-      <w:r>
-        <w:rPr>
-          <w:rStyle w:val="BeansChar"/>
-        </w:rPr>
-        <w:t xml:space="preserve">, </w:t>
-      </w:r>
-      <w:proofErr w:type="spellStart"/>
-      <w:r>
-        <w:rPr>
-          <w:rStyle w:val="BeansChar"/>
-        </w:rPr>
-        <w:t>ServerRequest</w:t>
-      </w:r>
-      <w:proofErr w:type="spellEnd"/>
-      <w:r>
-        <w:rPr>
-          <w:rStyle w:val="BeansChar"/>
-        </w:rPr>
-        <w:t xml:space="preserve"> </w:t>
-      </w:r>
-      <w:r>
-        <w:t>and</w:t>
-      </w:r>
-      <w:r>
-        <w:rPr>
-          <w:rStyle w:val="BeansChar"/>
-        </w:rPr>
-        <w:t xml:space="preserve"> </w:t>
-      </w:r>
-      <w:proofErr w:type="spellStart"/>
-      <w:r>
-        <w:rPr>
-          <w:rStyle w:val="BeansChar"/>
-        </w:rPr>
-        <w:t>ServerResponse</w:t>
-      </w:r>
-      <w:proofErr w:type="spellEnd"/>
-      <w:r>
-        <w:t>.</w:t>
-      </w:r>
-    </w:p>
+        <w:t xml:space="preserve">you can </w:t>
+      </w:r>
+      <w:r>
+        <w:t xml:space="preserve">map </w:t>
+      </w:r>
+      <w:r>
+        <w:rPr>
+          <w:rStyle w:val="ImportantChar"/>
+        </w:rPr>
+        <w:t>direct</w:t>
+      </w:r>
+      <w:r>
+        <w:t xml:space="preserve"> HTTP calls to specific </w:t>
+      </w:r>
+      <w:r>
+        <w:rPr>
+          <w:rStyle w:val="ImportantChar"/>
+        </w:rPr>
+        <w:t>service</w:t>
+      </w:r>
+      <w:r>
+        <w:rPr>
+          <w:rStyle w:val="ImportantChar"/>
+        </w:rPr>
+        <w:t xml:space="preserve"> names</w:t>
+      </w:r>
+      <w:r>
+        <w:t xml:space="preserve"> (only by including the </w:t>
+      </w:r>
+      <w:r>
+        <w:rPr>
+          <w:rStyle w:val="ImportantChar"/>
+        </w:rPr>
+        <w:t>node</w:t>
+      </w:r>
+      <w:r>
+        <w:t xml:space="preserve"> names)</w:t>
+      </w:r>
+    </w:p>
+    <w:p/>
     <w:p>
       <w:pPr>
         <w:pStyle w:val="Normal-Test"/>
-      </w:pPr>
-      <w:r>
-        <w:t xml:space="preserve">Spring Reactor has </w:t>
-      </w:r>
-      <w:proofErr w:type="spellStart"/>
-      <w:r>
-        <w:rPr>
-          <w:rStyle w:val="ImportantChar"/>
-        </w:rPr>
-        <w:t>webclient</w:t>
-      </w:r>
-      <w:proofErr w:type="spellEnd"/>
-      <w:r>
-        <w:t xml:space="preserve"> which is </w:t>
-      </w:r>
-      <w:proofErr w:type="spellStart"/>
-      <w:r>
-        <w:rPr>
-          <w:rStyle w:val="ImportantChar"/>
-        </w:rPr>
-        <w:t>RestTemplates</w:t>
-      </w:r>
-      <w:proofErr w:type="spellEnd"/>
-      <w:r>
-        <w:t xml:space="preserve"> alternative for </w:t>
-      </w:r>
-      <w:proofErr w:type="spellStart"/>
-      <w:r>
-        <w:rPr>
-          <w:rStyle w:val="ImportantChar"/>
-        </w:rPr>
-        <w:t>reactives</w:t>
-      </w:r>
-      <w:proofErr w:type="spellEnd"/>
-      <w:r>
-        <w:t>.</w:t>
-      </w:r>
-    </w:p>
-    <w:p>
-      <w:pPr>
-        <w:pStyle w:val="Normal-Test"/>
+        <w:numPr>
+          <w:ilvl w:val="0"/>
+          <w:numId w:val="19"/>
+        </w:numPr>
         <w:rPr>
           <w:rFonts w:asciiTheme="majorHAnsi" w:eastAsiaTheme="majorEastAsia" w:hAnsiTheme="majorHAnsi" w:cstheme="majorBidi"/>
           <w:b/>
@@ -4448,6 +5251,95 @@
 <file path=word/numbering.xml><?xml version="1.0" encoding="utf-8"?>
 <w:numbering xmlns:wpc="http://schemas.microsoft.com/office/word/2010/wordprocessingCanvas" xmlns:cx="http://schemas.microsoft.com/office/drawing/2014/chartex" xmlns:cx1="http://schemas.microsoft.com/office/drawing/2015/9/8/chartex" xmlns:cx2="http://schemas.microsoft.com/office/drawing/2015/10/21/chartex" xmlns:cx3="http://schemas.microsoft.com/office/drawing/2016/5/9/chartex" xmlns:cx4="http://schemas.microsoft.com/office/drawing/2016/5/10/chartex" xmlns:cx5="http://schemas.microsoft.com/office/drawing/2016/5/11/chartex" xmlns:cx6="http://schemas.microsoft.com/office/drawing/2016/5/12/chartex" xmlns:cx7="http://schemas.microsoft.com/office/drawing/2016/5/13/chartex" xmlns:cx8="http://schemas.microsoft.com/office/drawing/2016/5/14/chartex" xmlns:mc="http://schemas.openxmlformats.org/markup-compatibility/2006" xmlns:aink="http://schemas.microsoft.com/office/drawing/2016/ink" xmlns:am3d="http://schemas.microsoft.com/office/drawing/2017/model3d" xmlns:o="urn:schemas-microsoft-com:office:office" xmlns:r="http://schemas.openxmlformats.org/officeDocument/2006/relationships" xmlns:m="http://schemas.openxmlformats.org/officeDocument/2006/math" xmlns:v="urn:schemas-microsoft-com:vml" xmlns:wp14="http://schemas.microsoft.com/office/word/2010/wordprocessingDrawing" xmlns:wp="http://schemas.openxmlformats.org/drawingml/2006/wordprocessingDrawing" xmlns:w10="urn:schemas-microsoft-com:office:word" xmlns:w="http://schemas.openxmlformats.org/wordprocessingml/2006/main" xmlns:w14="http://schemas.microsoft.com/office/word/2010/wordml" xmlns:w15="http://schemas.microsoft.com/office/word/2012/wordml" xmlns:w16cid="http://schemas.microsoft.com/office/word/2016/wordml/cid" xmlns:w16se="http://schemas.microsoft.com/office/word/2015/wordml/symex" xmlns:wpg="http://schemas.microsoft.com/office/word/2010/wordprocessingGroup" xmlns:wpi="http://schemas.microsoft.com/office/word/2010/wordprocessingInk" xmlns:wne="http://schemas.microsoft.com/office/word/2006/wordml" xmlns:wps="http://schemas.microsoft.com/office/word/2010/wordprocessingShape" mc:Ignorable="w14 w15 w16se w16cid wp14">
   <w:abstractNum w:abstractNumId="0" w15:restartNumberingAfterBreak="0">
+    <w:nsid w:val="11162832"/>
+    <w:multiLevelType w:val="hybridMultilevel"/>
+    <w:tmpl w:val="F00A7290"/>
+    <w:lvl w:ilvl="0" w:tplc="0409000F">
+      <w:start w:val="1"/>
+      <w:numFmt w:val="decimal"/>
+      <w:lvlText w:val="%1."/>
+      <w:lvlJc w:val="left"/>
+      <w:pPr>
+        <w:ind w:left="720" w:hanging="360"/>
+      </w:pPr>
+      <w:rPr>
+        <w:rFonts w:hint="default"/>
+      </w:rPr>
+    </w:lvl>
+    <w:lvl w:ilvl="1" w:tplc="04090019" w:tentative="1">
+      <w:start w:val="1"/>
+      <w:numFmt w:val="lowerLetter"/>
+      <w:lvlText w:val="%2."/>
+      <w:lvlJc w:val="left"/>
+      <w:pPr>
+        <w:ind w:left="1440" w:hanging="360"/>
+      </w:pPr>
+    </w:lvl>
+    <w:lvl w:ilvl="2" w:tplc="0409001B" w:tentative="1">
+      <w:start w:val="1"/>
+      <w:numFmt w:val="lowerRoman"/>
+      <w:lvlText w:val="%3."/>
+      <w:lvlJc w:val="right"/>
+      <w:pPr>
+        <w:ind w:left="2160" w:hanging="180"/>
+      </w:pPr>
+    </w:lvl>
+    <w:lvl w:ilvl="3" w:tplc="0409000F" w:tentative="1">
+      <w:start w:val="1"/>
+      <w:numFmt w:val="decimal"/>
+      <w:lvlText w:val="%4."/>
+      <w:lvlJc w:val="left"/>
+      <w:pPr>
+        <w:ind w:left="2880" w:hanging="360"/>
+      </w:pPr>
+    </w:lvl>
+    <w:lvl w:ilvl="4" w:tplc="04090019" w:tentative="1">
+      <w:start w:val="1"/>
+      <w:numFmt w:val="lowerLetter"/>
+      <w:lvlText w:val="%5."/>
+      <w:lvlJc w:val="left"/>
+      <w:pPr>
+        <w:ind w:left="3600" w:hanging="360"/>
+      </w:pPr>
+    </w:lvl>
+    <w:lvl w:ilvl="5" w:tplc="0409001B" w:tentative="1">
+      <w:start w:val="1"/>
+      <w:numFmt w:val="lowerRoman"/>
+      <w:lvlText w:val="%6."/>
+      <w:lvlJc w:val="right"/>
+      <w:pPr>
+        <w:ind w:left="4320" w:hanging="180"/>
+      </w:pPr>
+    </w:lvl>
+    <w:lvl w:ilvl="6" w:tplc="0409000F" w:tentative="1">
+      <w:start w:val="1"/>
+      <w:numFmt w:val="decimal"/>
+      <w:lvlText w:val="%7."/>
+      <w:lvlJc w:val="left"/>
+      <w:pPr>
+        <w:ind w:left="5040" w:hanging="360"/>
+      </w:pPr>
+    </w:lvl>
+    <w:lvl w:ilvl="7" w:tplc="04090019" w:tentative="1">
+      <w:start w:val="1"/>
+      <w:numFmt w:val="lowerLetter"/>
+      <w:lvlText w:val="%8."/>
+      <w:lvlJc w:val="left"/>
+      <w:pPr>
+        <w:ind w:left="5760" w:hanging="360"/>
+      </w:pPr>
+    </w:lvl>
+    <w:lvl w:ilvl="8" w:tplc="0409001B" w:tentative="1">
+      <w:start w:val="1"/>
+      <w:numFmt w:val="lowerRoman"/>
+      <w:lvlText w:val="%9."/>
+      <w:lvlJc w:val="right"/>
+      <w:pPr>
+        <w:ind w:left="6480" w:hanging="180"/>
+      </w:pPr>
+    </w:lvl>
+  </w:abstractNum>
+  <w:abstractNum w:abstractNumId="1" w15:restartNumberingAfterBreak="0">
     <w:nsid w:val="1B996EF2"/>
     <w:multiLevelType w:val="hybridMultilevel"/>
     <w:tmpl w:val="5DF875DA"/>
@@ -4536,7 +5428,121 @@
       </w:pPr>
     </w:lvl>
   </w:abstractNum>
-  <w:abstractNum w:abstractNumId="1" w15:restartNumberingAfterBreak="0">
+  <w:abstractNum w:abstractNumId="2" w15:restartNumberingAfterBreak="0">
+    <w:nsid w:val="2DCA48AC"/>
+    <w:multiLevelType w:val="hybridMultilevel"/>
+    <w:tmpl w:val="72464FAA"/>
+    <w:lvl w:ilvl="0" w:tplc="45F88D34">
+      <w:start w:val="4"/>
+      <w:numFmt w:val="bullet"/>
+      <w:lvlText w:val=""/>
+      <w:lvlJc w:val="left"/>
+      <w:pPr>
+        <w:ind w:left="1080" w:hanging="360"/>
+      </w:pPr>
+      <w:rPr>
+        <w:rFonts w:ascii="Symbol" w:eastAsiaTheme="minorHAnsi" w:hAnsi="Symbol" w:cstheme="minorBidi" w:hint="default"/>
+        <w:sz w:val="24"/>
+      </w:rPr>
+    </w:lvl>
+    <w:lvl w:ilvl="1" w:tplc="04090003" w:tentative="1">
+      <w:start w:val="1"/>
+      <w:numFmt w:val="bullet"/>
+      <w:lvlText w:val="o"/>
+      <w:lvlJc w:val="left"/>
+      <w:pPr>
+        <w:ind w:left="1800" w:hanging="360"/>
+      </w:pPr>
+      <w:rPr>
+        <w:rFonts w:ascii="Courier New" w:hAnsi="Courier New" w:cs="Courier New" w:hint="default"/>
+      </w:rPr>
+    </w:lvl>
+    <w:lvl w:ilvl="2" w:tplc="04090005" w:tentative="1">
+      <w:start w:val="1"/>
+      <w:numFmt w:val="bullet"/>
+      <w:lvlText w:val=""/>
+      <w:lvlJc w:val="left"/>
+      <w:pPr>
+        <w:ind w:left="2520" w:hanging="360"/>
+      </w:pPr>
+      <w:rPr>
+        <w:rFonts w:ascii="Wingdings" w:hAnsi="Wingdings" w:hint="default"/>
+      </w:rPr>
+    </w:lvl>
+    <w:lvl w:ilvl="3" w:tplc="04090001" w:tentative="1">
+      <w:start w:val="1"/>
+      <w:numFmt w:val="bullet"/>
+      <w:lvlText w:val=""/>
+      <w:lvlJc w:val="left"/>
+      <w:pPr>
+        <w:ind w:left="3240" w:hanging="360"/>
+      </w:pPr>
+      <w:rPr>
+        <w:rFonts w:ascii="Symbol" w:hAnsi="Symbol" w:hint="default"/>
+      </w:rPr>
+    </w:lvl>
+    <w:lvl w:ilvl="4" w:tplc="04090003" w:tentative="1">
+      <w:start w:val="1"/>
+      <w:numFmt w:val="bullet"/>
+      <w:lvlText w:val="o"/>
+      <w:lvlJc w:val="left"/>
+      <w:pPr>
+        <w:ind w:left="3960" w:hanging="360"/>
+      </w:pPr>
+      <w:rPr>
+        <w:rFonts w:ascii="Courier New" w:hAnsi="Courier New" w:cs="Courier New" w:hint="default"/>
+      </w:rPr>
+    </w:lvl>
+    <w:lvl w:ilvl="5" w:tplc="04090005" w:tentative="1">
+      <w:start w:val="1"/>
+      <w:numFmt w:val="bullet"/>
+      <w:lvlText w:val=""/>
+      <w:lvlJc w:val="left"/>
+      <w:pPr>
+        <w:ind w:left="4680" w:hanging="360"/>
+      </w:pPr>
+      <w:rPr>
+        <w:rFonts w:ascii="Wingdings" w:hAnsi="Wingdings" w:hint="default"/>
+      </w:rPr>
+    </w:lvl>
+    <w:lvl w:ilvl="6" w:tplc="04090001" w:tentative="1">
+      <w:start w:val="1"/>
+      <w:numFmt w:val="bullet"/>
+      <w:lvlText w:val=""/>
+      <w:lvlJc w:val="left"/>
+      <w:pPr>
+        <w:ind w:left="5400" w:hanging="360"/>
+      </w:pPr>
+      <w:rPr>
+        <w:rFonts w:ascii="Symbol" w:hAnsi="Symbol" w:hint="default"/>
+      </w:rPr>
+    </w:lvl>
+    <w:lvl w:ilvl="7" w:tplc="04090003" w:tentative="1">
+      <w:start w:val="1"/>
+      <w:numFmt w:val="bullet"/>
+      <w:lvlText w:val="o"/>
+      <w:lvlJc w:val="left"/>
+      <w:pPr>
+        <w:ind w:left="6120" w:hanging="360"/>
+      </w:pPr>
+      <w:rPr>
+        <w:rFonts w:ascii="Courier New" w:hAnsi="Courier New" w:cs="Courier New" w:hint="default"/>
+      </w:rPr>
+    </w:lvl>
+    <w:lvl w:ilvl="8" w:tplc="04090005" w:tentative="1">
+      <w:start w:val="1"/>
+      <w:numFmt w:val="bullet"/>
+      <w:lvlText w:val=""/>
+      <w:lvlJc w:val="left"/>
+      <w:pPr>
+        <w:ind w:left="6840" w:hanging="360"/>
+      </w:pPr>
+      <w:rPr>
+        <w:rFonts w:ascii="Wingdings" w:hAnsi="Wingdings" w:hint="default"/>
+      </w:rPr>
+    </w:lvl>
+  </w:abstractNum>
+  <w:abstractNum w:abstractNumId="3" w15:restartNumberingAfterBreak="0">
     <w:nsid w:val="331D2E21"/>
     <w:multiLevelType w:val="hybridMultilevel"/>
     <w:tmpl w:val="B8807508"/>
@@ -4625,7 +5631,7 @@
       </w:pPr>
     </w:lvl>
   </w:abstractNum>
-  <w:abstractNum w:abstractNumId="2" w15:restartNumberingAfterBreak="0">
+  <w:abstractNum w:abstractNumId="4" w15:restartNumberingAfterBreak="0">
     <w:nsid w:val="3EC670C9"/>
     <w:multiLevelType w:val="hybridMultilevel"/>
     <w:tmpl w:val="45D44EAC"/>
@@ -4714,7 +5720,7 @@
       </w:pPr>
     </w:lvl>
   </w:abstractNum>
-  <w:abstractNum w:abstractNumId="3" w15:restartNumberingAfterBreak="0">
+  <w:abstractNum w:abstractNumId="5" w15:restartNumberingAfterBreak="0">
     <w:nsid w:val="4CCD1E78"/>
     <w:multiLevelType w:val="hybridMultilevel"/>
     <w:tmpl w:val="303CF910"/>
@@ -4803,7 +5809,7 @@
       </w:pPr>
     </w:lvl>
   </w:abstractNum>
-  <w:abstractNum w:abstractNumId="4" w15:restartNumberingAfterBreak="0">
+  <w:abstractNum w:abstractNumId="6" w15:restartNumberingAfterBreak="0">
     <w:nsid w:val="4DA86C73"/>
     <w:multiLevelType w:val="hybridMultilevel"/>
     <w:tmpl w:val="21368734"/>
@@ -4892,7 +5898,7 @@
       </w:pPr>
     </w:lvl>
   </w:abstractNum>
-  <w:abstractNum w:abstractNumId="5" w15:restartNumberingAfterBreak="0">
+  <w:abstractNum w:abstractNumId="7" w15:restartNumberingAfterBreak="0">
     <w:nsid w:val="4E7B000F"/>
     <w:multiLevelType w:val="hybridMultilevel"/>
     <w:tmpl w:val="D5748304"/>
@@ -4981,7 +5987,7 @@
       </w:pPr>
     </w:lvl>
   </w:abstractNum>
-  <w:abstractNum w:abstractNumId="6" w15:restartNumberingAfterBreak="0">
+  <w:abstractNum w:abstractNumId="8" w15:restartNumberingAfterBreak="0">
     <w:nsid w:val="5B005227"/>
     <w:multiLevelType w:val="hybridMultilevel"/>
     <w:tmpl w:val="882805E6"/>
@@ -5070,7 +6076,7 @@
       </w:pPr>
     </w:lvl>
   </w:abstractNum>
-  <w:abstractNum w:abstractNumId="7" w15:restartNumberingAfterBreak="0">
+  <w:abstractNum w:abstractNumId="9" w15:restartNumberingAfterBreak="0">
     <w:nsid w:val="5D5137A5"/>
     <w:multiLevelType w:val="hybridMultilevel"/>
     <w:tmpl w:val="DEE217DE"/>
@@ -5162,7 +6168,7 @@
       </w:pPr>
     </w:lvl>
   </w:abstractNum>
-  <w:abstractNum w:abstractNumId="8" w15:restartNumberingAfterBreak="0">
+  <w:abstractNum w:abstractNumId="10" w15:restartNumberingAfterBreak="0">
     <w:nsid w:val="6D2C0F1A"/>
     <w:multiLevelType w:val="hybridMultilevel"/>
     <w:tmpl w:val="21368734"/>
@@ -5251,7 +6257,7 @@
       </w:pPr>
     </w:lvl>
   </w:abstractNum>
-  <w:abstractNum w:abstractNumId="9" w15:restartNumberingAfterBreak="0">
+  <w:abstractNum w:abstractNumId="11" w15:restartNumberingAfterBreak="0">
     <w:nsid w:val="6F3C0E00"/>
     <w:multiLevelType w:val="hybridMultilevel"/>
     <w:tmpl w:val="21368734"/>
@@ -5340,7 +6346,96 @@
       </w:pPr>
     </w:lvl>
   </w:abstractNum>
-  <w:abstractNum w:abstractNumId="10" w15:restartNumberingAfterBreak="0">
+  <w:abstractNum w:abstractNumId="12" w15:restartNumberingAfterBreak="0">
+    <w:nsid w:val="752F4CCD"/>
+    <w:multiLevelType w:val="hybridMultilevel"/>
+    <w:tmpl w:val="F00A7290"/>
+    <w:lvl w:ilvl="0" w:tplc="0409000F">
+      <w:start w:val="1"/>
+      <w:numFmt w:val="decimal"/>
+      <w:lvlText w:val="%1."/>
+      <w:lvlJc w:val="left"/>
+      <w:pPr>
+        <w:ind w:left="720" w:hanging="360"/>
+      </w:pPr>
+      <w:rPr>
+        <w:rFonts w:hint="default"/>
+      </w:rPr>
+    </w:lvl>
+    <w:lvl w:ilvl="1" w:tplc="04090019" w:tentative="1">
+      <w:start w:val="1"/>
+      <w:numFmt w:val="lowerLetter"/>
+      <w:lvlText w:val="%2."/>
+      <w:lvlJc w:val="left"/>
+      <w:pPr>
+        <w:ind w:left="1440" w:hanging="360"/>
+      </w:pPr>
+    </w:lvl>
+    <w:lvl w:ilvl="2" w:tplc="0409001B" w:tentative="1">
+      <w:start w:val="1"/>
+      <w:numFmt w:val="lowerRoman"/>
+      <w:lvlText w:val="%3."/>
+      <w:lvlJc w:val="right"/>
+      <w:pPr>
+        <w:ind w:left="2160" w:hanging="180"/>
+      </w:pPr>
+    </w:lvl>
+    <w:lvl w:ilvl="3" w:tplc="0409000F" w:tentative="1">
+      <w:start w:val="1"/>
+      <w:numFmt w:val="decimal"/>
+      <w:lvlText w:val="%4."/>
+      <w:lvlJc w:val="left"/>
+      <w:pPr>
+        <w:ind w:left="2880" w:hanging="360"/>
+      </w:pPr>
+    </w:lvl>
+    <w:lvl w:ilvl="4" w:tplc="04090019" w:tentative="1">
+      <w:start w:val="1"/>
+      <w:numFmt w:val="lowerLetter"/>
+      <w:lvlText w:val="%5."/>
+      <w:lvlJc w:val="left"/>
+      <w:pPr>
+        <w:ind w:left="3600" w:hanging="360"/>
+      </w:pPr>
+    </w:lvl>
+    <w:lvl w:ilvl="5" w:tplc="0409001B" w:tentative="1">
+      <w:start w:val="1"/>
+      <w:numFmt w:val="lowerRoman"/>
+      <w:lvlText w:val="%6."/>
+      <w:lvlJc w:val="right"/>
+      <w:pPr>
+        <w:ind w:left="4320" w:hanging="180"/>
+      </w:pPr>
+    </w:lvl>
+    <w:lvl w:ilvl="6" w:tplc="0409000F" w:tentative="1">
+      <w:start w:val="1"/>
+      <w:numFmt w:val="decimal"/>
+      <w:lvlText w:val="%7."/>
+      <w:lvlJc w:val="left"/>
+      <w:pPr>
+        <w:ind w:left="5040" w:hanging="360"/>
+      </w:pPr>
+    </w:lvl>
+    <w:lvl w:ilvl="7" w:tplc="04090019" w:tentative="1">
+      <w:start w:val="1"/>
+      <w:numFmt w:val="lowerLetter"/>
+      <w:lvlText w:val="%8."/>
+      <w:lvlJc w:val="left"/>
+      <w:pPr>
+        <w:ind w:left="5760" w:hanging="360"/>
+      </w:pPr>
+    </w:lvl>
+    <w:lvl w:ilvl="8" w:tplc="0409001B" w:tentative="1">
+      <w:start w:val="1"/>
+      <w:numFmt w:val="lowerRoman"/>
+      <w:lvlText w:val="%9."/>
+      <w:lvlJc w:val="right"/>
+      <w:pPr>
+        <w:ind w:left="6480" w:hanging="180"/>
+      </w:pPr>
+    </w:lvl>
+  </w:abstractNum>
+  <w:abstractNum w:abstractNumId="13" w15:restartNumberingAfterBreak="0">
     <w:nsid w:val="75AB02B2"/>
     <w:multiLevelType w:val="hybridMultilevel"/>
     <w:tmpl w:val="E85EDDE4"/>
@@ -5429,7 +6524,7 @@
       </w:pPr>
     </w:lvl>
   </w:abstractNum>
-  <w:abstractNum w:abstractNumId="11" w15:restartNumberingAfterBreak="0">
+  <w:abstractNum w:abstractNumId="14" w15:restartNumberingAfterBreak="0">
     <w:nsid w:val="78506549"/>
     <w:multiLevelType w:val="hybridMultilevel"/>
     <w:tmpl w:val="97040B64"/>
@@ -5519,7 +6614,7 @@
       </w:pPr>
     </w:lvl>
   </w:abstractNum>
-  <w:abstractNum w:abstractNumId="12" w15:restartNumberingAfterBreak="0">
+  <w:abstractNum w:abstractNumId="15" w15:restartNumberingAfterBreak="0">
     <w:nsid w:val="7DE50588"/>
     <w:multiLevelType w:val="hybridMultilevel"/>
     <w:tmpl w:val="6088C312"/>
@@ -5608,7 +6703,7 @@
       </w:pPr>
     </w:lvl>
   </w:abstractNum>
-  <w:abstractNum w:abstractNumId="13" w15:restartNumberingAfterBreak="0">
+  <w:abstractNum w:abstractNumId="16" w15:restartNumberingAfterBreak="0">
     <w:nsid w:val="7F455F87"/>
     <w:multiLevelType w:val="hybridMultilevel"/>
     <w:tmpl w:val="458807E0"/>
@@ -5699,70 +6794,79 @@
     </w:lvl>
   </w:abstractNum>
   <w:num w:numId="1">
-    <w:abstractNumId w:val="12"/>
+    <w:abstractNumId w:val="15"/>
   </w:num>
   <w:num w:numId="2">
+    <w:abstractNumId w:val="13"/>
+  </w:num>
+  <w:num w:numId="3">
+    <w:abstractNumId w:val="16"/>
+  </w:num>
+  <w:num w:numId="4">
+    <w:abstractNumId w:val="8"/>
+  </w:num>
+  <w:num w:numId="5">
+    <w:abstractNumId w:val="9"/>
+  </w:num>
+  <w:num w:numId="6">
     <w:abstractNumId w:val="10"/>
   </w:num>
-  <w:num w:numId="3">
-    <w:abstractNumId w:val="13"/>
-  </w:num>
-  <w:num w:numId="4">
+  <w:num w:numId="7">
     <w:abstractNumId w:val="6"/>
   </w:num>
-  <w:num w:numId="5">
+  <w:num w:numId="8">
+    <w:abstractNumId w:val="11"/>
+  </w:num>
+  <w:num w:numId="9">
+    <w:abstractNumId w:val="5"/>
+  </w:num>
+  <w:num w:numId="10">
     <w:abstractNumId w:val="7"/>
   </w:num>
-  <w:num w:numId="6">
-    <w:abstractNumId w:val="8"/>
+  <w:num w:numId="11">
+    <w:abstractNumId w:val="14"/>
   </w:num>
-  <w:num w:numId="7">
+  <w:num w:numId="12">
     <w:abstractNumId w:val="4"/>
   </w:num>
-  <w:num w:numId="8">
-    <w:abstractNumId w:val="9"/>
-  </w:num>
-  <w:num w:numId="9">
+  <w:num w:numId="13">
     <w:abstractNumId w:val="3"/>
   </w:num>
-  <w:num w:numId="10">
-    <w:abstractNumId w:val="5"/>
-  </w:num>
-  <w:num w:numId="11">
-    <w:abstractNumId w:val="11"/>
-  </w:num>
-  <w:num w:numId="12">
-    <w:abstractNumId w:val="2"/>
-  </w:num>
-  <w:num w:numId="13">
-    <w:abstractNumId w:val="1"/>
-  </w:num>
   <w:num w:numId="14">
-    <w:abstractNumId w:val="11"/>
+    <w:abstractNumId w:val="14"/>
     <w:lvlOverride w:ilvl="0">
       <w:startOverride w:val="1"/>
     </w:lvlOverride>
   </w:num>
   <w:num w:numId="15">
-    <w:abstractNumId w:val="11"/>
+    <w:abstractNumId w:val="14"/>
     <w:lvlOverride w:ilvl="0">
       <w:startOverride w:val="1"/>
     </w:lvlOverride>
   </w:num>
   <w:num w:numId="16">
-    <w:abstractNumId w:val="0"/>
+    <w:abstractNumId w:val="1"/>
   </w:num>
   <w:num w:numId="17">
-    <w:abstractNumId w:val="11"/>
+    <w:abstractNumId w:val="14"/>
     <w:lvlOverride w:ilvl="0">
       <w:startOverride w:val="1"/>
     </w:lvlOverride>
   </w:num>
   <w:num w:numId="18">
-    <w:abstractNumId w:val="11"/>
+    <w:abstractNumId w:val="14"/>
     <w:lvlOverride w:ilvl="0">
       <w:startOverride w:val="1"/>
     </w:lvlOverride>
+  </w:num>
+  <w:num w:numId="19">
+    <w:abstractNumId w:val="12"/>
+  </w:num>
+  <w:num w:numId="20">
+    <w:abstractNumId w:val="2"/>
+  </w:num>
+  <w:num w:numId="21">
+    <w:abstractNumId w:val="0"/>
   </w:num>
 </w:numbering>
 </file>
@@ -6363,6 +7467,11 @@
       <w:sz w:val="24"/>
     </w:rPr>
   </w:style>
+  <w:style w:type="character" w:customStyle="1" w:styleId="js-issue-title">
+    <w:name w:val="js-issue-title"/>
+    <w:basedOn w:val="DefaultParagraphFont"/>
+    <w:rsid w:val="002F34B0"/>
+  </w:style>
 </w:styles>
 </file>
 

</xml_diff>

<commit_message>
Finished summarizing all of the book
</commit_message>
<xml_diff>
--- a/Spring In Action.docx
+++ b/Spring In Action.docx
@@ -4747,25 +4747,10 @@
         <w:t>to</w:t>
       </w:r>
       <w:r>
-        <w:t xml:space="preserve"> </w:t>
-      </w:r>
-      <w:r>
-        <w:t>(from the clients properties)</w:t>
-      </w:r>
-      <w:r>
-        <w:t xml:space="preserve"> or </w:t>
-      </w:r>
-      <w:r>
-        <w:t xml:space="preserve">the URL that the server takes </w:t>
-      </w:r>
-      <w:r>
-        <w:t xml:space="preserve">(from the </w:t>
-      </w:r>
-      <w:r>
-        <w:t xml:space="preserve">servers </w:t>
-      </w:r>
-      <w:r>
-        <w:t>properties)</w:t>
+        <w:t xml:space="preserve"> (from the clients properties) or </w:t>
+      </w:r>
+      <w:r>
+        <w:t>the URL that the server takes (from the servers properties)</w:t>
       </w:r>
       <w:r>
         <w:t xml:space="preserve"> with </w:t>
@@ -4848,12 +4833,7 @@
         <w:t>Feign</w:t>
       </w:r>
       <w:r>
-        <w:t xml:space="preserve">, </w:t>
-      </w:r>
-      <w:bookmarkStart w:id="0" w:name="_GoBack"/>
-      <w:bookmarkEnd w:id="0"/>
-      <w:r>
-        <w:t xml:space="preserve">you can </w:t>
+        <w:t xml:space="preserve">, you can </w:t>
       </w:r>
       <w:r>
         <w:t xml:space="preserve">map </w:t>
@@ -4916,6 +4896,1611 @@
     <w:p>
       <w:pPr>
         <w:pStyle w:val="Heading1"/>
+        <w:jc w:val="center"/>
+      </w:pPr>
+      <w:r>
+        <w:lastRenderedPageBreak/>
+        <w:t>Cloud – Config Server</w:t>
+      </w:r>
+    </w:p>
+    <w:p>
+      <w:pPr>
+        <w:rPr>
+          <w:sz w:val="24"/>
+          <w:szCs w:val="24"/>
+        </w:rPr>
+      </w:pPr>
+    </w:p>
+    <w:p>
+      <w:pPr>
+        <w:pStyle w:val="Normal-Test"/>
+        <w:numPr>
+          <w:ilvl w:val="0"/>
+          <w:numId w:val="27"/>
+        </w:numPr>
+      </w:pPr>
+      <w:r>
+        <w:t xml:space="preserve">Springs cloud </w:t>
+      </w:r>
+      <w:r>
+        <w:rPr>
+          <w:rStyle w:val="ImportantChar"/>
+        </w:rPr>
+        <w:t>config server</w:t>
+      </w:r>
+      <w:r>
+        <w:t xml:space="preserve"> is a server that can externalize service properties in order for the </w:t>
+      </w:r>
+      <w:r>
+        <w:t>loose coupling of configurations.</w:t>
+      </w:r>
+    </w:p>
+    <w:p>
+      <w:pPr>
+        <w:pStyle w:val="Normal-Test"/>
+        <w:numPr>
+          <w:ilvl w:val="0"/>
+          <w:numId w:val="27"/>
+        </w:numPr>
+      </w:pPr>
+      <w:r>
+        <w:t xml:space="preserve">You can use </w:t>
+      </w:r>
+      <w:r>
+        <w:rPr>
+          <w:rStyle w:val="ImportantChar"/>
+        </w:rPr>
+        <w:t>Git repos</w:t>
+      </w:r>
+      <w:r>
+        <w:t xml:space="preserve"> or </w:t>
+      </w:r>
+      <w:proofErr w:type="spellStart"/>
+      <w:r>
+        <w:rPr>
+          <w:rStyle w:val="ImportantChar"/>
+        </w:rPr>
+        <w:t>Hashicorps</w:t>
+      </w:r>
+      <w:proofErr w:type="spellEnd"/>
+      <w:r>
+        <w:t xml:space="preserve"> </w:t>
+      </w:r>
+      <w:r>
+        <w:rPr>
+          <w:rStyle w:val="ImportantChar"/>
+        </w:rPr>
+        <w:t>Vault</w:t>
+      </w:r>
+      <w:r>
+        <w:t xml:space="preserve"> to store </w:t>
+      </w:r>
+      <w:r>
+        <w:rPr>
+          <w:rStyle w:val="ImportantChar"/>
+        </w:rPr>
+        <w:t>credential</w:t>
+      </w:r>
+      <w:r>
+        <w:t xml:space="preserve"> properties.</w:t>
+      </w:r>
+    </w:p>
+    <w:p>
+      <w:pPr>
+        <w:pStyle w:val="Normal-Test"/>
+        <w:numPr>
+          <w:ilvl w:val="0"/>
+          <w:numId w:val="27"/>
+        </w:numPr>
+      </w:pPr>
+      <w:r>
+        <w:t>Apart from the</w:t>
+      </w:r>
+      <w:r>
+        <w:t xml:space="preserve"> required dependencies, all you need to add to the application is the </w:t>
+      </w:r>
+      <w:r>
+        <w:rPr>
+          <w:rStyle w:val="BeansChar"/>
+        </w:rPr>
+        <w:t>@</w:t>
+      </w:r>
+      <w:proofErr w:type="spellStart"/>
+      <w:r>
+        <w:rPr>
+          <w:rStyle w:val="BeansChar"/>
+        </w:rPr>
+        <w:t>EnableConfigServer</w:t>
+      </w:r>
+      <w:proofErr w:type="spellEnd"/>
+      <w:r>
+        <w:t xml:space="preserve"> annotation.</w:t>
+      </w:r>
+    </w:p>
+    <w:p>
+      <w:pPr>
+        <w:pStyle w:val="Normal-Test"/>
+        <w:numPr>
+          <w:ilvl w:val="0"/>
+          <w:numId w:val="27"/>
+        </w:numPr>
+      </w:pPr>
+      <w:r>
+        <w:t xml:space="preserve">In order to </w:t>
+      </w:r>
+      <w:r>
+        <w:rPr>
+          <w:rStyle w:val="ImportantChar"/>
+        </w:rPr>
+        <w:t>connect</w:t>
+      </w:r>
+      <w:r>
+        <w:t xml:space="preserve"> the config server to a </w:t>
+      </w:r>
+      <w:proofErr w:type="spellStart"/>
+      <w:r>
+        <w:t>git</w:t>
+      </w:r>
+      <w:proofErr w:type="spellEnd"/>
+      <w:r>
+        <w:t xml:space="preserve"> repo, you add </w:t>
+      </w:r>
+      <w:proofErr w:type="spellStart"/>
+      <w:r>
+        <w:rPr>
+          <w:rStyle w:val="BeansChar"/>
+        </w:rPr>
+        <w:t>spring.cloud.config.server.git.uri</w:t>
+      </w:r>
+      <w:proofErr w:type="spellEnd"/>
+      <w:r>
+        <w:t xml:space="preserve"> to the servers </w:t>
+      </w:r>
+      <w:proofErr w:type="spellStart"/>
+      <w:proofErr w:type="gramStart"/>
+      <w:r>
+        <w:rPr>
+          <w:rStyle w:val="ImportantChar"/>
+        </w:rPr>
+        <w:t>application.properties</w:t>
+      </w:r>
+      <w:proofErr w:type="spellEnd"/>
+      <w:proofErr w:type="gramEnd"/>
+      <w:r>
+        <w:t>.</w:t>
+      </w:r>
+    </w:p>
+    <w:p>
+      <w:pPr>
+        <w:pStyle w:val="Normal-Test"/>
+        <w:numPr>
+          <w:ilvl w:val="0"/>
+          <w:numId w:val="27"/>
+        </w:numPr>
+      </w:pPr>
+      <w:r>
+        <w:t xml:space="preserve">You can also let the server get config files from </w:t>
+      </w:r>
+      <w:proofErr w:type="spellStart"/>
+      <w:r>
+        <w:rPr>
+          <w:rStyle w:val="ImportantChar"/>
+        </w:rPr>
+        <w:t>subpaths</w:t>
+      </w:r>
+      <w:proofErr w:type="spellEnd"/>
+      <w:r>
+        <w:t xml:space="preserve"> using </w:t>
+      </w:r>
+      <w:proofErr w:type="spellStart"/>
+      <w:proofErr w:type="gramStart"/>
+      <w:r>
+        <w:rPr>
+          <w:rStyle w:val="BeansChar"/>
+        </w:rPr>
+        <w:t>spring.cloud.config.server.git.search</w:t>
+      </w:r>
+      <w:proofErr w:type="spellEnd"/>
+      <w:proofErr w:type="gramEnd"/>
+      <w:r>
+        <w:rPr>
+          <w:rStyle w:val="BeansChar"/>
+        </w:rPr>
+        <w:t>-paths</w:t>
+      </w:r>
+      <w:r>
+        <w:t>.</w:t>
+      </w:r>
+    </w:p>
+    <w:p>
+      <w:pPr>
+        <w:pStyle w:val="Normal-Test"/>
+        <w:numPr>
+          <w:ilvl w:val="0"/>
+          <w:numId w:val="27"/>
+        </w:numPr>
+      </w:pPr>
+      <w:r>
+        <w:t xml:space="preserve">The config server then exposes the </w:t>
+      </w:r>
+      <w:r>
+        <w:rPr>
+          <w:rStyle w:val="ImportantChar"/>
+        </w:rPr>
+        <w:t>endpoint</w:t>
+      </w:r>
+      <w:r>
+        <w:t xml:space="preserve"> on </w:t>
+      </w:r>
+      <w:r>
+        <w:rPr>
+          <w:rStyle w:val="BeansChar"/>
+        </w:rPr>
+        <w:t>/application/default</w:t>
+      </w:r>
+      <w:proofErr w:type="gramStart"/>
+      <w:r>
+        <w:rPr>
+          <w:rStyle w:val="BeansChar"/>
+        </w:rPr>
+        <w:t>/:label</w:t>
+      </w:r>
+      <w:proofErr w:type="gramEnd"/>
+      <w:r>
+        <w:rPr>
+          <w:rStyle w:val="ImportantChar"/>
+        </w:rPr>
+        <w:t>?{optional}</w:t>
+      </w:r>
+      <w:r>
+        <w:t xml:space="preserve"> for other services to connect to.</w:t>
+      </w:r>
+    </w:p>
+    <w:p>
+      <w:pPr>
+        <w:pStyle w:val="Normal-Test"/>
+        <w:numPr>
+          <w:ilvl w:val="0"/>
+          <w:numId w:val="27"/>
+        </w:numPr>
+        <w:rPr>
+          <w:rStyle w:val="BeansChar"/>
+          <w:rFonts w:asciiTheme="minorHAnsi" w:hAnsiTheme="minorHAnsi"/>
+        </w:rPr>
+      </w:pPr>
+      <w:r>
+        <w:t xml:space="preserve">For </w:t>
+      </w:r>
+      <w:r>
+        <w:rPr>
+          <w:rStyle w:val="ImportantChar"/>
+        </w:rPr>
+        <w:t>private</w:t>
+      </w:r>
+      <w:r>
+        <w:t xml:space="preserve"> repos, you set the </w:t>
+      </w:r>
+      <w:r>
+        <w:rPr>
+          <w:rStyle w:val="ImportantChar"/>
+        </w:rPr>
+        <w:t>username</w:t>
+      </w:r>
+      <w:r>
+        <w:t xml:space="preserve"> and </w:t>
+      </w:r>
+      <w:r>
+        <w:rPr>
+          <w:rStyle w:val="ImportantChar"/>
+        </w:rPr>
+        <w:t>password</w:t>
+      </w:r>
+      <w:r>
+        <w:t xml:space="preserve"> properties on </w:t>
+      </w:r>
+      <w:proofErr w:type="spellStart"/>
+      <w:r>
+        <w:rPr>
+          <w:rStyle w:val="BeansChar"/>
+        </w:rPr>
+        <w:t>spring.cloud.config.server.git</w:t>
+      </w:r>
+      <w:proofErr w:type="spellEnd"/>
+      <w:r>
+        <w:t>.</w:t>
+      </w:r>
+    </w:p>
+    <w:p>
+      <w:pPr>
+        <w:pStyle w:val="Normal-Test"/>
+        <w:numPr>
+          <w:ilvl w:val="0"/>
+          <w:numId w:val="27"/>
+        </w:numPr>
+      </w:pPr>
+      <w:r>
+        <w:t xml:space="preserve">The </w:t>
+      </w:r>
+      <w:proofErr w:type="spellStart"/>
+      <w:proofErr w:type="gramStart"/>
+      <w:r>
+        <w:rPr>
+          <w:rStyle w:val="BeansChar"/>
+        </w:rPr>
+        <w:t>spring.cloud.config.server</w:t>
+      </w:r>
+      <w:r>
+        <w:rPr>
+          <w:rStyle w:val="BeansChar"/>
+        </w:rPr>
+        <w:t>.git.</w:t>
+      </w:r>
+      <w:r>
+        <w:rPr>
+          <w:rStyle w:val="BeansChar"/>
+        </w:rPr>
+        <w:t>password</w:t>
+      </w:r>
+      <w:proofErr w:type="spellEnd"/>
+      <w:proofErr w:type="gramEnd"/>
+      <w:r>
+        <w:t xml:space="preserve"> property should be an </w:t>
+      </w:r>
+      <w:r>
+        <w:rPr>
+          <w:rStyle w:val="ImportantChar"/>
+        </w:rPr>
+        <w:t>access token</w:t>
+      </w:r>
+      <w:r>
+        <w:t xml:space="preserve"> generated for your account.</w:t>
+      </w:r>
+    </w:p>
+    <w:p>
+      <w:pPr>
+        <w:pStyle w:val="Normal-Test"/>
+        <w:numPr>
+          <w:ilvl w:val="0"/>
+          <w:numId w:val="27"/>
+        </w:numPr>
+      </w:pPr>
+      <w:r>
+        <w:t xml:space="preserve">In the </w:t>
+      </w:r>
+      <w:r>
+        <w:rPr>
+          <w:rStyle w:val="ImportantChar"/>
+        </w:rPr>
+        <w:t>client services</w:t>
+      </w:r>
+      <w:r>
+        <w:t xml:space="preserve">, the only property that should be set is </w:t>
+      </w:r>
+      <w:proofErr w:type="spellStart"/>
+      <w:r>
+        <w:rPr>
+          <w:rStyle w:val="BeansChar"/>
+        </w:rPr>
+        <w:t>spring.cloud.config.uri</w:t>
+      </w:r>
+      <w:proofErr w:type="spellEnd"/>
+      <w:r>
+        <w:t>.</w:t>
+      </w:r>
+    </w:p>
+    <w:p>
+      <w:pPr>
+        <w:pStyle w:val="Normal-Test"/>
+        <w:numPr>
+          <w:ilvl w:val="0"/>
+          <w:numId w:val="27"/>
+        </w:numPr>
+      </w:pPr>
+      <w:r>
+        <w:t xml:space="preserve">The </w:t>
+      </w:r>
+      <w:proofErr w:type="spellStart"/>
+      <w:proofErr w:type="gramStart"/>
+      <w:r>
+        <w:rPr>
+          <w:rStyle w:val="ImportantChar"/>
+        </w:rPr>
+        <w:t>bootstrap.properties</w:t>
+      </w:r>
+      <w:proofErr w:type="spellEnd"/>
+      <w:proofErr w:type="gramEnd"/>
+      <w:r>
+        <w:t xml:space="preserve"> file contains the configuration that </w:t>
+      </w:r>
+      <w:r>
+        <w:t xml:space="preserve">is set before the </w:t>
+      </w:r>
+      <w:proofErr w:type="spellStart"/>
+      <w:r>
+        <w:rPr>
+          <w:rStyle w:val="ImportantChar"/>
+        </w:rPr>
+        <w:t>application.properties</w:t>
+      </w:r>
+      <w:proofErr w:type="spellEnd"/>
+      <w:r>
+        <w:t xml:space="preserve">. Because the bootstrap has a </w:t>
+      </w:r>
+      <w:r>
+        <w:rPr>
+          <w:rStyle w:val="ImportantChar"/>
+        </w:rPr>
+        <w:t>context</w:t>
+      </w:r>
+      <w:r>
+        <w:t xml:space="preserve"> in which the application context falls in.</w:t>
+      </w:r>
+    </w:p>
+    <w:p>
+      <w:pPr>
+        <w:pStyle w:val="Normal-Test"/>
+        <w:numPr>
+          <w:ilvl w:val="0"/>
+          <w:numId w:val="27"/>
+        </w:numPr>
+      </w:pPr>
+      <w:r>
+        <w:t>There are two ways of adding security in Config Server:</w:t>
+      </w:r>
+    </w:p>
+    <w:p>
+      <w:pPr>
+        <w:pStyle w:val="Normal-Test"/>
+        <w:numPr>
+          <w:ilvl w:val="0"/>
+          <w:numId w:val="20"/>
+        </w:numPr>
+      </w:pPr>
+      <w:r>
+        <w:rPr>
+          <w:rStyle w:val="ImportantChar"/>
+        </w:rPr>
+        <w:t>Symmetric</w:t>
+      </w:r>
+      <w:r>
+        <w:t xml:space="preserve">: setting the </w:t>
+      </w:r>
+      <w:proofErr w:type="spellStart"/>
+      <w:r>
+        <w:rPr>
+          <w:rStyle w:val="ImportantChar"/>
+        </w:rPr>
+        <w:t>encryption.key</w:t>
+      </w:r>
+      <w:proofErr w:type="spellEnd"/>
+      <w:r>
+        <w:t xml:space="preserve"> </w:t>
+      </w:r>
+      <w:r>
+        <w:t>to a value and using it everywhere.</w:t>
+      </w:r>
+    </w:p>
+    <w:p>
+      <w:pPr>
+        <w:pStyle w:val="Normal-Test"/>
+        <w:numPr>
+          <w:ilvl w:val="0"/>
+          <w:numId w:val="20"/>
+        </w:numPr>
+      </w:pPr>
+      <w:r>
+        <w:rPr>
+          <w:rStyle w:val="ImportantChar"/>
+        </w:rPr>
+        <w:t>Asymmetric</w:t>
+      </w:r>
+      <w:r>
+        <w:t xml:space="preserve">: creating </w:t>
+      </w:r>
+      <w:r>
+        <w:rPr>
+          <w:rStyle w:val="ImportantChar"/>
+        </w:rPr>
+        <w:t>RSA</w:t>
+      </w:r>
+      <w:r>
+        <w:t xml:space="preserve"> </w:t>
+      </w:r>
+      <w:r>
+        <w:rPr>
+          <w:rStyle w:val="ImportantChar"/>
+        </w:rPr>
+        <w:t>key</w:t>
+      </w:r>
+      <w:r>
+        <w:t xml:space="preserve"> and setting </w:t>
+      </w:r>
+      <w:r>
+        <w:rPr>
+          <w:rStyle w:val="Normal-TestChar"/>
+        </w:rPr>
+        <w:t xml:space="preserve">the </w:t>
+      </w:r>
+      <w:r>
+        <w:rPr>
+          <w:rStyle w:val="ImportantChar"/>
+        </w:rPr>
+        <w:t>key</w:t>
+      </w:r>
+      <w:r>
+        <w:t>-</w:t>
+      </w:r>
+      <w:r>
+        <w:rPr>
+          <w:rStyle w:val="ImportantChar"/>
+        </w:rPr>
+        <w:t>store</w:t>
+      </w:r>
+      <w:r>
+        <w:rPr>
+          <w:rStyle w:val="Normal-TestChar"/>
+        </w:rPr>
+        <w:t xml:space="preserve"> encryption properties</w:t>
+      </w:r>
+      <w:r>
+        <w:t>.</w:t>
+      </w:r>
+    </w:p>
+    <w:p>
+      <w:pPr>
+        <w:pStyle w:val="Normal-Test"/>
+        <w:numPr>
+          <w:ilvl w:val="0"/>
+          <w:numId w:val="20"/>
+        </w:numPr>
+      </w:pPr>
+      <w:r>
+        <w:rPr>
+          <w:rStyle w:val="ImportantChar"/>
+        </w:rPr>
+        <w:t>Note</w:t>
+      </w:r>
+      <w:r>
+        <w:t>:</w:t>
+      </w:r>
+      <w:r>
+        <w:t xml:space="preserve"> the</w:t>
+      </w:r>
+      <w:r>
+        <w:t xml:space="preserve"> dependencies required to import the bootstrap must be set. Otherwise, the application will not reach out to the bootstrap file.</w:t>
+      </w:r>
+    </w:p>
+    <w:p>
+      <w:pPr>
+        <w:pStyle w:val="Normal-Test"/>
+        <w:numPr>
+          <w:ilvl w:val="0"/>
+          <w:numId w:val="27"/>
+        </w:numPr>
+      </w:pPr>
+      <w:r>
+        <w:lastRenderedPageBreak/>
+        <w:t xml:space="preserve">When configuring the security of the server to run on </w:t>
+      </w:r>
+      <w:r>
+        <w:rPr>
+          <w:rStyle w:val="ImportantChar"/>
+        </w:rPr>
+        <w:t>RSA</w:t>
+      </w:r>
+      <w:r>
+        <w:t xml:space="preserve"> algorithm, you should have </w:t>
+      </w:r>
+      <w:r>
+        <w:rPr>
+          <w:rStyle w:val="ImportantChar"/>
+        </w:rPr>
+        <w:t>JCE – Java Cryptography Extension</w:t>
+      </w:r>
+      <w:r>
+        <w:t>.</w:t>
+      </w:r>
+    </w:p>
+    <w:p>
+      <w:pPr>
+        <w:pStyle w:val="Normal-Test"/>
+        <w:numPr>
+          <w:ilvl w:val="0"/>
+          <w:numId w:val="27"/>
+        </w:numPr>
+      </w:pPr>
+      <w:r>
+        <w:t xml:space="preserve">The </w:t>
+      </w:r>
+      <w:proofErr w:type="spellStart"/>
+      <w:r>
+        <w:rPr>
+          <w:rStyle w:val="BeansChar"/>
+        </w:rPr>
+        <w:t>encrypt.key-</w:t>
+      </w:r>
+      <w:proofErr w:type="gramStart"/>
+      <w:r>
+        <w:rPr>
+          <w:rStyle w:val="BeansChar"/>
+        </w:rPr>
+        <w:t>store.location</w:t>
+      </w:r>
+      <w:proofErr w:type="spellEnd"/>
+      <w:proofErr w:type="gramEnd"/>
+      <w:r>
+        <w:t xml:space="preserve"> property for </w:t>
+      </w:r>
+      <w:r>
+        <w:rPr>
+          <w:rStyle w:val="ImportantChar"/>
+        </w:rPr>
+        <w:t>RSA</w:t>
+      </w:r>
+      <w:r>
+        <w:t xml:space="preserve"> encryption should be as: </w:t>
+      </w:r>
+      <w:proofErr w:type="spellStart"/>
+      <w:r>
+        <w:rPr>
+          <w:rStyle w:val="ImportantChar"/>
+        </w:rPr>
+        <w:t>classpath</w:t>
+      </w:r>
+      <w:proofErr w:type="spellEnd"/>
+      <w:r>
+        <w:rPr>
+          <w:rStyle w:val="ImportantChar"/>
+        </w:rPr>
+        <w:t>:/</w:t>
+      </w:r>
+      <w:proofErr w:type="spellStart"/>
+      <w:r>
+        <w:rPr>
+          <w:rStyle w:val="ImportantChar"/>
+        </w:rPr>
+        <w:t>file.jks</w:t>
+      </w:r>
+      <w:proofErr w:type="spellEnd"/>
+      <w:r>
+        <w:t xml:space="preserve"> where </w:t>
+      </w:r>
+      <w:proofErr w:type="spellStart"/>
+      <w:r>
+        <w:rPr>
+          <w:rStyle w:val="ImportantChar"/>
+        </w:rPr>
+        <w:t>classpath</w:t>
+      </w:r>
+      <w:proofErr w:type="spellEnd"/>
+      <w:r>
+        <w:t xml:space="preserve"> refers to the resources folder.</w:t>
+      </w:r>
+    </w:p>
+    <w:p>
+      <w:pPr>
+        <w:pStyle w:val="Normal-Test"/>
+        <w:numPr>
+          <w:ilvl w:val="0"/>
+          <w:numId w:val="27"/>
+        </w:numPr>
+      </w:pPr>
+      <w:r>
+        <w:t xml:space="preserve">Comparing the </w:t>
+      </w:r>
+      <w:proofErr w:type="spellStart"/>
+      <w:r>
+        <w:t>keytool</w:t>
+      </w:r>
+      <w:proofErr w:type="spellEnd"/>
+      <w:r>
+        <w:t xml:space="preserve"> RSA generator and the bootstrap properties, we can see the </w:t>
+      </w:r>
+      <w:r>
+        <w:rPr>
+          <w:rStyle w:val="ImportantChar"/>
+        </w:rPr>
+        <w:t>password</w:t>
+      </w:r>
+      <w:r>
+        <w:t xml:space="preserve"> is </w:t>
+      </w:r>
+      <w:r>
+        <w:rPr>
+          <w:rStyle w:val="ImportantChar"/>
+        </w:rPr>
+        <w:t>-</w:t>
+      </w:r>
+      <w:proofErr w:type="spellStart"/>
+      <w:r>
+        <w:rPr>
+          <w:rStyle w:val="ImportantChar"/>
+        </w:rPr>
+        <w:t>storepass</w:t>
+      </w:r>
+      <w:proofErr w:type="spellEnd"/>
+      <w:r>
+        <w:t xml:space="preserve"> and </w:t>
+      </w:r>
+      <w:r>
+        <w:rPr>
+          <w:rStyle w:val="ImportantChar"/>
+        </w:rPr>
+        <w:t>secret</w:t>
+      </w:r>
+      <w:r>
+        <w:t xml:space="preserve"> is </w:t>
+      </w:r>
+      <w:r>
+        <w:rPr>
+          <w:rStyle w:val="ImportantChar"/>
+        </w:rPr>
+        <w:t>-</w:t>
+      </w:r>
+      <w:proofErr w:type="spellStart"/>
+      <w:r>
+        <w:rPr>
+          <w:rStyle w:val="ImportantChar"/>
+        </w:rPr>
+        <w:t>keystore</w:t>
+      </w:r>
+      <w:proofErr w:type="spellEnd"/>
+      <w:r>
+        <w:t>.</w:t>
+      </w:r>
+    </w:p>
+    <w:p>
+      <w:pPr>
+        <w:pStyle w:val="Normal-Test"/>
+        <w:numPr>
+          <w:ilvl w:val="0"/>
+          <w:numId w:val="27"/>
+        </w:numPr>
+      </w:pPr>
+      <w:r>
+        <w:t xml:space="preserve">The server then exposes </w:t>
+      </w:r>
+      <w:r>
+        <w:rPr>
+          <w:rStyle w:val="ImportantChar"/>
+        </w:rPr>
+        <w:t>two endpoints</w:t>
+      </w:r>
+      <w:r>
+        <w:t xml:space="preserve"> that receive plane text data from POST requests: </w:t>
+      </w:r>
+      <w:r>
+        <w:rPr>
+          <w:rStyle w:val="ImportantChar"/>
+        </w:rPr>
+        <w:t>/encrypt</w:t>
+      </w:r>
+      <w:r>
+        <w:t xml:space="preserve"> and </w:t>
+      </w:r>
+      <w:r>
+        <w:rPr>
+          <w:rStyle w:val="ImportantChar"/>
+        </w:rPr>
+        <w:t>/decrypt</w:t>
+      </w:r>
+      <w:r>
+        <w:t>.</w:t>
+      </w:r>
+    </w:p>
+    <w:p>
+      <w:pPr>
+        <w:pStyle w:val="Normal-Test"/>
+        <w:numPr>
+          <w:ilvl w:val="0"/>
+          <w:numId w:val="27"/>
+        </w:numPr>
+      </w:pPr>
+      <w:r>
+        <w:t xml:space="preserve">When saving </w:t>
+      </w:r>
+      <w:r>
+        <w:t xml:space="preserve">an </w:t>
+      </w:r>
+      <w:r>
+        <w:rPr>
+          <w:rStyle w:val="ImportantChar"/>
+        </w:rPr>
+        <w:t>encrypted</w:t>
+      </w:r>
+      <w:r>
+        <w:t xml:space="preserve"> key in a git repos </w:t>
+      </w:r>
+      <w:proofErr w:type="spellStart"/>
+      <w:proofErr w:type="gramStart"/>
+      <w:r>
+        <w:t>application.properties</w:t>
+      </w:r>
+      <w:proofErr w:type="spellEnd"/>
+      <w:proofErr w:type="gramEnd"/>
+      <w:r>
+        <w:t xml:space="preserve">, you should prefix it with </w:t>
+      </w:r>
+      <w:r>
+        <w:rPr>
+          <w:rStyle w:val="ImportantChar"/>
+        </w:rPr>
+        <w:t>{cipher}</w:t>
+      </w:r>
+      <w:r>
+        <w:t xml:space="preserve">. </w:t>
+      </w:r>
+      <w:proofErr w:type="gramStart"/>
+      <w:r>
+        <w:t>So</w:t>
+      </w:r>
+      <w:proofErr w:type="gramEnd"/>
+      <w:r>
+        <w:t xml:space="preserve"> when the server loads the properties, it </w:t>
+      </w:r>
+      <w:r>
+        <w:rPr>
+          <w:rStyle w:val="ImportantChar"/>
+        </w:rPr>
+        <w:t>decrypts</w:t>
+      </w:r>
+      <w:r>
+        <w:t xml:space="preserve"> it.</w:t>
+      </w:r>
+    </w:p>
+    <w:p>
+      <w:pPr>
+        <w:pStyle w:val="Normal-Test"/>
+        <w:numPr>
+          <w:ilvl w:val="0"/>
+          <w:numId w:val="0"/>
+        </w:numPr>
+        <w:ind w:left="720" w:hanging="360"/>
+      </w:pPr>
+    </w:p>
+    <w:p>
+      <w:pPr>
+        <w:pStyle w:val="Important"/>
+        <w:jc w:val="both"/>
+        <w:rPr>
+          <w:rStyle w:val="Normal-TestChar"/>
+        </w:rPr>
+      </w:pPr>
+      <w:r>
+        <w:t>Important No</w:t>
+      </w:r>
+      <w:r>
+        <w:t>te</w:t>
+      </w:r>
+      <w:r>
+        <w:rPr>
+          <w:rStyle w:val="Normal-TestChar"/>
+        </w:rPr>
+        <w:t>: The difference between Config Server and Eureka is that Cloud Config Server acts as a centralized config mechanism. Eureka on the other hand is meant so that services can discover each other without having to hard code the host and port anywhere.</w:t>
+      </w:r>
+    </w:p>
+    <w:p>
+      <w:pPr>
+        <w:rPr>
+          <w:rStyle w:val="Normal-TestChar"/>
+          <w:rFonts w:asciiTheme="majorHAnsi" w:hAnsiTheme="majorHAnsi"/>
+          <w:b/>
+        </w:rPr>
+      </w:pPr>
+      <w:r>
+        <w:rPr>
+          <w:rStyle w:val="Normal-TestChar"/>
+        </w:rPr>
+        <w:br w:type="page"/>
+      </w:r>
+    </w:p>
+    <w:p>
+      <w:pPr>
+        <w:pStyle w:val="Heading1"/>
+        <w:jc w:val="center"/>
+      </w:pPr>
+      <w:r>
+        <w:lastRenderedPageBreak/>
+        <w:t>Cloud – Circuit Breaker</w:t>
+      </w:r>
+    </w:p>
+    <w:p/>
+    <w:p>
+      <w:pPr>
+        <w:pStyle w:val="Normal-Test"/>
+        <w:numPr>
+          <w:ilvl w:val="0"/>
+          <w:numId w:val="24"/>
+        </w:numPr>
+      </w:pPr>
+      <w:r>
+        <w:t xml:space="preserve">The circuit breaker pattern is like an </w:t>
+      </w:r>
+      <w:r>
+        <w:rPr>
+          <w:rStyle w:val="ImportantChar"/>
+        </w:rPr>
+        <w:t>electrical circuit</w:t>
+      </w:r>
+      <w:r>
+        <w:t>. It is normally closed so the current flows. When it fails, the circuit opens and the current does not flow.</w:t>
+      </w:r>
+    </w:p>
+    <w:p>
+      <w:pPr>
+        <w:pStyle w:val="Normal-Test"/>
+        <w:numPr>
+          <w:ilvl w:val="0"/>
+          <w:numId w:val="24"/>
+        </w:numPr>
+      </w:pPr>
+      <w:r>
+        <w:t>This is applied in software for failure handling in three cases:</w:t>
+      </w:r>
+    </w:p>
+    <w:p>
+      <w:pPr>
+        <w:pStyle w:val="Normal-Test"/>
+        <w:numPr>
+          <w:ilvl w:val="0"/>
+          <w:numId w:val="20"/>
+        </w:numPr>
+      </w:pPr>
+      <w:r>
+        <w:rPr>
+          <w:rStyle w:val="ImportantChar"/>
+        </w:rPr>
+        <w:t xml:space="preserve">REST API </w:t>
+      </w:r>
+      <w:r>
+        <w:t>call failures.</w:t>
+      </w:r>
+    </w:p>
+    <w:p>
+      <w:pPr>
+        <w:pStyle w:val="Normal-Test"/>
+        <w:numPr>
+          <w:ilvl w:val="0"/>
+          <w:numId w:val="20"/>
+        </w:numPr>
+      </w:pPr>
+      <w:r>
+        <w:rPr>
+          <w:rStyle w:val="ImportantChar"/>
+        </w:rPr>
+        <w:t>Database</w:t>
+      </w:r>
+      <w:r>
+        <w:t xml:space="preserve"> </w:t>
+      </w:r>
+      <w:r>
+        <w:rPr>
+          <w:rStyle w:val="ImportantChar"/>
+        </w:rPr>
+        <w:t>query</w:t>
+      </w:r>
+      <w:r>
+        <w:t xml:space="preserve"> failures.</w:t>
+      </w:r>
+    </w:p>
+    <w:p>
+      <w:pPr>
+        <w:pStyle w:val="Normal-Test"/>
+        <w:numPr>
+          <w:ilvl w:val="0"/>
+          <w:numId w:val="20"/>
+        </w:numPr>
+      </w:pPr>
+      <w:r>
+        <w:rPr>
+          <w:rStyle w:val="ImportantChar"/>
+        </w:rPr>
+        <w:t>Slow</w:t>
+      </w:r>
+      <w:r>
+        <w:t xml:space="preserve"> methods.</w:t>
+      </w:r>
+    </w:p>
+    <w:p>
+      <w:pPr>
+        <w:pStyle w:val="Normal-Test"/>
+        <w:numPr>
+          <w:ilvl w:val="0"/>
+          <w:numId w:val="24"/>
+        </w:numPr>
+      </w:pPr>
+      <w:r>
+        <w:rPr>
+          <w:rStyle w:val="ImportantChar"/>
+          <w:rFonts w:asciiTheme="minorHAnsi" w:hAnsiTheme="minorHAnsi"/>
+          <w:b w:val="0"/>
+        </w:rPr>
+        <w:t xml:space="preserve">The </w:t>
+      </w:r>
+      <w:proofErr w:type="spellStart"/>
+      <w:r>
+        <w:rPr>
+          <w:rStyle w:val="ImportantChar"/>
+        </w:rPr>
+        <w:t>Hystrix</w:t>
+      </w:r>
+      <w:proofErr w:type="spellEnd"/>
+      <w:r>
+        <w:rPr>
+          <w:rStyle w:val="ImportantChar"/>
+          <w:rFonts w:asciiTheme="minorHAnsi" w:hAnsiTheme="minorHAnsi"/>
+          <w:b w:val="0"/>
+        </w:rPr>
+        <w:t xml:space="preserve"> </w:t>
+      </w:r>
+      <w:r>
+        <w:rPr>
+          <w:rStyle w:val="ImportantChar"/>
+          <w:rFonts w:asciiTheme="minorHAnsi" w:hAnsiTheme="minorHAnsi"/>
+          <w:b w:val="0"/>
+        </w:rPr>
+        <w:t xml:space="preserve">project has </w:t>
+      </w:r>
+      <w:r>
+        <w:rPr>
+          <w:rStyle w:val="ImportantChar"/>
+          <w:rFonts w:asciiTheme="minorHAnsi" w:hAnsiTheme="minorHAnsi"/>
+          <w:b w:val="0"/>
+        </w:rPr>
+        <w:t xml:space="preserve">been </w:t>
+      </w:r>
+      <w:r>
+        <w:rPr>
+          <w:rStyle w:val="ImportantChar"/>
+        </w:rPr>
+        <w:t>deprecated</w:t>
+      </w:r>
+      <w:r>
+        <w:rPr>
+          <w:rStyle w:val="ImportantChar"/>
+          <w:rFonts w:asciiTheme="minorHAnsi" w:hAnsiTheme="minorHAnsi"/>
+          <w:b w:val="0"/>
+        </w:rPr>
+        <w:t xml:space="preserve"> for over two years now and the alternative of it by Spring is </w:t>
+      </w:r>
+      <w:r>
+        <w:rPr>
+          <w:rStyle w:val="ImportantChar"/>
+        </w:rPr>
+        <w:t>Resilience4J</w:t>
+      </w:r>
+      <w:r>
+        <w:rPr>
+          <w:rStyle w:val="ImportantChar"/>
+          <w:rFonts w:asciiTheme="minorHAnsi" w:hAnsiTheme="minorHAnsi"/>
+          <w:b w:val="0"/>
+        </w:rPr>
+        <w:t>.</w:t>
+      </w:r>
+      <w:r>
+        <w:rPr>
+          <w:rStyle w:val="ImportantChar"/>
+          <w:rFonts w:asciiTheme="minorHAnsi" w:hAnsiTheme="minorHAnsi"/>
+          <w:b w:val="0"/>
+        </w:rPr>
+        <w:t xml:space="preserve"> </w:t>
+      </w:r>
+    </w:p>
+    <w:p>
+      <w:pPr>
+        <w:pStyle w:val="Important"/>
+        <w:jc w:val="both"/>
+        <w:rPr>
+          <w:rStyle w:val="Normal-TestChar"/>
+        </w:rPr>
+      </w:pPr>
+    </w:p>
+    <w:p>
+      <w:pPr>
+        <w:pStyle w:val="Normal-Test"/>
+        <w:numPr>
+          <w:ilvl w:val="0"/>
+          <w:numId w:val="24"/>
+        </w:numPr>
+        <w:rPr>
+          <w:rFonts w:asciiTheme="majorHAnsi" w:eastAsiaTheme="majorEastAsia" w:hAnsiTheme="majorHAnsi" w:cstheme="majorBidi"/>
+          <w:b/>
+          <w:bCs/>
+          <w:color w:val="365F91" w:themeColor="accent1" w:themeShade="BF"/>
+          <w:sz w:val="28"/>
+          <w:szCs w:val="28"/>
+        </w:rPr>
+      </w:pPr>
+      <w:r>
+        <w:br w:type="page"/>
+      </w:r>
+    </w:p>
+    <w:p>
+      <w:pPr>
+        <w:pStyle w:val="Heading1"/>
+        <w:jc w:val="center"/>
+      </w:pPr>
+      <w:r>
+        <w:lastRenderedPageBreak/>
+        <w:t xml:space="preserve">Cloud – </w:t>
+      </w:r>
+      <w:r>
+        <w:t>Spring Actuator</w:t>
+      </w:r>
+    </w:p>
+    <w:p/>
+    <w:p>
+      <w:pPr>
+        <w:pStyle w:val="Normal-Test"/>
+        <w:numPr>
+          <w:ilvl w:val="0"/>
+          <w:numId w:val="31"/>
+        </w:numPr>
+      </w:pPr>
+      <w:r>
+        <w:t xml:space="preserve">Spring </w:t>
+      </w:r>
+      <w:r>
+        <w:rPr>
+          <w:rStyle w:val="ImportantChar"/>
+        </w:rPr>
+        <w:t>Actuator</w:t>
+      </w:r>
+      <w:r>
+        <w:t xml:space="preserve"> is a project that can help you understand the application only by hitting API </w:t>
+      </w:r>
+      <w:r>
+        <w:rPr>
+          <w:rStyle w:val="ImportantChar"/>
+        </w:rPr>
+        <w:t>endpoints</w:t>
+      </w:r>
+      <w:r>
+        <w:t xml:space="preserve"> prefixed with /</w:t>
+      </w:r>
+      <w:r>
+        <w:rPr>
+          <w:rStyle w:val="ImportantChar"/>
+        </w:rPr>
+        <w:t>actuator</w:t>
+      </w:r>
+      <w:r>
+        <w:t>.</w:t>
+      </w:r>
+    </w:p>
+    <w:p>
+      <w:pPr>
+        <w:pStyle w:val="Normal-Test"/>
+        <w:numPr>
+          <w:ilvl w:val="0"/>
+          <w:numId w:val="31"/>
+        </w:numPr>
+      </w:pPr>
+      <w:r>
+        <w:t xml:space="preserve">Once included in pom.xml, routes are </w:t>
+      </w:r>
+      <w:r>
+        <w:rPr>
+          <w:rStyle w:val="ImportantChar"/>
+        </w:rPr>
+        <w:t>automatically</w:t>
+      </w:r>
+      <w:r>
+        <w:t xml:space="preserve"> included into the paths.</w:t>
+      </w:r>
+    </w:p>
+    <w:p>
+      <w:pPr>
+        <w:pStyle w:val="Normal-Test"/>
+        <w:numPr>
+          <w:ilvl w:val="0"/>
+          <w:numId w:val="31"/>
+        </w:numPr>
+      </w:pPr>
+      <w:r>
+        <w:t xml:space="preserve">You can change the </w:t>
+      </w:r>
+      <w:r>
+        <w:rPr>
+          <w:rStyle w:val="ImportantChar"/>
+        </w:rPr>
+        <w:t xml:space="preserve">base path </w:t>
+      </w:r>
+      <w:r>
+        <w:t xml:space="preserve">with </w:t>
+      </w:r>
+      <w:proofErr w:type="spellStart"/>
+      <w:proofErr w:type="gramStart"/>
+      <w:r>
+        <w:rPr>
+          <w:rStyle w:val="BeansChar"/>
+        </w:rPr>
+        <w:t>management.endpoints.web.base</w:t>
+      </w:r>
+      <w:proofErr w:type="spellEnd"/>
+      <w:proofErr w:type="gramEnd"/>
+      <w:r>
+        <w:rPr>
+          <w:rStyle w:val="BeansChar"/>
+        </w:rPr>
+        <w:t>-path</w:t>
+      </w:r>
+      <w:r>
+        <w:t>.</w:t>
+      </w:r>
+    </w:p>
+    <w:p>
+      <w:pPr>
+        <w:pStyle w:val="Normal-Test"/>
+        <w:numPr>
+          <w:ilvl w:val="0"/>
+          <w:numId w:val="31"/>
+        </w:numPr>
+      </w:pPr>
+      <w:r>
+        <w:t xml:space="preserve">Only the </w:t>
+      </w:r>
+      <w:r>
+        <w:rPr>
+          <w:rStyle w:val="ImportantChar"/>
+        </w:rPr>
+        <w:t>info</w:t>
+      </w:r>
+      <w:r>
+        <w:t xml:space="preserve"> and </w:t>
+      </w:r>
+      <w:r>
+        <w:rPr>
+          <w:rStyle w:val="ImportantChar"/>
+        </w:rPr>
+        <w:t>health</w:t>
+      </w:r>
+      <w:r>
+        <w:t xml:space="preserve"> path are exposed at first. In order to expose all, you should add them to </w:t>
+      </w:r>
+      <w:proofErr w:type="spellStart"/>
+      <w:proofErr w:type="gramStart"/>
+      <w:r>
+        <w:rPr>
+          <w:rStyle w:val="BeansChar"/>
+        </w:rPr>
+        <w:t>management.endpoints.web.exposure</w:t>
+      </w:r>
+      <w:proofErr w:type="gramEnd"/>
+      <w:r>
+        <w:rPr>
+          <w:rStyle w:val="BeansChar"/>
+        </w:rPr>
+        <w:t>.include</w:t>
+      </w:r>
+      <w:proofErr w:type="spellEnd"/>
+      <w:r>
+        <w:t>.</w:t>
+      </w:r>
+    </w:p>
+    <w:p>
+      <w:pPr>
+        <w:pStyle w:val="Normal-Test"/>
+        <w:numPr>
+          <w:ilvl w:val="0"/>
+          <w:numId w:val="31"/>
+        </w:numPr>
+      </w:pPr>
+      <w:r>
+        <w:t xml:space="preserve">You can add </w:t>
+      </w:r>
+      <w:r>
+        <w:rPr>
+          <w:rStyle w:val="ImportantChar"/>
+        </w:rPr>
+        <w:t>info</w:t>
+      </w:r>
+      <w:r>
+        <w:t xml:space="preserve"> to the application with </w:t>
+      </w:r>
+      <w:proofErr w:type="spellStart"/>
+      <w:proofErr w:type="gramStart"/>
+      <w:r>
+        <w:rPr>
+          <w:rStyle w:val="ImportantChar"/>
+        </w:rPr>
+        <w:t>info.keyword</w:t>
+      </w:r>
+      <w:proofErr w:type="spellEnd"/>
+      <w:proofErr w:type="gramEnd"/>
+      <w:r>
+        <w:t>…</w:t>
+      </w:r>
+    </w:p>
+    <w:p>
+      <w:pPr>
+        <w:pStyle w:val="Normal-Test"/>
+        <w:numPr>
+          <w:ilvl w:val="0"/>
+          <w:numId w:val="31"/>
+        </w:numPr>
+      </w:pPr>
+      <w:r>
+        <w:t xml:space="preserve">You can </w:t>
+      </w:r>
+      <w:r>
+        <w:rPr>
+          <w:rStyle w:val="ImportantChar"/>
+        </w:rPr>
+        <w:t>contribute</w:t>
+      </w:r>
+      <w:r>
+        <w:t xml:space="preserve"> to the </w:t>
+      </w:r>
+      <w:r>
+        <w:rPr>
+          <w:rStyle w:val="ImportantChar"/>
+        </w:rPr>
+        <w:t>Actuators</w:t>
+      </w:r>
+      <w:r>
+        <w:t xml:space="preserve"> </w:t>
+      </w:r>
+      <w:r>
+        <w:rPr>
+          <w:rStyle w:val="ImportantChar"/>
+        </w:rPr>
+        <w:t>info</w:t>
+      </w:r>
+      <w:r>
+        <w:t xml:space="preserve"> by creating a component that implements the </w:t>
+      </w:r>
+      <w:proofErr w:type="spellStart"/>
+      <w:r>
+        <w:rPr>
+          <w:rStyle w:val="ImportantChar"/>
+        </w:rPr>
+        <w:t>InfoContributor</w:t>
+      </w:r>
+      <w:proofErr w:type="spellEnd"/>
+      <w:r>
+        <w:t xml:space="preserve"> interface and overrides the </w:t>
+      </w:r>
+      <w:r>
+        <w:rPr>
+          <w:rStyle w:val="ImportantChar"/>
+        </w:rPr>
+        <w:t>contribute method</w:t>
+      </w:r>
+      <w:r>
+        <w:t>.</w:t>
+      </w:r>
+    </w:p>
+    <w:p>
+      <w:pPr>
+        <w:pStyle w:val="Normal-Test"/>
+        <w:numPr>
+          <w:ilvl w:val="0"/>
+          <w:numId w:val="31"/>
+        </w:numPr>
+      </w:pPr>
+      <w:r>
+        <w:t>Spring security can be applied to Spring Actuators endpoints in order to restrict access to it.</w:t>
+      </w:r>
+    </w:p>
+    <w:p>
+      <w:pPr>
+        <w:rPr>
+          <w:sz w:val="24"/>
+          <w:szCs w:val="24"/>
+        </w:rPr>
+      </w:pPr>
+      <w:r>
+        <w:br w:type="page"/>
+      </w:r>
+    </w:p>
+    <w:p>
+      <w:pPr>
+        <w:pStyle w:val="Heading1"/>
+        <w:jc w:val="center"/>
+      </w:pPr>
+      <w:r>
+        <w:lastRenderedPageBreak/>
+        <w:t xml:space="preserve">Cloud – Spring </w:t>
+      </w:r>
+      <w:r>
+        <w:t>Admin Server</w:t>
+      </w:r>
+    </w:p>
+    <w:p/>
+    <w:p>
+      <w:pPr>
+        <w:pStyle w:val="Normal-Test"/>
+        <w:numPr>
+          <w:ilvl w:val="0"/>
+          <w:numId w:val="33"/>
+        </w:numPr>
+      </w:pPr>
+      <w:r>
+        <w:t xml:space="preserve">The </w:t>
+      </w:r>
+      <w:r>
+        <w:rPr>
+          <w:rStyle w:val="ImportantChar"/>
+        </w:rPr>
+        <w:t>S</w:t>
+      </w:r>
+      <w:r>
+        <w:rPr>
+          <w:rStyle w:val="ImportantChar"/>
+        </w:rPr>
+        <w:t xml:space="preserve">pring </w:t>
+      </w:r>
+      <w:r>
+        <w:rPr>
+          <w:rStyle w:val="ImportantChar"/>
+        </w:rPr>
+        <w:t>A</w:t>
+      </w:r>
+      <w:r>
+        <w:rPr>
+          <w:rStyle w:val="ImportantChar"/>
+        </w:rPr>
+        <w:t xml:space="preserve">dmin </w:t>
+      </w:r>
+      <w:r>
+        <w:rPr>
+          <w:rStyle w:val="ImportantChar"/>
+        </w:rPr>
+        <w:t>S</w:t>
+      </w:r>
+      <w:r>
+        <w:rPr>
+          <w:rStyle w:val="ImportantChar"/>
+        </w:rPr>
+        <w:t>erver</w:t>
+      </w:r>
+      <w:r>
+        <w:t xml:space="preserve"> is a server that connects to the </w:t>
+      </w:r>
+      <w:r>
+        <w:rPr>
+          <w:rStyle w:val="ImportantChar"/>
+        </w:rPr>
+        <w:t>Spring</w:t>
+      </w:r>
+      <w:r>
+        <w:t xml:space="preserve"> </w:t>
+      </w:r>
+      <w:r>
+        <w:rPr>
+          <w:rStyle w:val="ImportantChar"/>
+        </w:rPr>
+        <w:t>Actuator</w:t>
+      </w:r>
+      <w:r>
+        <w:t xml:space="preserve"> and provide a </w:t>
+      </w:r>
+      <w:r>
+        <w:rPr>
+          <w:rStyle w:val="ImportantChar"/>
+        </w:rPr>
+        <w:t>UI</w:t>
+      </w:r>
+      <w:r>
+        <w:t xml:space="preserve"> to the </w:t>
+      </w:r>
+      <w:r>
+        <w:t>endpoint data.</w:t>
+      </w:r>
+    </w:p>
+    <w:p>
+      <w:pPr>
+        <w:pStyle w:val="Normal-Test"/>
+        <w:numPr>
+          <w:ilvl w:val="0"/>
+          <w:numId w:val="33"/>
+        </w:numPr>
+      </w:pPr>
+      <w:r>
+        <w:t>The sever becomes ready for connection with other Actuator services.</w:t>
+      </w:r>
+    </w:p>
+    <w:p>
+      <w:pPr>
+        <w:pStyle w:val="Normal-Test"/>
+        <w:numPr>
+          <w:ilvl w:val="0"/>
+          <w:numId w:val="33"/>
+        </w:numPr>
+      </w:pPr>
+      <w:r>
+        <w:t xml:space="preserve">The clients can </w:t>
+      </w:r>
+      <w:r>
+        <w:rPr>
+          <w:rStyle w:val="ImportantChar"/>
+        </w:rPr>
+        <w:t>connect</w:t>
+      </w:r>
+      <w:r>
+        <w:t xml:space="preserve"> to the server with </w:t>
+      </w:r>
+      <w:r>
+        <w:rPr>
+          <w:rStyle w:val="BeansChar"/>
+        </w:rPr>
+        <w:t>spring.boot.admin.client.url</w:t>
+      </w:r>
+      <w:r>
+        <w:t>.</w:t>
+      </w:r>
+    </w:p>
+    <w:p>
+      <w:pPr>
+        <w:pStyle w:val="Normal-Test"/>
+        <w:numPr>
+          <w:ilvl w:val="0"/>
+          <w:numId w:val="33"/>
+        </w:numPr>
+      </w:pPr>
+      <w:r>
+        <w:rPr>
+          <w:rStyle w:val="ImportantChar"/>
+        </w:rPr>
+        <w:t>Authentication</w:t>
+      </w:r>
+      <w:r>
+        <w:t xml:space="preserve"> can be added with </w:t>
+      </w:r>
+      <w:proofErr w:type="spellStart"/>
+      <w:proofErr w:type="gramStart"/>
+      <w:r>
+        <w:rPr>
+          <w:rStyle w:val="BeansChar"/>
+        </w:rPr>
+        <w:t>spring.security</w:t>
+      </w:r>
+      <w:proofErr w:type="gramEnd"/>
+      <w:r>
+        <w:rPr>
+          <w:rStyle w:val="BeansChar"/>
+        </w:rPr>
+        <w:t>.user</w:t>
+      </w:r>
+      <w:proofErr w:type="spellEnd"/>
+      <w:r>
+        <w:t>.</w:t>
+      </w:r>
+      <w:bookmarkStart w:id="0" w:name="_GoBack"/>
+      <w:bookmarkEnd w:id="0"/>
+      <w:r>
+        <w:t xml:space="preserve"> </w:t>
+      </w:r>
+    </w:p>
+    <w:p>
+      <w:pPr>
+        <w:pStyle w:val="Normal-Test"/>
+        <w:numPr>
+          <w:ilvl w:val="0"/>
+          <w:numId w:val="0"/>
+        </w:numPr>
+        <w:ind w:left="720" w:hanging="360"/>
+      </w:pPr>
+    </w:p>
+    <w:p>
+      <w:pPr>
+        <w:rPr>
+          <w:rFonts w:asciiTheme="majorHAnsi" w:eastAsiaTheme="majorEastAsia" w:hAnsiTheme="majorHAnsi" w:cstheme="majorBidi"/>
+          <w:b/>
+          <w:bCs/>
+          <w:color w:val="365F91" w:themeColor="accent1" w:themeShade="BF"/>
+          <w:sz w:val="28"/>
+          <w:szCs w:val="28"/>
+        </w:rPr>
+      </w:pPr>
+      <w:r>
+        <w:br w:type="page"/>
+      </w:r>
+    </w:p>
+    <w:p>
+      <w:pPr>
+        <w:pStyle w:val="Heading1"/>
         <w:spacing w:line="360" w:lineRule="auto"/>
         <w:jc w:val="center"/>
       </w:pPr>
@@ -5229,6 +6814,364 @@
         <w:br w:type="page"/>
       </w:r>
     </w:p>
+    <w:p>
+      <w:pPr>
+        <w:spacing w:line="360" w:lineRule="auto"/>
+        <w:rPr>
+          <w:sz w:val="24"/>
+          <w:szCs w:val="24"/>
+        </w:rPr>
+      </w:pPr>
+    </w:p>
+    <w:tbl>
+      <w:tblPr>
+        <w:tblStyle w:val="TableGrid"/>
+        <w:tblW w:w="0" w:type="auto"/>
+        <w:tblLook w:val="04A0" w:firstRow="1" w:lastRow="0" w:firstColumn="1" w:lastColumn="0" w:noHBand="0" w:noVBand="1"/>
+      </w:tblPr>
+      <w:tblGrid>
+        <w:gridCol w:w="3978"/>
+        <w:gridCol w:w="5598"/>
+      </w:tblGrid>
+      <w:tr>
+        <w:tc>
+          <w:tcPr>
+            <w:tcW w:w="3978" w:type="dxa"/>
+          </w:tcPr>
+          <w:p>
+            <w:pPr>
+              <w:spacing w:line="360" w:lineRule="auto"/>
+              <w:rPr>
+                <w:sz w:val="20"/>
+                <w:szCs w:val="20"/>
+              </w:rPr>
+            </w:pPr>
+            <w:r>
+              <w:rPr>
+                <w:rFonts w:ascii="Open Sans" w:hAnsi="Open Sans" w:cs="Open Sans"/>
+                <w:color w:val="191E1E"/>
+                <w:sz w:val="20"/>
+                <w:szCs w:val="20"/>
+              </w:rPr>
+              <w:t>Current</w:t>
+            </w:r>
+          </w:p>
+        </w:tc>
+        <w:tc>
+          <w:tcPr>
+            <w:tcW w:w="5598" w:type="dxa"/>
+          </w:tcPr>
+          <w:p>
+            <w:pPr>
+              <w:spacing w:line="360" w:lineRule="auto"/>
+              <w:rPr>
+                <w:sz w:val="20"/>
+                <w:szCs w:val="20"/>
+              </w:rPr>
+            </w:pPr>
+            <w:r>
+              <w:rPr>
+                <w:rFonts w:ascii="Open Sans" w:hAnsi="Open Sans" w:cs="Open Sans"/>
+                <w:color w:val="191E1E"/>
+                <w:sz w:val="20"/>
+                <w:szCs w:val="20"/>
+              </w:rPr>
+              <w:t>Replacement</w:t>
+            </w:r>
+          </w:p>
+        </w:tc>
+      </w:tr>
+      <w:tr>
+        <w:tc>
+          <w:tcPr>
+            <w:tcW w:w="3978" w:type="dxa"/>
+          </w:tcPr>
+          <w:p>
+            <w:pPr>
+              <w:spacing w:line="360" w:lineRule="auto"/>
+              <w:rPr>
+                <w:sz w:val="20"/>
+                <w:szCs w:val="20"/>
+              </w:rPr>
+            </w:pPr>
+            <w:proofErr w:type="spellStart"/>
+            <w:r>
+              <w:rPr>
+                <w:rFonts w:ascii="Open Sans" w:hAnsi="Open Sans" w:cs="Open Sans"/>
+                <w:color w:val="191E1E"/>
+                <w:sz w:val="20"/>
+                <w:szCs w:val="20"/>
+              </w:rPr>
+              <w:t>Hystrix</w:t>
+            </w:r>
+            <w:proofErr w:type="spellEnd"/>
+          </w:p>
+        </w:tc>
+        <w:tc>
+          <w:tcPr>
+            <w:tcW w:w="5598" w:type="dxa"/>
+          </w:tcPr>
+          <w:p>
+            <w:pPr>
+              <w:spacing w:line="360" w:lineRule="auto"/>
+              <w:rPr>
+                <w:sz w:val="20"/>
+                <w:szCs w:val="20"/>
+              </w:rPr>
+            </w:pPr>
+            <w:hyperlink r:id="rId5" w:history="1">
+              <w:r>
+                <w:rPr>
+                  <w:rStyle w:val="Hyperlink"/>
+                  <w:rFonts w:ascii="Open Sans" w:hAnsi="Open Sans" w:cs="Open Sans"/>
+                  <w:color w:val="086DC3"/>
+                  <w:sz w:val="20"/>
+                  <w:szCs w:val="20"/>
+                  <w:bdr w:val="single" w:sz="6" w:space="0" w:color="FFFFFF" w:frame="1"/>
+                </w:rPr>
+                <w:t>Resilience4j</w:t>
+              </w:r>
+            </w:hyperlink>
+          </w:p>
+        </w:tc>
+      </w:tr>
+      <w:tr>
+        <w:tc>
+          <w:tcPr>
+            <w:tcW w:w="3978" w:type="dxa"/>
+          </w:tcPr>
+          <w:p>
+            <w:pPr>
+              <w:spacing w:line="360" w:lineRule="auto"/>
+              <w:rPr>
+                <w:sz w:val="20"/>
+                <w:szCs w:val="20"/>
+              </w:rPr>
+            </w:pPr>
+            <w:proofErr w:type="spellStart"/>
+            <w:r>
+              <w:rPr>
+                <w:rFonts w:ascii="Open Sans" w:hAnsi="Open Sans" w:cs="Open Sans"/>
+                <w:color w:val="191E1E"/>
+                <w:sz w:val="20"/>
+                <w:szCs w:val="20"/>
+              </w:rPr>
+              <w:t>Hystrix</w:t>
+            </w:r>
+            <w:proofErr w:type="spellEnd"/>
+            <w:r>
+              <w:rPr>
+                <w:rFonts w:ascii="Open Sans" w:hAnsi="Open Sans" w:cs="Open Sans"/>
+                <w:color w:val="191E1E"/>
+                <w:sz w:val="20"/>
+                <w:szCs w:val="20"/>
+              </w:rPr>
+              <w:t xml:space="preserve"> Dashboard/Turbine</w:t>
+            </w:r>
+          </w:p>
+        </w:tc>
+        <w:tc>
+          <w:tcPr>
+            <w:tcW w:w="5598" w:type="dxa"/>
+          </w:tcPr>
+          <w:p>
+            <w:pPr>
+              <w:spacing w:line="360" w:lineRule="auto"/>
+              <w:rPr>
+                <w:sz w:val="20"/>
+                <w:szCs w:val="20"/>
+              </w:rPr>
+            </w:pPr>
+            <w:r>
+              <w:rPr>
+                <w:rFonts w:ascii="Open Sans" w:hAnsi="Open Sans" w:cs="Open Sans"/>
+                <w:color w:val="191E1E"/>
+                <w:sz w:val="20"/>
+                <w:szCs w:val="20"/>
+              </w:rPr>
+              <w:t>Micrometer + Monitoring System</w:t>
+            </w:r>
+          </w:p>
+        </w:tc>
+      </w:tr>
+      <w:tr>
+        <w:tc>
+          <w:tcPr>
+            <w:tcW w:w="3978" w:type="dxa"/>
+          </w:tcPr>
+          <w:p>
+            <w:pPr>
+              <w:spacing w:line="360" w:lineRule="auto"/>
+              <w:rPr>
+                <w:sz w:val="20"/>
+                <w:szCs w:val="20"/>
+              </w:rPr>
+            </w:pPr>
+            <w:r>
+              <w:rPr>
+                <w:rFonts w:ascii="Open Sans" w:hAnsi="Open Sans" w:cs="Open Sans"/>
+                <w:color w:val="191E1E"/>
+                <w:sz w:val="20"/>
+                <w:szCs w:val="20"/>
+              </w:rPr>
+              <w:t>Ribbon</w:t>
+            </w:r>
+          </w:p>
+        </w:tc>
+        <w:tc>
+          <w:tcPr>
+            <w:tcW w:w="5598" w:type="dxa"/>
+          </w:tcPr>
+          <w:p>
+            <w:pPr>
+              <w:spacing w:line="360" w:lineRule="auto"/>
+              <w:rPr>
+                <w:sz w:val="20"/>
+                <w:szCs w:val="20"/>
+              </w:rPr>
+            </w:pPr>
+            <w:r>
+              <w:rPr>
+                <w:rFonts w:ascii="Open Sans" w:hAnsi="Open Sans" w:cs="Open Sans"/>
+                <w:color w:val="191E1E"/>
+                <w:sz w:val="20"/>
+                <w:szCs w:val="20"/>
+              </w:rPr>
+              <w:t xml:space="preserve">Spring Cloud </w:t>
+            </w:r>
+            <w:proofErr w:type="spellStart"/>
+            <w:r>
+              <w:rPr>
+                <w:rFonts w:ascii="Open Sans" w:hAnsi="Open Sans" w:cs="Open Sans"/>
+                <w:color w:val="191E1E"/>
+                <w:sz w:val="20"/>
+                <w:szCs w:val="20"/>
+              </w:rPr>
+              <w:t>Loadbalancer</w:t>
+            </w:r>
+            <w:proofErr w:type="spellEnd"/>
+          </w:p>
+        </w:tc>
+      </w:tr>
+      <w:tr>
+        <w:tc>
+          <w:tcPr>
+            <w:tcW w:w="3978" w:type="dxa"/>
+          </w:tcPr>
+          <w:p>
+            <w:pPr>
+              <w:spacing w:line="360" w:lineRule="auto"/>
+              <w:rPr>
+                <w:sz w:val="20"/>
+                <w:szCs w:val="20"/>
+              </w:rPr>
+            </w:pPr>
+            <w:proofErr w:type="spellStart"/>
+            <w:r>
+              <w:rPr>
+                <w:sz w:val="20"/>
+                <w:szCs w:val="20"/>
+              </w:rPr>
+              <w:t>Zuul</w:t>
+            </w:r>
+            <w:proofErr w:type="spellEnd"/>
+            <w:r>
+              <w:rPr>
+                <w:sz w:val="20"/>
+                <w:szCs w:val="20"/>
+              </w:rPr>
+              <w:t xml:space="preserve"> 1</w:t>
+            </w:r>
+          </w:p>
+        </w:tc>
+        <w:tc>
+          <w:tcPr>
+            <w:tcW w:w="5598" w:type="dxa"/>
+          </w:tcPr>
+          <w:p>
+            <w:pPr>
+              <w:spacing w:line="360" w:lineRule="auto"/>
+              <w:rPr>
+                <w:sz w:val="20"/>
+                <w:szCs w:val="20"/>
+              </w:rPr>
+            </w:pPr>
+            <w:r>
+              <w:rPr>
+                <w:rFonts w:ascii="Open Sans" w:hAnsi="Open Sans" w:cs="Open Sans"/>
+                <w:color w:val="191E1E"/>
+                <w:sz w:val="20"/>
+                <w:szCs w:val="20"/>
+              </w:rPr>
+              <w:t>Spring Cloud Gateway</w:t>
+            </w:r>
+          </w:p>
+        </w:tc>
+      </w:tr>
+      <w:tr>
+        <w:tc>
+          <w:tcPr>
+            <w:tcW w:w="3978" w:type="dxa"/>
+          </w:tcPr>
+          <w:p>
+            <w:pPr>
+              <w:spacing w:line="360" w:lineRule="auto"/>
+              <w:rPr>
+                <w:rFonts w:ascii="Open Sans" w:hAnsi="Open Sans" w:cs="Open Sans"/>
+                <w:color w:val="191E1E"/>
+                <w:sz w:val="20"/>
+                <w:szCs w:val="20"/>
+              </w:rPr>
+            </w:pPr>
+            <w:proofErr w:type="spellStart"/>
+            <w:r>
+              <w:rPr>
+                <w:rFonts w:ascii="Open Sans" w:hAnsi="Open Sans" w:cs="Open Sans"/>
+                <w:color w:val="191E1E"/>
+                <w:sz w:val="20"/>
+                <w:szCs w:val="20"/>
+              </w:rPr>
+              <w:t>Archaius</w:t>
+            </w:r>
+            <w:proofErr w:type="spellEnd"/>
+            <w:r>
+              <w:rPr>
+                <w:rFonts w:ascii="Open Sans" w:hAnsi="Open Sans" w:cs="Open Sans"/>
+                <w:color w:val="191E1E"/>
+                <w:sz w:val="20"/>
+                <w:szCs w:val="20"/>
+              </w:rPr>
+              <w:t xml:space="preserve"> 1</w:t>
+            </w:r>
+          </w:p>
+        </w:tc>
+        <w:tc>
+          <w:tcPr>
+            <w:tcW w:w="5598" w:type="dxa"/>
+          </w:tcPr>
+          <w:p>
+            <w:pPr>
+              <w:spacing w:line="360" w:lineRule="auto"/>
+              <w:rPr>
+                <w:rFonts w:ascii="Open Sans" w:hAnsi="Open Sans" w:cs="Open Sans"/>
+                <w:color w:val="191E1E"/>
+                <w:sz w:val="20"/>
+                <w:szCs w:val="20"/>
+              </w:rPr>
+            </w:pPr>
+            <w:r>
+              <w:rPr>
+                <w:rFonts w:ascii="Open Sans" w:hAnsi="Open Sans" w:cs="Open Sans"/>
+                <w:color w:val="191E1E"/>
+                <w:sz w:val="20"/>
+                <w:szCs w:val="20"/>
+              </w:rPr>
+              <w:t>Spring Boot external config + Spring Cloud Config</w:t>
+            </w:r>
+          </w:p>
+        </w:tc>
+      </w:tr>
+    </w:tbl>
     <w:p>
       <w:pPr>
         <w:spacing w:line="360" w:lineRule="auto"/>
@@ -5251,6 +7194,184 @@
 <file path=word/numbering.xml><?xml version="1.0" encoding="utf-8"?>
 <w:numbering xmlns:wpc="http://schemas.microsoft.com/office/word/2010/wordprocessingCanvas" xmlns:cx="http://schemas.microsoft.com/office/drawing/2014/chartex" xmlns:cx1="http://schemas.microsoft.com/office/drawing/2015/9/8/chartex" xmlns:cx2="http://schemas.microsoft.com/office/drawing/2015/10/21/chartex" xmlns:cx3="http://schemas.microsoft.com/office/drawing/2016/5/9/chartex" xmlns:cx4="http://schemas.microsoft.com/office/drawing/2016/5/10/chartex" xmlns:cx5="http://schemas.microsoft.com/office/drawing/2016/5/11/chartex" xmlns:cx6="http://schemas.microsoft.com/office/drawing/2016/5/12/chartex" xmlns:cx7="http://schemas.microsoft.com/office/drawing/2016/5/13/chartex" xmlns:cx8="http://schemas.microsoft.com/office/drawing/2016/5/14/chartex" xmlns:mc="http://schemas.openxmlformats.org/markup-compatibility/2006" xmlns:aink="http://schemas.microsoft.com/office/drawing/2016/ink" xmlns:am3d="http://schemas.microsoft.com/office/drawing/2017/model3d" xmlns:o="urn:schemas-microsoft-com:office:office" xmlns:r="http://schemas.openxmlformats.org/officeDocument/2006/relationships" xmlns:m="http://schemas.openxmlformats.org/officeDocument/2006/math" xmlns:v="urn:schemas-microsoft-com:vml" xmlns:wp14="http://schemas.microsoft.com/office/word/2010/wordprocessingDrawing" xmlns:wp="http://schemas.openxmlformats.org/drawingml/2006/wordprocessingDrawing" xmlns:w10="urn:schemas-microsoft-com:office:word" xmlns:w="http://schemas.openxmlformats.org/wordprocessingml/2006/main" xmlns:w14="http://schemas.microsoft.com/office/word/2010/wordml" xmlns:w15="http://schemas.microsoft.com/office/word/2012/wordml" xmlns:w16cid="http://schemas.microsoft.com/office/word/2016/wordml/cid" xmlns:w16se="http://schemas.microsoft.com/office/word/2015/wordml/symex" xmlns:wpg="http://schemas.microsoft.com/office/word/2010/wordprocessingGroup" xmlns:wpi="http://schemas.microsoft.com/office/word/2010/wordprocessingInk" xmlns:wne="http://schemas.microsoft.com/office/word/2006/wordml" xmlns:wps="http://schemas.microsoft.com/office/word/2010/wordprocessingShape" mc:Ignorable="w14 w15 w16se w16cid wp14">
   <w:abstractNum w:abstractNumId="0" w15:restartNumberingAfterBreak="0">
+    <w:nsid w:val="091C22FB"/>
+    <w:multiLevelType w:val="hybridMultilevel"/>
+    <w:tmpl w:val="4DBCB238"/>
+    <w:lvl w:ilvl="0" w:tplc="D8DCFB4C">
+      <w:start w:val="1"/>
+      <w:numFmt w:val="decimal"/>
+      <w:lvlText w:val="%1"/>
+      <w:lvlJc w:val="left"/>
+      <w:pPr>
+        <w:ind w:left="720" w:hanging="360"/>
+      </w:pPr>
+      <w:rPr>
+        <w:rFonts w:hint="default"/>
+      </w:rPr>
+    </w:lvl>
+    <w:lvl w:ilvl="1" w:tplc="04090019" w:tentative="1">
+      <w:start w:val="1"/>
+      <w:numFmt w:val="lowerLetter"/>
+      <w:lvlText w:val="%2."/>
+      <w:lvlJc w:val="left"/>
+      <w:pPr>
+        <w:ind w:left="1440" w:hanging="360"/>
+      </w:pPr>
+    </w:lvl>
+    <w:lvl w:ilvl="2" w:tplc="0409001B" w:tentative="1">
+      <w:start w:val="1"/>
+      <w:numFmt w:val="lowerRoman"/>
+      <w:lvlText w:val="%3."/>
+      <w:lvlJc w:val="right"/>
+      <w:pPr>
+        <w:ind w:left="2160" w:hanging="180"/>
+      </w:pPr>
+    </w:lvl>
+    <w:lvl w:ilvl="3" w:tplc="0409000F" w:tentative="1">
+      <w:start w:val="1"/>
+      <w:numFmt w:val="decimal"/>
+      <w:lvlText w:val="%4."/>
+      <w:lvlJc w:val="left"/>
+      <w:pPr>
+        <w:ind w:left="2880" w:hanging="360"/>
+      </w:pPr>
+    </w:lvl>
+    <w:lvl w:ilvl="4" w:tplc="04090019" w:tentative="1">
+      <w:start w:val="1"/>
+      <w:numFmt w:val="lowerLetter"/>
+      <w:lvlText w:val="%5."/>
+      <w:lvlJc w:val="left"/>
+      <w:pPr>
+        <w:ind w:left="3600" w:hanging="360"/>
+      </w:pPr>
+    </w:lvl>
+    <w:lvl w:ilvl="5" w:tplc="0409001B" w:tentative="1">
+      <w:start w:val="1"/>
+      <w:numFmt w:val="lowerRoman"/>
+      <w:lvlText w:val="%6."/>
+      <w:lvlJc w:val="right"/>
+      <w:pPr>
+        <w:ind w:left="4320" w:hanging="180"/>
+      </w:pPr>
+    </w:lvl>
+    <w:lvl w:ilvl="6" w:tplc="0409000F" w:tentative="1">
+      <w:start w:val="1"/>
+      <w:numFmt w:val="decimal"/>
+      <w:lvlText w:val="%7."/>
+      <w:lvlJc w:val="left"/>
+      <w:pPr>
+        <w:ind w:left="5040" w:hanging="360"/>
+      </w:pPr>
+    </w:lvl>
+    <w:lvl w:ilvl="7" w:tplc="04090019" w:tentative="1">
+      <w:start w:val="1"/>
+      <w:numFmt w:val="lowerLetter"/>
+      <w:lvlText w:val="%8."/>
+      <w:lvlJc w:val="left"/>
+      <w:pPr>
+        <w:ind w:left="5760" w:hanging="360"/>
+      </w:pPr>
+    </w:lvl>
+    <w:lvl w:ilvl="8" w:tplc="0409001B" w:tentative="1">
+      <w:start w:val="1"/>
+      <w:numFmt w:val="lowerRoman"/>
+      <w:lvlText w:val="%9."/>
+      <w:lvlJc w:val="right"/>
+      <w:pPr>
+        <w:ind w:left="6480" w:hanging="180"/>
+      </w:pPr>
+    </w:lvl>
+  </w:abstractNum>
+  <w:abstractNum w:abstractNumId="1" w15:restartNumberingAfterBreak="0">
+    <w:nsid w:val="0CE556E6"/>
+    <w:multiLevelType w:val="hybridMultilevel"/>
+    <w:tmpl w:val="E5A2319E"/>
+    <w:lvl w:ilvl="0" w:tplc="0409000F">
+      <w:start w:val="1"/>
+      <w:numFmt w:val="decimal"/>
+      <w:lvlText w:val="%1."/>
+      <w:lvlJc w:val="left"/>
+      <w:pPr>
+        <w:ind w:left="720" w:hanging="360"/>
+      </w:pPr>
+      <w:rPr>
+        <w:rFonts w:hint="default"/>
+      </w:rPr>
+    </w:lvl>
+    <w:lvl w:ilvl="1" w:tplc="04090019" w:tentative="1">
+      <w:start w:val="1"/>
+      <w:numFmt w:val="lowerLetter"/>
+      <w:lvlText w:val="%2."/>
+      <w:lvlJc w:val="left"/>
+      <w:pPr>
+        <w:ind w:left="1440" w:hanging="360"/>
+      </w:pPr>
+    </w:lvl>
+    <w:lvl w:ilvl="2" w:tplc="0409001B" w:tentative="1">
+      <w:start w:val="1"/>
+      <w:numFmt w:val="lowerRoman"/>
+      <w:lvlText w:val="%3."/>
+      <w:lvlJc w:val="right"/>
+      <w:pPr>
+        <w:ind w:left="2160" w:hanging="180"/>
+      </w:pPr>
+    </w:lvl>
+    <w:lvl w:ilvl="3" w:tplc="0409000F" w:tentative="1">
+      <w:start w:val="1"/>
+      <w:numFmt w:val="decimal"/>
+      <w:lvlText w:val="%4."/>
+      <w:lvlJc w:val="left"/>
+      <w:pPr>
+        <w:ind w:left="2880" w:hanging="360"/>
+      </w:pPr>
+    </w:lvl>
+    <w:lvl w:ilvl="4" w:tplc="04090019" w:tentative="1">
+      <w:start w:val="1"/>
+      <w:numFmt w:val="lowerLetter"/>
+      <w:lvlText w:val="%5."/>
+      <w:lvlJc w:val="left"/>
+      <w:pPr>
+        <w:ind w:left="3600" w:hanging="360"/>
+      </w:pPr>
+    </w:lvl>
+    <w:lvl w:ilvl="5" w:tplc="0409001B" w:tentative="1">
+      <w:start w:val="1"/>
+      <w:numFmt w:val="lowerRoman"/>
+      <w:lvlText w:val="%6."/>
+      <w:lvlJc w:val="right"/>
+      <w:pPr>
+        <w:ind w:left="4320" w:hanging="180"/>
+      </w:pPr>
+    </w:lvl>
+    <w:lvl w:ilvl="6" w:tplc="0409000F" w:tentative="1">
+      <w:start w:val="1"/>
+      <w:numFmt w:val="decimal"/>
+      <w:lvlText w:val="%7."/>
+      <w:lvlJc w:val="left"/>
+      <w:pPr>
+        <w:ind w:left="5040" w:hanging="360"/>
+      </w:pPr>
+    </w:lvl>
+    <w:lvl w:ilvl="7" w:tplc="04090019" w:tentative="1">
+      <w:start w:val="1"/>
+      <w:numFmt w:val="lowerLetter"/>
+      <w:lvlText w:val="%8."/>
+      <w:lvlJc w:val="left"/>
+      <w:pPr>
+        <w:ind w:left="5760" w:hanging="360"/>
+      </w:pPr>
+    </w:lvl>
+    <w:lvl w:ilvl="8" w:tplc="0409001B" w:tentative="1">
+      <w:start w:val="1"/>
+      <w:numFmt w:val="lowerRoman"/>
+      <w:lvlText w:val="%9."/>
+      <w:lvlJc w:val="right"/>
+      <w:pPr>
+        <w:ind w:left="6480" w:hanging="180"/>
+      </w:pPr>
+    </w:lvl>
+  </w:abstractNum>
+  <w:abstractNum w:abstractNumId="2" w15:restartNumberingAfterBreak="0">
     <w:nsid w:val="11162832"/>
     <w:multiLevelType w:val="hybridMultilevel"/>
     <w:tmpl w:val="F00A7290"/>
@@ -5339,7 +7460,188 @@
       </w:pPr>
     </w:lvl>
   </w:abstractNum>
-  <w:abstractNum w:abstractNumId="1" w15:restartNumberingAfterBreak="0">
+  <w:abstractNum w:abstractNumId="3" w15:restartNumberingAfterBreak="0">
+    <w:nsid w:val="13AA110A"/>
+    <w:multiLevelType w:val="hybridMultilevel"/>
+    <w:tmpl w:val="19787366"/>
+    <w:lvl w:ilvl="0" w:tplc="1BD2BC5E">
+      <w:start w:val="1"/>
+      <w:numFmt w:val="decimal"/>
+      <w:lvlText w:val="%1."/>
+      <w:lvlJc w:val="left"/>
+      <w:pPr>
+        <w:ind w:left="720" w:hanging="360"/>
+      </w:pPr>
+      <w:rPr>
+        <w:rFonts w:asciiTheme="minorHAnsi" w:eastAsiaTheme="minorHAnsi" w:hAnsiTheme="minorHAnsi" w:cstheme="minorBidi" w:hint="default"/>
+        <w:b w:val="0"/>
+        <w:color w:val="auto"/>
+        <w:sz w:val="24"/>
+      </w:rPr>
+    </w:lvl>
+    <w:lvl w:ilvl="1" w:tplc="04090019" w:tentative="1">
+      <w:start w:val="1"/>
+      <w:numFmt w:val="lowerLetter"/>
+      <w:lvlText w:val="%2."/>
+      <w:lvlJc w:val="left"/>
+      <w:pPr>
+        <w:ind w:left="1440" w:hanging="360"/>
+      </w:pPr>
+    </w:lvl>
+    <w:lvl w:ilvl="2" w:tplc="0409001B" w:tentative="1">
+      <w:start w:val="1"/>
+      <w:numFmt w:val="lowerRoman"/>
+      <w:lvlText w:val="%3."/>
+      <w:lvlJc w:val="right"/>
+      <w:pPr>
+        <w:ind w:left="2160" w:hanging="180"/>
+      </w:pPr>
+    </w:lvl>
+    <w:lvl w:ilvl="3" w:tplc="0409000F" w:tentative="1">
+      <w:start w:val="1"/>
+      <w:numFmt w:val="decimal"/>
+      <w:lvlText w:val="%4."/>
+      <w:lvlJc w:val="left"/>
+      <w:pPr>
+        <w:ind w:left="2880" w:hanging="360"/>
+      </w:pPr>
+    </w:lvl>
+    <w:lvl w:ilvl="4" w:tplc="04090019" w:tentative="1">
+      <w:start w:val="1"/>
+      <w:numFmt w:val="lowerLetter"/>
+      <w:lvlText w:val="%5."/>
+      <w:lvlJc w:val="left"/>
+      <w:pPr>
+        <w:ind w:left="3600" w:hanging="360"/>
+      </w:pPr>
+    </w:lvl>
+    <w:lvl w:ilvl="5" w:tplc="0409001B" w:tentative="1">
+      <w:start w:val="1"/>
+      <w:numFmt w:val="lowerRoman"/>
+      <w:lvlText w:val="%6."/>
+      <w:lvlJc w:val="right"/>
+      <w:pPr>
+        <w:ind w:left="4320" w:hanging="180"/>
+      </w:pPr>
+    </w:lvl>
+    <w:lvl w:ilvl="6" w:tplc="0409000F" w:tentative="1">
+      <w:start w:val="1"/>
+      <w:numFmt w:val="decimal"/>
+      <w:lvlText w:val="%7."/>
+      <w:lvlJc w:val="left"/>
+      <w:pPr>
+        <w:ind w:left="5040" w:hanging="360"/>
+      </w:pPr>
+    </w:lvl>
+    <w:lvl w:ilvl="7" w:tplc="04090019" w:tentative="1">
+      <w:start w:val="1"/>
+      <w:numFmt w:val="lowerLetter"/>
+      <w:lvlText w:val="%8."/>
+      <w:lvlJc w:val="left"/>
+      <w:pPr>
+        <w:ind w:left="5760" w:hanging="360"/>
+      </w:pPr>
+    </w:lvl>
+    <w:lvl w:ilvl="8" w:tplc="0409001B" w:tentative="1">
+      <w:start w:val="1"/>
+      <w:numFmt w:val="lowerRoman"/>
+      <w:lvlText w:val="%9."/>
+      <w:lvlJc w:val="right"/>
+      <w:pPr>
+        <w:ind w:left="6480" w:hanging="180"/>
+      </w:pPr>
+    </w:lvl>
+  </w:abstractNum>
+  <w:abstractNum w:abstractNumId="4" w15:restartNumberingAfterBreak="0">
+    <w:nsid w:val="159238E8"/>
+    <w:multiLevelType w:val="hybridMultilevel"/>
+    <w:tmpl w:val="4342A46A"/>
+    <w:lvl w:ilvl="0" w:tplc="F146A234">
+      <w:start w:val="1"/>
+      <w:numFmt w:val="decimal"/>
+      <w:lvlText w:val="%1"/>
+      <w:lvlJc w:val="left"/>
+      <w:pPr>
+        <w:ind w:left="1080" w:hanging="360"/>
+      </w:pPr>
+      <w:rPr>
+        <w:rFonts w:hint="default"/>
+      </w:rPr>
+    </w:lvl>
+    <w:lvl w:ilvl="1" w:tplc="04090019" w:tentative="1">
+      <w:start w:val="1"/>
+      <w:numFmt w:val="lowerLetter"/>
+      <w:lvlText w:val="%2."/>
+      <w:lvlJc w:val="left"/>
+      <w:pPr>
+        <w:ind w:left="1800" w:hanging="360"/>
+      </w:pPr>
+    </w:lvl>
+    <w:lvl w:ilvl="2" w:tplc="0409001B" w:tentative="1">
+      <w:start w:val="1"/>
+      <w:numFmt w:val="lowerRoman"/>
+      <w:lvlText w:val="%3."/>
+      <w:lvlJc w:val="right"/>
+      <w:pPr>
+        <w:ind w:left="2520" w:hanging="180"/>
+      </w:pPr>
+    </w:lvl>
+    <w:lvl w:ilvl="3" w:tplc="0409000F" w:tentative="1">
+      <w:start w:val="1"/>
+      <w:numFmt w:val="decimal"/>
+      <w:lvlText w:val="%4."/>
+      <w:lvlJc w:val="left"/>
+      <w:pPr>
+        <w:ind w:left="3240" w:hanging="360"/>
+      </w:pPr>
+    </w:lvl>
+    <w:lvl w:ilvl="4" w:tplc="04090019" w:tentative="1">
+      <w:start w:val="1"/>
+      <w:numFmt w:val="lowerLetter"/>
+      <w:lvlText w:val="%5."/>
+      <w:lvlJc w:val="left"/>
+      <w:pPr>
+        <w:ind w:left="3960" w:hanging="360"/>
+      </w:pPr>
+    </w:lvl>
+    <w:lvl w:ilvl="5" w:tplc="0409001B" w:tentative="1">
+      <w:start w:val="1"/>
+      <w:numFmt w:val="lowerRoman"/>
+      <w:lvlText w:val="%6."/>
+      <w:lvlJc w:val="right"/>
+      <w:pPr>
+        <w:ind w:left="4680" w:hanging="180"/>
+      </w:pPr>
+    </w:lvl>
+    <w:lvl w:ilvl="6" w:tplc="0409000F" w:tentative="1">
+      <w:start w:val="1"/>
+      <w:numFmt w:val="decimal"/>
+      <w:lvlText w:val="%7."/>
+      <w:lvlJc w:val="left"/>
+      <w:pPr>
+        <w:ind w:left="5400" w:hanging="360"/>
+      </w:pPr>
+    </w:lvl>
+    <w:lvl w:ilvl="7" w:tplc="04090019" w:tentative="1">
+      <w:start w:val="1"/>
+      <w:numFmt w:val="lowerLetter"/>
+      <w:lvlText w:val="%8."/>
+      <w:lvlJc w:val="left"/>
+      <w:pPr>
+        <w:ind w:left="6120" w:hanging="360"/>
+      </w:pPr>
+    </w:lvl>
+    <w:lvl w:ilvl="8" w:tplc="0409001B" w:tentative="1">
+      <w:start w:val="1"/>
+      <w:numFmt w:val="lowerRoman"/>
+      <w:lvlText w:val="%9."/>
+      <w:lvlJc w:val="right"/>
+      <w:pPr>
+        <w:ind w:left="6840" w:hanging="180"/>
+      </w:pPr>
+    </w:lvl>
+  </w:abstractNum>
+  <w:abstractNum w:abstractNumId="5" w15:restartNumberingAfterBreak="0">
     <w:nsid w:val="1B996EF2"/>
     <w:multiLevelType w:val="hybridMultilevel"/>
     <w:tmpl w:val="5DF875DA"/>
@@ -5428,7 +7730,7 @@
       </w:pPr>
     </w:lvl>
   </w:abstractNum>
-  <w:abstractNum w:abstractNumId="2" w15:restartNumberingAfterBreak="0">
+  <w:abstractNum w:abstractNumId="6" w15:restartNumberingAfterBreak="0">
     <w:nsid w:val="2DCA48AC"/>
     <w:multiLevelType w:val="hybridMultilevel"/>
     <w:tmpl w:val="72464FAA"/>
@@ -5542,7 +7844,96 @@
       </w:rPr>
     </w:lvl>
   </w:abstractNum>
-  <w:abstractNum w:abstractNumId="3" w15:restartNumberingAfterBreak="0">
+  <w:abstractNum w:abstractNumId="7" w15:restartNumberingAfterBreak="0">
+    <w:nsid w:val="2E616946"/>
+    <w:multiLevelType w:val="hybridMultilevel"/>
+    <w:tmpl w:val="89341AB0"/>
+    <w:lvl w:ilvl="0" w:tplc="A21A6066">
+      <w:start w:val="1"/>
+      <w:numFmt w:val="decimal"/>
+      <w:lvlText w:val="%1."/>
+      <w:lvlJc w:val="left"/>
+      <w:pPr>
+        <w:ind w:left="1080" w:hanging="360"/>
+      </w:pPr>
+      <w:rPr>
+        <w:rFonts w:hint="default"/>
+      </w:rPr>
+    </w:lvl>
+    <w:lvl w:ilvl="1" w:tplc="04090019" w:tentative="1">
+      <w:start w:val="1"/>
+      <w:numFmt w:val="lowerLetter"/>
+      <w:lvlText w:val="%2."/>
+      <w:lvlJc w:val="left"/>
+      <w:pPr>
+        <w:ind w:left="1800" w:hanging="360"/>
+      </w:pPr>
+    </w:lvl>
+    <w:lvl w:ilvl="2" w:tplc="0409001B" w:tentative="1">
+      <w:start w:val="1"/>
+      <w:numFmt w:val="lowerRoman"/>
+      <w:lvlText w:val="%3."/>
+      <w:lvlJc w:val="right"/>
+      <w:pPr>
+        <w:ind w:left="2520" w:hanging="180"/>
+      </w:pPr>
+    </w:lvl>
+    <w:lvl w:ilvl="3" w:tplc="0409000F" w:tentative="1">
+      <w:start w:val="1"/>
+      <w:numFmt w:val="decimal"/>
+      <w:lvlText w:val="%4."/>
+      <w:lvlJc w:val="left"/>
+      <w:pPr>
+        <w:ind w:left="3240" w:hanging="360"/>
+      </w:pPr>
+    </w:lvl>
+    <w:lvl w:ilvl="4" w:tplc="04090019" w:tentative="1">
+      <w:start w:val="1"/>
+      <w:numFmt w:val="lowerLetter"/>
+      <w:lvlText w:val="%5."/>
+      <w:lvlJc w:val="left"/>
+      <w:pPr>
+        <w:ind w:left="3960" w:hanging="360"/>
+      </w:pPr>
+    </w:lvl>
+    <w:lvl w:ilvl="5" w:tplc="0409001B" w:tentative="1">
+      <w:start w:val="1"/>
+      <w:numFmt w:val="lowerRoman"/>
+      <w:lvlText w:val="%6."/>
+      <w:lvlJc w:val="right"/>
+      <w:pPr>
+        <w:ind w:left="4680" w:hanging="180"/>
+      </w:pPr>
+    </w:lvl>
+    <w:lvl w:ilvl="6" w:tplc="0409000F" w:tentative="1">
+      <w:start w:val="1"/>
+      <w:numFmt w:val="decimal"/>
+      <w:lvlText w:val="%7."/>
+      <w:lvlJc w:val="left"/>
+      <w:pPr>
+        <w:ind w:left="5400" w:hanging="360"/>
+      </w:pPr>
+    </w:lvl>
+    <w:lvl w:ilvl="7" w:tplc="04090019" w:tentative="1">
+      <w:start w:val="1"/>
+      <w:numFmt w:val="lowerLetter"/>
+      <w:lvlText w:val="%8."/>
+      <w:lvlJc w:val="left"/>
+      <w:pPr>
+        <w:ind w:left="6120" w:hanging="360"/>
+      </w:pPr>
+    </w:lvl>
+    <w:lvl w:ilvl="8" w:tplc="0409001B" w:tentative="1">
+      <w:start w:val="1"/>
+      <w:numFmt w:val="lowerRoman"/>
+      <w:lvlText w:val="%9."/>
+      <w:lvlJc w:val="right"/>
+      <w:pPr>
+        <w:ind w:left="6840" w:hanging="180"/>
+      </w:pPr>
+    </w:lvl>
+  </w:abstractNum>
+  <w:abstractNum w:abstractNumId="8" w15:restartNumberingAfterBreak="0">
     <w:nsid w:val="331D2E21"/>
     <w:multiLevelType w:val="hybridMultilevel"/>
     <w:tmpl w:val="B8807508"/>
@@ -5631,7 +8022,96 @@
       </w:pPr>
     </w:lvl>
   </w:abstractNum>
-  <w:abstractNum w:abstractNumId="4" w15:restartNumberingAfterBreak="0">
+  <w:abstractNum w:abstractNumId="9" w15:restartNumberingAfterBreak="0">
+    <w:nsid w:val="37557594"/>
+    <w:multiLevelType w:val="hybridMultilevel"/>
+    <w:tmpl w:val="5C2A4640"/>
+    <w:lvl w:ilvl="0" w:tplc="256C028E">
+      <w:start w:val="1"/>
+      <w:numFmt w:val="decimal"/>
+      <w:lvlText w:val="%1."/>
+      <w:lvlJc w:val="left"/>
+      <w:pPr>
+        <w:ind w:left="1080" w:hanging="360"/>
+      </w:pPr>
+      <w:rPr>
+        <w:rFonts w:hint="default"/>
+      </w:rPr>
+    </w:lvl>
+    <w:lvl w:ilvl="1" w:tplc="04090019" w:tentative="1">
+      <w:start w:val="1"/>
+      <w:numFmt w:val="lowerLetter"/>
+      <w:lvlText w:val="%2."/>
+      <w:lvlJc w:val="left"/>
+      <w:pPr>
+        <w:ind w:left="1800" w:hanging="360"/>
+      </w:pPr>
+    </w:lvl>
+    <w:lvl w:ilvl="2" w:tplc="0409001B" w:tentative="1">
+      <w:start w:val="1"/>
+      <w:numFmt w:val="lowerRoman"/>
+      <w:lvlText w:val="%3."/>
+      <w:lvlJc w:val="right"/>
+      <w:pPr>
+        <w:ind w:left="2520" w:hanging="180"/>
+      </w:pPr>
+    </w:lvl>
+    <w:lvl w:ilvl="3" w:tplc="0409000F" w:tentative="1">
+      <w:start w:val="1"/>
+      <w:numFmt w:val="decimal"/>
+      <w:lvlText w:val="%4."/>
+      <w:lvlJc w:val="left"/>
+      <w:pPr>
+        <w:ind w:left="3240" w:hanging="360"/>
+      </w:pPr>
+    </w:lvl>
+    <w:lvl w:ilvl="4" w:tplc="04090019" w:tentative="1">
+      <w:start w:val="1"/>
+      <w:numFmt w:val="lowerLetter"/>
+      <w:lvlText w:val="%5."/>
+      <w:lvlJc w:val="left"/>
+      <w:pPr>
+        <w:ind w:left="3960" w:hanging="360"/>
+      </w:pPr>
+    </w:lvl>
+    <w:lvl w:ilvl="5" w:tplc="0409001B" w:tentative="1">
+      <w:start w:val="1"/>
+      <w:numFmt w:val="lowerRoman"/>
+      <w:lvlText w:val="%6."/>
+      <w:lvlJc w:val="right"/>
+      <w:pPr>
+        <w:ind w:left="4680" w:hanging="180"/>
+      </w:pPr>
+    </w:lvl>
+    <w:lvl w:ilvl="6" w:tplc="0409000F" w:tentative="1">
+      <w:start w:val="1"/>
+      <w:numFmt w:val="decimal"/>
+      <w:lvlText w:val="%7."/>
+      <w:lvlJc w:val="left"/>
+      <w:pPr>
+        <w:ind w:left="5400" w:hanging="360"/>
+      </w:pPr>
+    </w:lvl>
+    <w:lvl w:ilvl="7" w:tplc="04090019" w:tentative="1">
+      <w:start w:val="1"/>
+      <w:numFmt w:val="lowerLetter"/>
+      <w:lvlText w:val="%8."/>
+      <w:lvlJc w:val="left"/>
+      <w:pPr>
+        <w:ind w:left="6120" w:hanging="360"/>
+      </w:pPr>
+    </w:lvl>
+    <w:lvl w:ilvl="8" w:tplc="0409001B" w:tentative="1">
+      <w:start w:val="1"/>
+      <w:numFmt w:val="lowerRoman"/>
+      <w:lvlText w:val="%9."/>
+      <w:lvlJc w:val="right"/>
+      <w:pPr>
+        <w:ind w:left="6840" w:hanging="180"/>
+      </w:pPr>
+    </w:lvl>
+  </w:abstractNum>
+  <w:abstractNum w:abstractNumId="10" w15:restartNumberingAfterBreak="0">
     <w:nsid w:val="3EC670C9"/>
     <w:multiLevelType w:val="hybridMultilevel"/>
     <w:tmpl w:val="45D44EAC"/>
@@ -5720,367 +8200,11 @@
       </w:pPr>
     </w:lvl>
   </w:abstractNum>
-  <w:abstractNum w:abstractNumId="5" w15:restartNumberingAfterBreak="0">
-    <w:nsid w:val="4CCD1E78"/>
+  <w:abstractNum w:abstractNumId="11" w15:restartNumberingAfterBreak="0">
+    <w:nsid w:val="435D7FCA"/>
     <w:multiLevelType w:val="hybridMultilevel"/>
-    <w:tmpl w:val="303CF910"/>
-    <w:lvl w:ilvl="0" w:tplc="0409000F">
-      <w:start w:val="1"/>
-      <w:numFmt w:val="decimal"/>
-      <w:lvlText w:val="%1."/>
-      <w:lvlJc w:val="left"/>
-      <w:pPr>
-        <w:ind w:left="720" w:hanging="360"/>
-      </w:pPr>
-      <w:rPr>
-        <w:rFonts w:hint="default"/>
-      </w:rPr>
-    </w:lvl>
-    <w:lvl w:ilvl="1" w:tplc="04090019" w:tentative="1">
-      <w:start w:val="1"/>
-      <w:numFmt w:val="lowerLetter"/>
-      <w:lvlText w:val="%2."/>
-      <w:lvlJc w:val="left"/>
-      <w:pPr>
-        <w:ind w:left="1440" w:hanging="360"/>
-      </w:pPr>
-    </w:lvl>
-    <w:lvl w:ilvl="2" w:tplc="0409001B" w:tentative="1">
-      <w:start w:val="1"/>
-      <w:numFmt w:val="lowerRoman"/>
-      <w:lvlText w:val="%3."/>
-      <w:lvlJc w:val="right"/>
-      <w:pPr>
-        <w:ind w:left="2160" w:hanging="180"/>
-      </w:pPr>
-    </w:lvl>
-    <w:lvl w:ilvl="3" w:tplc="0409000F" w:tentative="1">
-      <w:start w:val="1"/>
-      <w:numFmt w:val="decimal"/>
-      <w:lvlText w:val="%4."/>
-      <w:lvlJc w:val="left"/>
-      <w:pPr>
-        <w:ind w:left="2880" w:hanging="360"/>
-      </w:pPr>
-    </w:lvl>
-    <w:lvl w:ilvl="4" w:tplc="04090019" w:tentative="1">
-      <w:start w:val="1"/>
-      <w:numFmt w:val="lowerLetter"/>
-      <w:lvlText w:val="%5."/>
-      <w:lvlJc w:val="left"/>
-      <w:pPr>
-        <w:ind w:left="3600" w:hanging="360"/>
-      </w:pPr>
-    </w:lvl>
-    <w:lvl w:ilvl="5" w:tplc="0409001B" w:tentative="1">
-      <w:start w:val="1"/>
-      <w:numFmt w:val="lowerRoman"/>
-      <w:lvlText w:val="%6."/>
-      <w:lvlJc w:val="right"/>
-      <w:pPr>
-        <w:ind w:left="4320" w:hanging="180"/>
-      </w:pPr>
-    </w:lvl>
-    <w:lvl w:ilvl="6" w:tplc="0409000F" w:tentative="1">
-      <w:start w:val="1"/>
-      <w:numFmt w:val="decimal"/>
-      <w:lvlText w:val="%7."/>
-      <w:lvlJc w:val="left"/>
-      <w:pPr>
-        <w:ind w:left="5040" w:hanging="360"/>
-      </w:pPr>
-    </w:lvl>
-    <w:lvl w:ilvl="7" w:tplc="04090019" w:tentative="1">
-      <w:start w:val="1"/>
-      <w:numFmt w:val="lowerLetter"/>
-      <w:lvlText w:val="%8."/>
-      <w:lvlJc w:val="left"/>
-      <w:pPr>
-        <w:ind w:left="5760" w:hanging="360"/>
-      </w:pPr>
-    </w:lvl>
-    <w:lvl w:ilvl="8" w:tplc="0409001B" w:tentative="1">
-      <w:start w:val="1"/>
-      <w:numFmt w:val="lowerRoman"/>
-      <w:lvlText w:val="%9."/>
-      <w:lvlJc w:val="right"/>
-      <w:pPr>
-        <w:ind w:left="6480" w:hanging="180"/>
-      </w:pPr>
-    </w:lvl>
-  </w:abstractNum>
-  <w:abstractNum w:abstractNumId="6" w15:restartNumberingAfterBreak="0">
-    <w:nsid w:val="4DA86C73"/>
-    <w:multiLevelType w:val="hybridMultilevel"/>
-    <w:tmpl w:val="21368734"/>
-    <w:lvl w:ilvl="0" w:tplc="0409000F">
-      <w:start w:val="1"/>
-      <w:numFmt w:val="decimal"/>
-      <w:lvlText w:val="%1."/>
-      <w:lvlJc w:val="left"/>
-      <w:pPr>
-        <w:ind w:left="720" w:hanging="360"/>
-      </w:pPr>
-      <w:rPr>
-        <w:rFonts w:hint="default"/>
-      </w:rPr>
-    </w:lvl>
-    <w:lvl w:ilvl="1" w:tplc="04090019" w:tentative="1">
-      <w:start w:val="1"/>
-      <w:numFmt w:val="lowerLetter"/>
-      <w:lvlText w:val="%2."/>
-      <w:lvlJc w:val="left"/>
-      <w:pPr>
-        <w:ind w:left="1440" w:hanging="360"/>
-      </w:pPr>
-    </w:lvl>
-    <w:lvl w:ilvl="2" w:tplc="0409001B" w:tentative="1">
-      <w:start w:val="1"/>
-      <w:numFmt w:val="lowerRoman"/>
-      <w:lvlText w:val="%3."/>
-      <w:lvlJc w:val="right"/>
-      <w:pPr>
-        <w:ind w:left="2160" w:hanging="180"/>
-      </w:pPr>
-    </w:lvl>
-    <w:lvl w:ilvl="3" w:tplc="0409000F" w:tentative="1">
-      <w:start w:val="1"/>
-      <w:numFmt w:val="decimal"/>
-      <w:lvlText w:val="%4."/>
-      <w:lvlJc w:val="left"/>
-      <w:pPr>
-        <w:ind w:left="2880" w:hanging="360"/>
-      </w:pPr>
-    </w:lvl>
-    <w:lvl w:ilvl="4" w:tplc="04090019" w:tentative="1">
-      <w:start w:val="1"/>
-      <w:numFmt w:val="lowerLetter"/>
-      <w:lvlText w:val="%5."/>
-      <w:lvlJc w:val="left"/>
-      <w:pPr>
-        <w:ind w:left="3600" w:hanging="360"/>
-      </w:pPr>
-    </w:lvl>
-    <w:lvl w:ilvl="5" w:tplc="0409001B" w:tentative="1">
-      <w:start w:val="1"/>
-      <w:numFmt w:val="lowerRoman"/>
-      <w:lvlText w:val="%6."/>
-      <w:lvlJc w:val="right"/>
-      <w:pPr>
-        <w:ind w:left="4320" w:hanging="180"/>
-      </w:pPr>
-    </w:lvl>
-    <w:lvl w:ilvl="6" w:tplc="0409000F" w:tentative="1">
-      <w:start w:val="1"/>
-      <w:numFmt w:val="decimal"/>
-      <w:lvlText w:val="%7."/>
-      <w:lvlJc w:val="left"/>
-      <w:pPr>
-        <w:ind w:left="5040" w:hanging="360"/>
-      </w:pPr>
-    </w:lvl>
-    <w:lvl w:ilvl="7" w:tplc="04090019" w:tentative="1">
-      <w:start w:val="1"/>
-      <w:numFmt w:val="lowerLetter"/>
-      <w:lvlText w:val="%8."/>
-      <w:lvlJc w:val="left"/>
-      <w:pPr>
-        <w:ind w:left="5760" w:hanging="360"/>
-      </w:pPr>
-    </w:lvl>
-    <w:lvl w:ilvl="8" w:tplc="0409001B" w:tentative="1">
-      <w:start w:val="1"/>
-      <w:numFmt w:val="lowerRoman"/>
-      <w:lvlText w:val="%9."/>
-      <w:lvlJc w:val="right"/>
-      <w:pPr>
-        <w:ind w:left="6480" w:hanging="180"/>
-      </w:pPr>
-    </w:lvl>
-  </w:abstractNum>
-  <w:abstractNum w:abstractNumId="7" w15:restartNumberingAfterBreak="0">
-    <w:nsid w:val="4E7B000F"/>
-    <w:multiLevelType w:val="hybridMultilevel"/>
-    <w:tmpl w:val="D5748304"/>
-    <w:lvl w:ilvl="0" w:tplc="0409000F">
-      <w:start w:val="1"/>
-      <w:numFmt w:val="decimal"/>
-      <w:lvlText w:val="%1."/>
-      <w:lvlJc w:val="left"/>
-      <w:pPr>
-        <w:ind w:left="720" w:hanging="360"/>
-      </w:pPr>
-      <w:rPr>
-        <w:rFonts w:hint="default"/>
-      </w:rPr>
-    </w:lvl>
-    <w:lvl w:ilvl="1" w:tplc="04090019" w:tentative="1">
-      <w:start w:val="1"/>
-      <w:numFmt w:val="lowerLetter"/>
-      <w:lvlText w:val="%2."/>
-      <w:lvlJc w:val="left"/>
-      <w:pPr>
-        <w:ind w:left="1440" w:hanging="360"/>
-      </w:pPr>
-    </w:lvl>
-    <w:lvl w:ilvl="2" w:tplc="0409001B" w:tentative="1">
-      <w:start w:val="1"/>
-      <w:numFmt w:val="lowerRoman"/>
-      <w:lvlText w:val="%3."/>
-      <w:lvlJc w:val="right"/>
-      <w:pPr>
-        <w:ind w:left="2160" w:hanging="180"/>
-      </w:pPr>
-    </w:lvl>
-    <w:lvl w:ilvl="3" w:tplc="0409000F" w:tentative="1">
-      <w:start w:val="1"/>
-      <w:numFmt w:val="decimal"/>
-      <w:lvlText w:val="%4."/>
-      <w:lvlJc w:val="left"/>
-      <w:pPr>
-        <w:ind w:left="2880" w:hanging="360"/>
-      </w:pPr>
-    </w:lvl>
-    <w:lvl w:ilvl="4" w:tplc="04090019" w:tentative="1">
-      <w:start w:val="1"/>
-      <w:numFmt w:val="lowerLetter"/>
-      <w:lvlText w:val="%5."/>
-      <w:lvlJc w:val="left"/>
-      <w:pPr>
-        <w:ind w:left="3600" w:hanging="360"/>
-      </w:pPr>
-    </w:lvl>
-    <w:lvl w:ilvl="5" w:tplc="0409001B" w:tentative="1">
-      <w:start w:val="1"/>
-      <w:numFmt w:val="lowerRoman"/>
-      <w:lvlText w:val="%6."/>
-      <w:lvlJc w:val="right"/>
-      <w:pPr>
-        <w:ind w:left="4320" w:hanging="180"/>
-      </w:pPr>
-    </w:lvl>
-    <w:lvl w:ilvl="6" w:tplc="0409000F" w:tentative="1">
-      <w:start w:val="1"/>
-      <w:numFmt w:val="decimal"/>
-      <w:lvlText w:val="%7."/>
-      <w:lvlJc w:val="left"/>
-      <w:pPr>
-        <w:ind w:left="5040" w:hanging="360"/>
-      </w:pPr>
-    </w:lvl>
-    <w:lvl w:ilvl="7" w:tplc="04090019" w:tentative="1">
-      <w:start w:val="1"/>
-      <w:numFmt w:val="lowerLetter"/>
-      <w:lvlText w:val="%8."/>
-      <w:lvlJc w:val="left"/>
-      <w:pPr>
-        <w:ind w:left="5760" w:hanging="360"/>
-      </w:pPr>
-    </w:lvl>
-    <w:lvl w:ilvl="8" w:tplc="0409001B" w:tentative="1">
-      <w:start w:val="1"/>
-      <w:numFmt w:val="lowerRoman"/>
-      <w:lvlText w:val="%9."/>
-      <w:lvlJc w:val="right"/>
-      <w:pPr>
-        <w:ind w:left="6480" w:hanging="180"/>
-      </w:pPr>
-    </w:lvl>
-  </w:abstractNum>
-  <w:abstractNum w:abstractNumId="8" w15:restartNumberingAfterBreak="0">
-    <w:nsid w:val="5B005227"/>
-    <w:multiLevelType w:val="hybridMultilevel"/>
-    <w:tmpl w:val="882805E6"/>
-    <w:lvl w:ilvl="0" w:tplc="0409000F">
-      <w:start w:val="1"/>
-      <w:numFmt w:val="decimal"/>
-      <w:lvlText w:val="%1."/>
-      <w:lvlJc w:val="left"/>
-      <w:pPr>
-        <w:ind w:left="720" w:hanging="360"/>
-      </w:pPr>
-      <w:rPr>
-        <w:rFonts w:hint="default"/>
-      </w:rPr>
-    </w:lvl>
-    <w:lvl w:ilvl="1" w:tplc="04090019" w:tentative="1">
-      <w:start w:val="1"/>
-      <w:numFmt w:val="lowerLetter"/>
-      <w:lvlText w:val="%2."/>
-      <w:lvlJc w:val="left"/>
-      <w:pPr>
-        <w:ind w:left="1440" w:hanging="360"/>
-      </w:pPr>
-    </w:lvl>
-    <w:lvl w:ilvl="2" w:tplc="0409001B" w:tentative="1">
-      <w:start w:val="1"/>
-      <w:numFmt w:val="lowerRoman"/>
-      <w:lvlText w:val="%3."/>
-      <w:lvlJc w:val="right"/>
-      <w:pPr>
-        <w:ind w:left="2160" w:hanging="180"/>
-      </w:pPr>
-    </w:lvl>
-    <w:lvl w:ilvl="3" w:tplc="0409000F" w:tentative="1">
-      <w:start w:val="1"/>
-      <w:numFmt w:val="decimal"/>
-      <w:lvlText w:val="%4."/>
-      <w:lvlJc w:val="left"/>
-      <w:pPr>
-        <w:ind w:left="2880" w:hanging="360"/>
-      </w:pPr>
-    </w:lvl>
-    <w:lvl w:ilvl="4" w:tplc="04090019" w:tentative="1">
-      <w:start w:val="1"/>
-      <w:numFmt w:val="lowerLetter"/>
-      <w:lvlText w:val="%5."/>
-      <w:lvlJc w:val="left"/>
-      <w:pPr>
-        <w:ind w:left="3600" w:hanging="360"/>
-      </w:pPr>
-    </w:lvl>
-    <w:lvl w:ilvl="5" w:tplc="0409001B" w:tentative="1">
-      <w:start w:val="1"/>
-      <w:numFmt w:val="lowerRoman"/>
-      <w:lvlText w:val="%6."/>
-      <w:lvlJc w:val="right"/>
-      <w:pPr>
-        <w:ind w:left="4320" w:hanging="180"/>
-      </w:pPr>
-    </w:lvl>
-    <w:lvl w:ilvl="6" w:tplc="0409000F" w:tentative="1">
-      <w:start w:val="1"/>
-      <w:numFmt w:val="decimal"/>
-      <w:lvlText w:val="%7."/>
-      <w:lvlJc w:val="left"/>
-      <w:pPr>
-        <w:ind w:left="5040" w:hanging="360"/>
-      </w:pPr>
-    </w:lvl>
-    <w:lvl w:ilvl="7" w:tplc="04090019" w:tentative="1">
-      <w:start w:val="1"/>
-      <w:numFmt w:val="lowerLetter"/>
-      <w:lvlText w:val="%8."/>
-      <w:lvlJc w:val="left"/>
-      <w:pPr>
-        <w:ind w:left="5760" w:hanging="360"/>
-      </w:pPr>
-    </w:lvl>
-    <w:lvl w:ilvl="8" w:tplc="0409001B" w:tentative="1">
-      <w:start w:val="1"/>
-      <w:numFmt w:val="lowerRoman"/>
-      <w:lvlText w:val="%9."/>
-      <w:lvlJc w:val="right"/>
-      <w:pPr>
-        <w:ind w:left="6480" w:hanging="180"/>
-      </w:pPr>
-    </w:lvl>
-  </w:abstractNum>
-  <w:abstractNum w:abstractNumId="9" w15:restartNumberingAfterBreak="0">
-    <w:nsid w:val="5D5137A5"/>
-    <w:multiLevelType w:val="hybridMultilevel"/>
-    <w:tmpl w:val="DEE217DE"/>
-    <w:lvl w:ilvl="0" w:tplc="36A0EFD8">
+    <w:tmpl w:val="CF64EB24"/>
+    <w:lvl w:ilvl="0" w:tplc="D410E69E">
       <w:start w:val="1"/>
       <w:numFmt w:val="decimal"/>
       <w:lvlText w:val="%1."/>
@@ -6168,7 +8292,814 @@
       </w:pPr>
     </w:lvl>
   </w:abstractNum>
-  <w:abstractNum w:abstractNumId="10" w15:restartNumberingAfterBreak="0">
+  <w:abstractNum w:abstractNumId="12" w15:restartNumberingAfterBreak="0">
+    <w:nsid w:val="46915E52"/>
+    <w:multiLevelType w:val="hybridMultilevel"/>
+    <w:tmpl w:val="D7F677BE"/>
+    <w:lvl w:ilvl="0" w:tplc="0409000F">
+      <w:start w:val="1"/>
+      <w:numFmt w:val="decimal"/>
+      <w:lvlText w:val="%1."/>
+      <w:lvlJc w:val="left"/>
+      <w:pPr>
+        <w:ind w:left="720" w:hanging="360"/>
+      </w:pPr>
+      <w:rPr>
+        <w:rFonts w:hint="default"/>
+      </w:rPr>
+    </w:lvl>
+    <w:lvl w:ilvl="1" w:tplc="04090019" w:tentative="1">
+      <w:start w:val="1"/>
+      <w:numFmt w:val="lowerLetter"/>
+      <w:lvlText w:val="%2."/>
+      <w:lvlJc w:val="left"/>
+      <w:pPr>
+        <w:ind w:left="1440" w:hanging="360"/>
+      </w:pPr>
+    </w:lvl>
+    <w:lvl w:ilvl="2" w:tplc="0409001B" w:tentative="1">
+      <w:start w:val="1"/>
+      <w:numFmt w:val="lowerRoman"/>
+      <w:lvlText w:val="%3."/>
+      <w:lvlJc w:val="right"/>
+      <w:pPr>
+        <w:ind w:left="2160" w:hanging="180"/>
+      </w:pPr>
+    </w:lvl>
+    <w:lvl w:ilvl="3" w:tplc="0409000F" w:tentative="1">
+      <w:start w:val="1"/>
+      <w:numFmt w:val="decimal"/>
+      <w:lvlText w:val="%4."/>
+      <w:lvlJc w:val="left"/>
+      <w:pPr>
+        <w:ind w:left="2880" w:hanging="360"/>
+      </w:pPr>
+    </w:lvl>
+    <w:lvl w:ilvl="4" w:tplc="04090019" w:tentative="1">
+      <w:start w:val="1"/>
+      <w:numFmt w:val="lowerLetter"/>
+      <w:lvlText w:val="%5."/>
+      <w:lvlJc w:val="left"/>
+      <w:pPr>
+        <w:ind w:left="3600" w:hanging="360"/>
+      </w:pPr>
+    </w:lvl>
+    <w:lvl w:ilvl="5" w:tplc="0409001B" w:tentative="1">
+      <w:start w:val="1"/>
+      <w:numFmt w:val="lowerRoman"/>
+      <w:lvlText w:val="%6."/>
+      <w:lvlJc w:val="right"/>
+      <w:pPr>
+        <w:ind w:left="4320" w:hanging="180"/>
+      </w:pPr>
+    </w:lvl>
+    <w:lvl w:ilvl="6" w:tplc="0409000F" w:tentative="1">
+      <w:start w:val="1"/>
+      <w:numFmt w:val="decimal"/>
+      <w:lvlText w:val="%7."/>
+      <w:lvlJc w:val="left"/>
+      <w:pPr>
+        <w:ind w:left="5040" w:hanging="360"/>
+      </w:pPr>
+    </w:lvl>
+    <w:lvl w:ilvl="7" w:tplc="04090019" w:tentative="1">
+      <w:start w:val="1"/>
+      <w:numFmt w:val="lowerLetter"/>
+      <w:lvlText w:val="%8."/>
+      <w:lvlJc w:val="left"/>
+      <w:pPr>
+        <w:ind w:left="5760" w:hanging="360"/>
+      </w:pPr>
+    </w:lvl>
+    <w:lvl w:ilvl="8" w:tplc="0409001B" w:tentative="1">
+      <w:start w:val="1"/>
+      <w:numFmt w:val="lowerRoman"/>
+      <w:lvlText w:val="%9."/>
+      <w:lvlJc w:val="right"/>
+      <w:pPr>
+        <w:ind w:left="6480" w:hanging="180"/>
+      </w:pPr>
+    </w:lvl>
+  </w:abstractNum>
+  <w:abstractNum w:abstractNumId="13" w15:restartNumberingAfterBreak="0">
+    <w:nsid w:val="4CCD1E78"/>
+    <w:multiLevelType w:val="hybridMultilevel"/>
+    <w:tmpl w:val="303CF910"/>
+    <w:lvl w:ilvl="0" w:tplc="0409000F">
+      <w:start w:val="1"/>
+      <w:numFmt w:val="decimal"/>
+      <w:lvlText w:val="%1."/>
+      <w:lvlJc w:val="left"/>
+      <w:pPr>
+        <w:ind w:left="720" w:hanging="360"/>
+      </w:pPr>
+      <w:rPr>
+        <w:rFonts w:hint="default"/>
+      </w:rPr>
+    </w:lvl>
+    <w:lvl w:ilvl="1" w:tplc="04090019" w:tentative="1">
+      <w:start w:val="1"/>
+      <w:numFmt w:val="lowerLetter"/>
+      <w:lvlText w:val="%2."/>
+      <w:lvlJc w:val="left"/>
+      <w:pPr>
+        <w:ind w:left="1440" w:hanging="360"/>
+      </w:pPr>
+    </w:lvl>
+    <w:lvl w:ilvl="2" w:tplc="0409001B" w:tentative="1">
+      <w:start w:val="1"/>
+      <w:numFmt w:val="lowerRoman"/>
+      <w:lvlText w:val="%3."/>
+      <w:lvlJc w:val="right"/>
+      <w:pPr>
+        <w:ind w:left="2160" w:hanging="180"/>
+      </w:pPr>
+    </w:lvl>
+    <w:lvl w:ilvl="3" w:tplc="0409000F" w:tentative="1">
+      <w:start w:val="1"/>
+      <w:numFmt w:val="decimal"/>
+      <w:lvlText w:val="%4."/>
+      <w:lvlJc w:val="left"/>
+      <w:pPr>
+        <w:ind w:left="2880" w:hanging="360"/>
+      </w:pPr>
+    </w:lvl>
+    <w:lvl w:ilvl="4" w:tplc="04090019" w:tentative="1">
+      <w:start w:val="1"/>
+      <w:numFmt w:val="lowerLetter"/>
+      <w:lvlText w:val="%5."/>
+      <w:lvlJc w:val="left"/>
+      <w:pPr>
+        <w:ind w:left="3600" w:hanging="360"/>
+      </w:pPr>
+    </w:lvl>
+    <w:lvl w:ilvl="5" w:tplc="0409001B" w:tentative="1">
+      <w:start w:val="1"/>
+      <w:numFmt w:val="lowerRoman"/>
+      <w:lvlText w:val="%6."/>
+      <w:lvlJc w:val="right"/>
+      <w:pPr>
+        <w:ind w:left="4320" w:hanging="180"/>
+      </w:pPr>
+    </w:lvl>
+    <w:lvl w:ilvl="6" w:tplc="0409000F" w:tentative="1">
+      <w:start w:val="1"/>
+      <w:numFmt w:val="decimal"/>
+      <w:lvlText w:val="%7."/>
+      <w:lvlJc w:val="left"/>
+      <w:pPr>
+        <w:ind w:left="5040" w:hanging="360"/>
+      </w:pPr>
+    </w:lvl>
+    <w:lvl w:ilvl="7" w:tplc="04090019" w:tentative="1">
+      <w:start w:val="1"/>
+      <w:numFmt w:val="lowerLetter"/>
+      <w:lvlText w:val="%8."/>
+      <w:lvlJc w:val="left"/>
+      <w:pPr>
+        <w:ind w:left="5760" w:hanging="360"/>
+      </w:pPr>
+    </w:lvl>
+    <w:lvl w:ilvl="8" w:tplc="0409001B" w:tentative="1">
+      <w:start w:val="1"/>
+      <w:numFmt w:val="lowerRoman"/>
+      <w:lvlText w:val="%9."/>
+      <w:lvlJc w:val="right"/>
+      <w:pPr>
+        <w:ind w:left="6480" w:hanging="180"/>
+      </w:pPr>
+    </w:lvl>
+  </w:abstractNum>
+  <w:abstractNum w:abstractNumId="14" w15:restartNumberingAfterBreak="0">
+    <w:nsid w:val="4DA86C73"/>
+    <w:multiLevelType w:val="hybridMultilevel"/>
+    <w:tmpl w:val="21368734"/>
+    <w:lvl w:ilvl="0" w:tplc="0409000F">
+      <w:start w:val="1"/>
+      <w:numFmt w:val="decimal"/>
+      <w:lvlText w:val="%1."/>
+      <w:lvlJc w:val="left"/>
+      <w:pPr>
+        <w:ind w:left="720" w:hanging="360"/>
+      </w:pPr>
+      <w:rPr>
+        <w:rFonts w:hint="default"/>
+      </w:rPr>
+    </w:lvl>
+    <w:lvl w:ilvl="1" w:tplc="04090019" w:tentative="1">
+      <w:start w:val="1"/>
+      <w:numFmt w:val="lowerLetter"/>
+      <w:lvlText w:val="%2."/>
+      <w:lvlJc w:val="left"/>
+      <w:pPr>
+        <w:ind w:left="1440" w:hanging="360"/>
+      </w:pPr>
+    </w:lvl>
+    <w:lvl w:ilvl="2" w:tplc="0409001B" w:tentative="1">
+      <w:start w:val="1"/>
+      <w:numFmt w:val="lowerRoman"/>
+      <w:lvlText w:val="%3."/>
+      <w:lvlJc w:val="right"/>
+      <w:pPr>
+        <w:ind w:left="2160" w:hanging="180"/>
+      </w:pPr>
+    </w:lvl>
+    <w:lvl w:ilvl="3" w:tplc="0409000F" w:tentative="1">
+      <w:start w:val="1"/>
+      <w:numFmt w:val="decimal"/>
+      <w:lvlText w:val="%4."/>
+      <w:lvlJc w:val="left"/>
+      <w:pPr>
+        <w:ind w:left="2880" w:hanging="360"/>
+      </w:pPr>
+    </w:lvl>
+    <w:lvl w:ilvl="4" w:tplc="04090019" w:tentative="1">
+      <w:start w:val="1"/>
+      <w:numFmt w:val="lowerLetter"/>
+      <w:lvlText w:val="%5."/>
+      <w:lvlJc w:val="left"/>
+      <w:pPr>
+        <w:ind w:left="3600" w:hanging="360"/>
+      </w:pPr>
+    </w:lvl>
+    <w:lvl w:ilvl="5" w:tplc="0409001B" w:tentative="1">
+      <w:start w:val="1"/>
+      <w:numFmt w:val="lowerRoman"/>
+      <w:lvlText w:val="%6."/>
+      <w:lvlJc w:val="right"/>
+      <w:pPr>
+        <w:ind w:left="4320" w:hanging="180"/>
+      </w:pPr>
+    </w:lvl>
+    <w:lvl w:ilvl="6" w:tplc="0409000F" w:tentative="1">
+      <w:start w:val="1"/>
+      <w:numFmt w:val="decimal"/>
+      <w:lvlText w:val="%7."/>
+      <w:lvlJc w:val="left"/>
+      <w:pPr>
+        <w:ind w:left="5040" w:hanging="360"/>
+      </w:pPr>
+    </w:lvl>
+    <w:lvl w:ilvl="7" w:tplc="04090019" w:tentative="1">
+      <w:start w:val="1"/>
+      <w:numFmt w:val="lowerLetter"/>
+      <w:lvlText w:val="%8."/>
+      <w:lvlJc w:val="left"/>
+      <w:pPr>
+        <w:ind w:left="5760" w:hanging="360"/>
+      </w:pPr>
+    </w:lvl>
+    <w:lvl w:ilvl="8" w:tplc="0409001B" w:tentative="1">
+      <w:start w:val="1"/>
+      <w:numFmt w:val="lowerRoman"/>
+      <w:lvlText w:val="%9."/>
+      <w:lvlJc w:val="right"/>
+      <w:pPr>
+        <w:ind w:left="6480" w:hanging="180"/>
+      </w:pPr>
+    </w:lvl>
+  </w:abstractNum>
+  <w:abstractNum w:abstractNumId="15" w15:restartNumberingAfterBreak="0">
+    <w:nsid w:val="4E7B000F"/>
+    <w:multiLevelType w:val="hybridMultilevel"/>
+    <w:tmpl w:val="D5748304"/>
+    <w:lvl w:ilvl="0" w:tplc="0409000F">
+      <w:start w:val="1"/>
+      <w:numFmt w:val="decimal"/>
+      <w:lvlText w:val="%1."/>
+      <w:lvlJc w:val="left"/>
+      <w:pPr>
+        <w:ind w:left="720" w:hanging="360"/>
+      </w:pPr>
+      <w:rPr>
+        <w:rFonts w:hint="default"/>
+      </w:rPr>
+    </w:lvl>
+    <w:lvl w:ilvl="1" w:tplc="04090019" w:tentative="1">
+      <w:start w:val="1"/>
+      <w:numFmt w:val="lowerLetter"/>
+      <w:lvlText w:val="%2."/>
+      <w:lvlJc w:val="left"/>
+      <w:pPr>
+        <w:ind w:left="1440" w:hanging="360"/>
+      </w:pPr>
+    </w:lvl>
+    <w:lvl w:ilvl="2" w:tplc="0409001B" w:tentative="1">
+      <w:start w:val="1"/>
+      <w:numFmt w:val="lowerRoman"/>
+      <w:lvlText w:val="%3."/>
+      <w:lvlJc w:val="right"/>
+      <w:pPr>
+        <w:ind w:left="2160" w:hanging="180"/>
+      </w:pPr>
+    </w:lvl>
+    <w:lvl w:ilvl="3" w:tplc="0409000F" w:tentative="1">
+      <w:start w:val="1"/>
+      <w:numFmt w:val="decimal"/>
+      <w:lvlText w:val="%4."/>
+      <w:lvlJc w:val="left"/>
+      <w:pPr>
+        <w:ind w:left="2880" w:hanging="360"/>
+      </w:pPr>
+    </w:lvl>
+    <w:lvl w:ilvl="4" w:tplc="04090019" w:tentative="1">
+      <w:start w:val="1"/>
+      <w:numFmt w:val="lowerLetter"/>
+      <w:lvlText w:val="%5."/>
+      <w:lvlJc w:val="left"/>
+      <w:pPr>
+        <w:ind w:left="3600" w:hanging="360"/>
+      </w:pPr>
+    </w:lvl>
+    <w:lvl w:ilvl="5" w:tplc="0409001B" w:tentative="1">
+      <w:start w:val="1"/>
+      <w:numFmt w:val="lowerRoman"/>
+      <w:lvlText w:val="%6."/>
+      <w:lvlJc w:val="right"/>
+      <w:pPr>
+        <w:ind w:left="4320" w:hanging="180"/>
+      </w:pPr>
+    </w:lvl>
+    <w:lvl w:ilvl="6" w:tplc="0409000F" w:tentative="1">
+      <w:start w:val="1"/>
+      <w:numFmt w:val="decimal"/>
+      <w:lvlText w:val="%7."/>
+      <w:lvlJc w:val="left"/>
+      <w:pPr>
+        <w:ind w:left="5040" w:hanging="360"/>
+      </w:pPr>
+    </w:lvl>
+    <w:lvl w:ilvl="7" w:tplc="04090019" w:tentative="1">
+      <w:start w:val="1"/>
+      <w:numFmt w:val="lowerLetter"/>
+      <w:lvlText w:val="%8."/>
+      <w:lvlJc w:val="left"/>
+      <w:pPr>
+        <w:ind w:left="5760" w:hanging="360"/>
+      </w:pPr>
+    </w:lvl>
+    <w:lvl w:ilvl="8" w:tplc="0409001B" w:tentative="1">
+      <w:start w:val="1"/>
+      <w:numFmt w:val="lowerRoman"/>
+      <w:lvlText w:val="%9."/>
+      <w:lvlJc w:val="right"/>
+      <w:pPr>
+        <w:ind w:left="6480" w:hanging="180"/>
+      </w:pPr>
+    </w:lvl>
+  </w:abstractNum>
+  <w:abstractNum w:abstractNumId="16" w15:restartNumberingAfterBreak="0">
+    <w:nsid w:val="562E5CDF"/>
+    <w:multiLevelType w:val="hybridMultilevel"/>
+    <w:tmpl w:val="43CA0878"/>
+    <w:lvl w:ilvl="0" w:tplc="E9E6A396">
+      <w:start w:val="1"/>
+      <w:numFmt w:val="decimal"/>
+      <w:lvlText w:val="%1."/>
+      <w:lvlJc w:val="left"/>
+      <w:pPr>
+        <w:ind w:left="1080" w:hanging="360"/>
+      </w:pPr>
+      <w:rPr>
+        <w:rFonts w:asciiTheme="minorHAnsi" w:eastAsiaTheme="minorHAnsi" w:hAnsiTheme="minorHAnsi" w:cstheme="minorBidi" w:hint="default"/>
+        <w:b w:val="0"/>
+        <w:color w:val="auto"/>
+        <w:sz w:val="24"/>
+      </w:rPr>
+    </w:lvl>
+    <w:lvl w:ilvl="1" w:tplc="04090019" w:tentative="1">
+      <w:start w:val="1"/>
+      <w:numFmt w:val="lowerLetter"/>
+      <w:lvlText w:val="%2."/>
+      <w:lvlJc w:val="left"/>
+      <w:pPr>
+        <w:ind w:left="1800" w:hanging="360"/>
+      </w:pPr>
+    </w:lvl>
+    <w:lvl w:ilvl="2" w:tplc="0409001B" w:tentative="1">
+      <w:start w:val="1"/>
+      <w:numFmt w:val="lowerRoman"/>
+      <w:lvlText w:val="%3."/>
+      <w:lvlJc w:val="right"/>
+      <w:pPr>
+        <w:ind w:left="2520" w:hanging="180"/>
+      </w:pPr>
+    </w:lvl>
+    <w:lvl w:ilvl="3" w:tplc="0409000F" w:tentative="1">
+      <w:start w:val="1"/>
+      <w:numFmt w:val="decimal"/>
+      <w:lvlText w:val="%4."/>
+      <w:lvlJc w:val="left"/>
+      <w:pPr>
+        <w:ind w:left="3240" w:hanging="360"/>
+      </w:pPr>
+    </w:lvl>
+    <w:lvl w:ilvl="4" w:tplc="04090019" w:tentative="1">
+      <w:start w:val="1"/>
+      <w:numFmt w:val="lowerLetter"/>
+      <w:lvlText w:val="%5."/>
+      <w:lvlJc w:val="left"/>
+      <w:pPr>
+        <w:ind w:left="3960" w:hanging="360"/>
+      </w:pPr>
+    </w:lvl>
+    <w:lvl w:ilvl="5" w:tplc="0409001B" w:tentative="1">
+      <w:start w:val="1"/>
+      <w:numFmt w:val="lowerRoman"/>
+      <w:lvlText w:val="%6."/>
+      <w:lvlJc w:val="right"/>
+      <w:pPr>
+        <w:ind w:left="4680" w:hanging="180"/>
+      </w:pPr>
+    </w:lvl>
+    <w:lvl w:ilvl="6" w:tplc="0409000F" w:tentative="1">
+      <w:start w:val="1"/>
+      <w:numFmt w:val="decimal"/>
+      <w:lvlText w:val="%7."/>
+      <w:lvlJc w:val="left"/>
+      <w:pPr>
+        <w:ind w:left="5400" w:hanging="360"/>
+      </w:pPr>
+    </w:lvl>
+    <w:lvl w:ilvl="7" w:tplc="04090019" w:tentative="1">
+      <w:start w:val="1"/>
+      <w:numFmt w:val="lowerLetter"/>
+      <w:lvlText w:val="%8."/>
+      <w:lvlJc w:val="left"/>
+      <w:pPr>
+        <w:ind w:left="6120" w:hanging="360"/>
+      </w:pPr>
+    </w:lvl>
+    <w:lvl w:ilvl="8" w:tplc="0409001B" w:tentative="1">
+      <w:start w:val="1"/>
+      <w:numFmt w:val="lowerRoman"/>
+      <w:lvlText w:val="%9."/>
+      <w:lvlJc w:val="right"/>
+      <w:pPr>
+        <w:ind w:left="6840" w:hanging="180"/>
+      </w:pPr>
+    </w:lvl>
+  </w:abstractNum>
+  <w:abstractNum w:abstractNumId="17" w15:restartNumberingAfterBreak="0">
+    <w:nsid w:val="57743DDB"/>
+    <w:multiLevelType w:val="hybridMultilevel"/>
+    <w:tmpl w:val="D1949104"/>
+    <w:lvl w:ilvl="0" w:tplc="0409000F">
+      <w:start w:val="1"/>
+      <w:numFmt w:val="decimal"/>
+      <w:lvlText w:val="%1."/>
+      <w:lvlJc w:val="left"/>
+      <w:pPr>
+        <w:ind w:left="720" w:hanging="360"/>
+      </w:pPr>
+      <w:rPr>
+        <w:rFonts w:hint="default"/>
+      </w:rPr>
+    </w:lvl>
+    <w:lvl w:ilvl="1" w:tplc="04090019" w:tentative="1">
+      <w:start w:val="1"/>
+      <w:numFmt w:val="lowerLetter"/>
+      <w:lvlText w:val="%2."/>
+      <w:lvlJc w:val="left"/>
+      <w:pPr>
+        <w:ind w:left="1440" w:hanging="360"/>
+      </w:pPr>
+    </w:lvl>
+    <w:lvl w:ilvl="2" w:tplc="0409001B" w:tentative="1">
+      <w:start w:val="1"/>
+      <w:numFmt w:val="lowerRoman"/>
+      <w:lvlText w:val="%3."/>
+      <w:lvlJc w:val="right"/>
+      <w:pPr>
+        <w:ind w:left="2160" w:hanging="180"/>
+      </w:pPr>
+    </w:lvl>
+    <w:lvl w:ilvl="3" w:tplc="0409000F" w:tentative="1">
+      <w:start w:val="1"/>
+      <w:numFmt w:val="decimal"/>
+      <w:lvlText w:val="%4."/>
+      <w:lvlJc w:val="left"/>
+      <w:pPr>
+        <w:ind w:left="2880" w:hanging="360"/>
+      </w:pPr>
+    </w:lvl>
+    <w:lvl w:ilvl="4" w:tplc="04090019" w:tentative="1">
+      <w:start w:val="1"/>
+      <w:numFmt w:val="lowerLetter"/>
+      <w:lvlText w:val="%5."/>
+      <w:lvlJc w:val="left"/>
+      <w:pPr>
+        <w:ind w:left="3600" w:hanging="360"/>
+      </w:pPr>
+    </w:lvl>
+    <w:lvl w:ilvl="5" w:tplc="0409001B" w:tentative="1">
+      <w:start w:val="1"/>
+      <w:numFmt w:val="lowerRoman"/>
+      <w:lvlText w:val="%6."/>
+      <w:lvlJc w:val="right"/>
+      <w:pPr>
+        <w:ind w:left="4320" w:hanging="180"/>
+      </w:pPr>
+    </w:lvl>
+    <w:lvl w:ilvl="6" w:tplc="0409000F" w:tentative="1">
+      <w:start w:val="1"/>
+      <w:numFmt w:val="decimal"/>
+      <w:lvlText w:val="%7."/>
+      <w:lvlJc w:val="left"/>
+      <w:pPr>
+        <w:ind w:left="5040" w:hanging="360"/>
+      </w:pPr>
+    </w:lvl>
+    <w:lvl w:ilvl="7" w:tplc="04090019" w:tentative="1">
+      <w:start w:val="1"/>
+      <w:numFmt w:val="lowerLetter"/>
+      <w:lvlText w:val="%8."/>
+      <w:lvlJc w:val="left"/>
+      <w:pPr>
+        <w:ind w:left="5760" w:hanging="360"/>
+      </w:pPr>
+    </w:lvl>
+    <w:lvl w:ilvl="8" w:tplc="0409001B" w:tentative="1">
+      <w:start w:val="1"/>
+      <w:numFmt w:val="lowerRoman"/>
+      <w:lvlText w:val="%9."/>
+      <w:lvlJc w:val="right"/>
+      <w:pPr>
+        <w:ind w:left="6480" w:hanging="180"/>
+      </w:pPr>
+    </w:lvl>
+  </w:abstractNum>
+  <w:abstractNum w:abstractNumId="18" w15:restartNumberingAfterBreak="0">
+    <w:nsid w:val="5B005227"/>
+    <w:multiLevelType w:val="hybridMultilevel"/>
+    <w:tmpl w:val="882805E6"/>
+    <w:lvl w:ilvl="0" w:tplc="0409000F">
+      <w:start w:val="1"/>
+      <w:numFmt w:val="decimal"/>
+      <w:lvlText w:val="%1."/>
+      <w:lvlJc w:val="left"/>
+      <w:pPr>
+        <w:ind w:left="720" w:hanging="360"/>
+      </w:pPr>
+      <w:rPr>
+        <w:rFonts w:hint="default"/>
+      </w:rPr>
+    </w:lvl>
+    <w:lvl w:ilvl="1" w:tplc="04090019" w:tentative="1">
+      <w:start w:val="1"/>
+      <w:numFmt w:val="lowerLetter"/>
+      <w:lvlText w:val="%2."/>
+      <w:lvlJc w:val="left"/>
+      <w:pPr>
+        <w:ind w:left="1440" w:hanging="360"/>
+      </w:pPr>
+    </w:lvl>
+    <w:lvl w:ilvl="2" w:tplc="0409001B" w:tentative="1">
+      <w:start w:val="1"/>
+      <w:numFmt w:val="lowerRoman"/>
+      <w:lvlText w:val="%3."/>
+      <w:lvlJc w:val="right"/>
+      <w:pPr>
+        <w:ind w:left="2160" w:hanging="180"/>
+      </w:pPr>
+    </w:lvl>
+    <w:lvl w:ilvl="3" w:tplc="0409000F" w:tentative="1">
+      <w:start w:val="1"/>
+      <w:numFmt w:val="decimal"/>
+      <w:lvlText w:val="%4."/>
+      <w:lvlJc w:val="left"/>
+      <w:pPr>
+        <w:ind w:left="2880" w:hanging="360"/>
+      </w:pPr>
+    </w:lvl>
+    <w:lvl w:ilvl="4" w:tplc="04090019" w:tentative="1">
+      <w:start w:val="1"/>
+      <w:numFmt w:val="lowerLetter"/>
+      <w:lvlText w:val="%5."/>
+      <w:lvlJc w:val="left"/>
+      <w:pPr>
+        <w:ind w:left="3600" w:hanging="360"/>
+      </w:pPr>
+    </w:lvl>
+    <w:lvl w:ilvl="5" w:tplc="0409001B" w:tentative="1">
+      <w:start w:val="1"/>
+      <w:numFmt w:val="lowerRoman"/>
+      <w:lvlText w:val="%6."/>
+      <w:lvlJc w:val="right"/>
+      <w:pPr>
+        <w:ind w:left="4320" w:hanging="180"/>
+      </w:pPr>
+    </w:lvl>
+    <w:lvl w:ilvl="6" w:tplc="0409000F" w:tentative="1">
+      <w:start w:val="1"/>
+      <w:numFmt w:val="decimal"/>
+      <w:lvlText w:val="%7."/>
+      <w:lvlJc w:val="left"/>
+      <w:pPr>
+        <w:ind w:left="5040" w:hanging="360"/>
+      </w:pPr>
+    </w:lvl>
+    <w:lvl w:ilvl="7" w:tplc="04090019" w:tentative="1">
+      <w:start w:val="1"/>
+      <w:numFmt w:val="lowerLetter"/>
+      <w:lvlText w:val="%8."/>
+      <w:lvlJc w:val="left"/>
+      <w:pPr>
+        <w:ind w:left="5760" w:hanging="360"/>
+      </w:pPr>
+    </w:lvl>
+    <w:lvl w:ilvl="8" w:tplc="0409001B" w:tentative="1">
+      <w:start w:val="1"/>
+      <w:numFmt w:val="lowerRoman"/>
+      <w:lvlText w:val="%9."/>
+      <w:lvlJc w:val="right"/>
+      <w:pPr>
+        <w:ind w:left="6480" w:hanging="180"/>
+      </w:pPr>
+    </w:lvl>
+  </w:abstractNum>
+  <w:abstractNum w:abstractNumId="19" w15:restartNumberingAfterBreak="0">
+    <w:nsid w:val="5D5137A5"/>
+    <w:multiLevelType w:val="hybridMultilevel"/>
+    <w:tmpl w:val="DEE217DE"/>
+    <w:lvl w:ilvl="0" w:tplc="36A0EFD8">
+      <w:start w:val="1"/>
+      <w:numFmt w:val="decimal"/>
+      <w:lvlText w:val="%1."/>
+      <w:lvlJc w:val="left"/>
+      <w:pPr>
+        <w:ind w:left="720" w:hanging="360"/>
+      </w:pPr>
+      <w:rPr>
+        <w:rFonts w:asciiTheme="minorHAnsi" w:eastAsiaTheme="minorHAnsi" w:hAnsiTheme="minorHAnsi" w:cstheme="minorBidi" w:hint="default"/>
+        <w:b w:val="0"/>
+        <w:color w:val="auto"/>
+        <w:sz w:val="22"/>
+      </w:rPr>
+    </w:lvl>
+    <w:lvl w:ilvl="1" w:tplc="04090019" w:tentative="1">
+      <w:start w:val="1"/>
+      <w:numFmt w:val="lowerLetter"/>
+      <w:lvlText w:val="%2."/>
+      <w:lvlJc w:val="left"/>
+      <w:pPr>
+        <w:ind w:left="1440" w:hanging="360"/>
+      </w:pPr>
+    </w:lvl>
+    <w:lvl w:ilvl="2" w:tplc="0409001B" w:tentative="1">
+      <w:start w:val="1"/>
+      <w:numFmt w:val="lowerRoman"/>
+      <w:lvlText w:val="%3."/>
+      <w:lvlJc w:val="right"/>
+      <w:pPr>
+        <w:ind w:left="2160" w:hanging="180"/>
+      </w:pPr>
+    </w:lvl>
+    <w:lvl w:ilvl="3" w:tplc="0409000F" w:tentative="1">
+      <w:start w:val="1"/>
+      <w:numFmt w:val="decimal"/>
+      <w:lvlText w:val="%4."/>
+      <w:lvlJc w:val="left"/>
+      <w:pPr>
+        <w:ind w:left="2880" w:hanging="360"/>
+      </w:pPr>
+    </w:lvl>
+    <w:lvl w:ilvl="4" w:tplc="04090019" w:tentative="1">
+      <w:start w:val="1"/>
+      <w:numFmt w:val="lowerLetter"/>
+      <w:lvlText w:val="%5."/>
+      <w:lvlJc w:val="left"/>
+      <w:pPr>
+        <w:ind w:left="3600" w:hanging="360"/>
+      </w:pPr>
+    </w:lvl>
+    <w:lvl w:ilvl="5" w:tplc="0409001B" w:tentative="1">
+      <w:start w:val="1"/>
+      <w:numFmt w:val="lowerRoman"/>
+      <w:lvlText w:val="%6."/>
+      <w:lvlJc w:val="right"/>
+      <w:pPr>
+        <w:ind w:left="4320" w:hanging="180"/>
+      </w:pPr>
+    </w:lvl>
+    <w:lvl w:ilvl="6" w:tplc="0409000F" w:tentative="1">
+      <w:start w:val="1"/>
+      <w:numFmt w:val="decimal"/>
+      <w:lvlText w:val="%7."/>
+      <w:lvlJc w:val="left"/>
+      <w:pPr>
+        <w:ind w:left="5040" w:hanging="360"/>
+      </w:pPr>
+    </w:lvl>
+    <w:lvl w:ilvl="7" w:tplc="04090019" w:tentative="1">
+      <w:start w:val="1"/>
+      <w:numFmt w:val="lowerLetter"/>
+      <w:lvlText w:val="%8."/>
+      <w:lvlJc w:val="left"/>
+      <w:pPr>
+        <w:ind w:left="5760" w:hanging="360"/>
+      </w:pPr>
+    </w:lvl>
+    <w:lvl w:ilvl="8" w:tplc="0409001B" w:tentative="1">
+      <w:start w:val="1"/>
+      <w:numFmt w:val="lowerRoman"/>
+      <w:lvlText w:val="%9."/>
+      <w:lvlJc w:val="right"/>
+      <w:pPr>
+        <w:ind w:left="6480" w:hanging="180"/>
+      </w:pPr>
+    </w:lvl>
+  </w:abstractNum>
+  <w:abstractNum w:abstractNumId="20" w15:restartNumberingAfterBreak="0">
+    <w:nsid w:val="612501E2"/>
+    <w:multiLevelType w:val="hybridMultilevel"/>
+    <w:tmpl w:val="7652BA20"/>
+    <w:lvl w:ilvl="0" w:tplc="267E1502">
+      <w:start w:val="1"/>
+      <w:numFmt w:val="decimal"/>
+      <w:lvlText w:val="%1."/>
+      <w:lvlJc w:val="left"/>
+      <w:pPr>
+        <w:ind w:left="1080" w:hanging="360"/>
+      </w:pPr>
+      <w:rPr>
+        <w:rFonts w:hint="default"/>
+      </w:rPr>
+    </w:lvl>
+    <w:lvl w:ilvl="1" w:tplc="04090019" w:tentative="1">
+      <w:start w:val="1"/>
+      <w:numFmt w:val="lowerLetter"/>
+      <w:lvlText w:val="%2."/>
+      <w:lvlJc w:val="left"/>
+      <w:pPr>
+        <w:ind w:left="1800" w:hanging="360"/>
+      </w:pPr>
+    </w:lvl>
+    <w:lvl w:ilvl="2" w:tplc="0409001B" w:tentative="1">
+      <w:start w:val="1"/>
+      <w:numFmt w:val="lowerRoman"/>
+      <w:lvlText w:val="%3."/>
+      <w:lvlJc w:val="right"/>
+      <w:pPr>
+        <w:ind w:left="2520" w:hanging="180"/>
+      </w:pPr>
+    </w:lvl>
+    <w:lvl w:ilvl="3" w:tplc="0409000F" w:tentative="1">
+      <w:start w:val="1"/>
+      <w:numFmt w:val="decimal"/>
+      <w:lvlText w:val="%4."/>
+      <w:lvlJc w:val="left"/>
+      <w:pPr>
+        <w:ind w:left="3240" w:hanging="360"/>
+      </w:pPr>
+    </w:lvl>
+    <w:lvl w:ilvl="4" w:tplc="04090019" w:tentative="1">
+      <w:start w:val="1"/>
+      <w:numFmt w:val="lowerLetter"/>
+      <w:lvlText w:val="%5."/>
+      <w:lvlJc w:val="left"/>
+      <w:pPr>
+        <w:ind w:left="3960" w:hanging="360"/>
+      </w:pPr>
+    </w:lvl>
+    <w:lvl w:ilvl="5" w:tplc="0409001B" w:tentative="1">
+      <w:start w:val="1"/>
+      <w:numFmt w:val="lowerRoman"/>
+      <w:lvlText w:val="%6."/>
+      <w:lvlJc w:val="right"/>
+      <w:pPr>
+        <w:ind w:left="4680" w:hanging="180"/>
+      </w:pPr>
+    </w:lvl>
+    <w:lvl w:ilvl="6" w:tplc="0409000F" w:tentative="1">
+      <w:start w:val="1"/>
+      <w:numFmt w:val="decimal"/>
+      <w:lvlText w:val="%7."/>
+      <w:lvlJc w:val="left"/>
+      <w:pPr>
+        <w:ind w:left="5400" w:hanging="360"/>
+      </w:pPr>
+    </w:lvl>
+    <w:lvl w:ilvl="7" w:tplc="04090019" w:tentative="1">
+      <w:start w:val="1"/>
+      <w:numFmt w:val="lowerLetter"/>
+      <w:lvlText w:val="%8."/>
+      <w:lvlJc w:val="left"/>
+      <w:pPr>
+        <w:ind w:left="6120" w:hanging="360"/>
+      </w:pPr>
+    </w:lvl>
+    <w:lvl w:ilvl="8" w:tplc="0409001B" w:tentative="1">
+      <w:start w:val="1"/>
+      <w:numFmt w:val="lowerRoman"/>
+      <w:lvlText w:val="%9."/>
+      <w:lvlJc w:val="right"/>
+      <w:pPr>
+        <w:ind w:left="6840" w:hanging="180"/>
+      </w:pPr>
+    </w:lvl>
+  </w:abstractNum>
+  <w:abstractNum w:abstractNumId="21" w15:restartNumberingAfterBreak="0">
     <w:nsid w:val="6D2C0F1A"/>
     <w:multiLevelType w:val="hybridMultilevel"/>
     <w:tmpl w:val="21368734"/>
@@ -6257,7 +9188,7 @@
       </w:pPr>
     </w:lvl>
   </w:abstractNum>
-  <w:abstractNum w:abstractNumId="11" w15:restartNumberingAfterBreak="0">
+  <w:abstractNum w:abstractNumId="22" w15:restartNumberingAfterBreak="0">
     <w:nsid w:val="6F3C0E00"/>
     <w:multiLevelType w:val="hybridMultilevel"/>
     <w:tmpl w:val="21368734"/>
@@ -6346,7 +9277,7 @@
       </w:pPr>
     </w:lvl>
   </w:abstractNum>
-  <w:abstractNum w:abstractNumId="12" w15:restartNumberingAfterBreak="0">
+  <w:abstractNum w:abstractNumId="23" w15:restartNumberingAfterBreak="0">
     <w:nsid w:val="752F4CCD"/>
     <w:multiLevelType w:val="hybridMultilevel"/>
     <w:tmpl w:val="F00A7290"/>
@@ -6435,7 +9366,7 @@
       </w:pPr>
     </w:lvl>
   </w:abstractNum>
-  <w:abstractNum w:abstractNumId="13" w15:restartNumberingAfterBreak="0">
+  <w:abstractNum w:abstractNumId="24" w15:restartNumberingAfterBreak="0">
     <w:nsid w:val="75AB02B2"/>
     <w:multiLevelType w:val="hybridMultilevel"/>
     <w:tmpl w:val="E85EDDE4"/>
@@ -6524,7 +9455,7 @@
       </w:pPr>
     </w:lvl>
   </w:abstractNum>
-  <w:abstractNum w:abstractNumId="14" w15:restartNumberingAfterBreak="0">
+  <w:abstractNum w:abstractNumId="25" w15:restartNumberingAfterBreak="0">
     <w:nsid w:val="78506549"/>
     <w:multiLevelType w:val="hybridMultilevel"/>
     <w:tmpl w:val="97040B64"/>
@@ -6614,7 +9545,96 @@
       </w:pPr>
     </w:lvl>
   </w:abstractNum>
-  <w:abstractNum w:abstractNumId="15" w15:restartNumberingAfterBreak="0">
+  <w:abstractNum w:abstractNumId="26" w15:restartNumberingAfterBreak="0">
+    <w:nsid w:val="79F03FC8"/>
+    <w:multiLevelType w:val="hybridMultilevel"/>
+    <w:tmpl w:val="9814C116"/>
+    <w:lvl w:ilvl="0" w:tplc="0409000F">
+      <w:start w:val="1"/>
+      <w:numFmt w:val="decimal"/>
+      <w:lvlText w:val="%1."/>
+      <w:lvlJc w:val="left"/>
+      <w:pPr>
+        <w:ind w:left="720" w:hanging="360"/>
+      </w:pPr>
+      <w:rPr>
+        <w:rFonts w:hint="default"/>
+      </w:rPr>
+    </w:lvl>
+    <w:lvl w:ilvl="1" w:tplc="04090019" w:tentative="1">
+      <w:start w:val="1"/>
+      <w:numFmt w:val="lowerLetter"/>
+      <w:lvlText w:val="%2."/>
+      <w:lvlJc w:val="left"/>
+      <w:pPr>
+        <w:ind w:left="1440" w:hanging="360"/>
+      </w:pPr>
+    </w:lvl>
+    <w:lvl w:ilvl="2" w:tplc="0409001B" w:tentative="1">
+      <w:start w:val="1"/>
+      <w:numFmt w:val="lowerRoman"/>
+      <w:lvlText w:val="%3."/>
+      <w:lvlJc w:val="right"/>
+      <w:pPr>
+        <w:ind w:left="2160" w:hanging="180"/>
+      </w:pPr>
+    </w:lvl>
+    <w:lvl w:ilvl="3" w:tplc="0409000F" w:tentative="1">
+      <w:start w:val="1"/>
+      <w:numFmt w:val="decimal"/>
+      <w:lvlText w:val="%4."/>
+      <w:lvlJc w:val="left"/>
+      <w:pPr>
+        <w:ind w:left="2880" w:hanging="360"/>
+      </w:pPr>
+    </w:lvl>
+    <w:lvl w:ilvl="4" w:tplc="04090019" w:tentative="1">
+      <w:start w:val="1"/>
+      <w:numFmt w:val="lowerLetter"/>
+      <w:lvlText w:val="%5."/>
+      <w:lvlJc w:val="left"/>
+      <w:pPr>
+        <w:ind w:left="3600" w:hanging="360"/>
+      </w:pPr>
+    </w:lvl>
+    <w:lvl w:ilvl="5" w:tplc="0409001B" w:tentative="1">
+      <w:start w:val="1"/>
+      <w:numFmt w:val="lowerRoman"/>
+      <w:lvlText w:val="%6."/>
+      <w:lvlJc w:val="right"/>
+      <w:pPr>
+        <w:ind w:left="4320" w:hanging="180"/>
+      </w:pPr>
+    </w:lvl>
+    <w:lvl w:ilvl="6" w:tplc="0409000F" w:tentative="1">
+      <w:start w:val="1"/>
+      <w:numFmt w:val="decimal"/>
+      <w:lvlText w:val="%7."/>
+      <w:lvlJc w:val="left"/>
+      <w:pPr>
+        <w:ind w:left="5040" w:hanging="360"/>
+      </w:pPr>
+    </w:lvl>
+    <w:lvl w:ilvl="7" w:tplc="04090019" w:tentative="1">
+      <w:start w:val="1"/>
+      <w:numFmt w:val="lowerLetter"/>
+      <w:lvlText w:val="%8."/>
+      <w:lvlJc w:val="left"/>
+      <w:pPr>
+        <w:ind w:left="5760" w:hanging="360"/>
+      </w:pPr>
+    </w:lvl>
+    <w:lvl w:ilvl="8" w:tplc="0409001B" w:tentative="1">
+      <w:start w:val="1"/>
+      <w:numFmt w:val="lowerRoman"/>
+      <w:lvlText w:val="%9."/>
+      <w:lvlJc w:val="right"/>
+      <w:pPr>
+        <w:ind w:left="6480" w:hanging="180"/>
+      </w:pPr>
+    </w:lvl>
+  </w:abstractNum>
+  <w:abstractNum w:abstractNumId="27" w15:restartNumberingAfterBreak="0">
     <w:nsid w:val="7DE50588"/>
     <w:multiLevelType w:val="hybridMultilevel"/>
     <w:tmpl w:val="6088C312"/>
@@ -6703,7 +9723,7 @@
       </w:pPr>
     </w:lvl>
   </w:abstractNum>
-  <w:abstractNum w:abstractNumId="16" w15:restartNumberingAfterBreak="0">
+  <w:abstractNum w:abstractNumId="28" w15:restartNumberingAfterBreak="0">
     <w:nsid w:val="7F455F87"/>
     <w:multiLevelType w:val="hybridMultilevel"/>
     <w:tmpl w:val="458807E0"/>
@@ -6794,79 +9814,115 @@
     </w:lvl>
   </w:abstractNum>
   <w:num w:numId="1">
+    <w:abstractNumId w:val="27"/>
+  </w:num>
+  <w:num w:numId="2">
+    <w:abstractNumId w:val="24"/>
+  </w:num>
+  <w:num w:numId="3">
+    <w:abstractNumId w:val="28"/>
+  </w:num>
+  <w:num w:numId="4">
+    <w:abstractNumId w:val="18"/>
+  </w:num>
+  <w:num w:numId="5">
+    <w:abstractNumId w:val="19"/>
+  </w:num>
+  <w:num w:numId="6">
+    <w:abstractNumId w:val="21"/>
+  </w:num>
+  <w:num w:numId="7">
+    <w:abstractNumId w:val="14"/>
+  </w:num>
+  <w:num w:numId="8">
+    <w:abstractNumId w:val="22"/>
+  </w:num>
+  <w:num w:numId="9">
+    <w:abstractNumId w:val="13"/>
+  </w:num>
+  <w:num w:numId="10">
     <w:abstractNumId w:val="15"/>
   </w:num>
-  <w:num w:numId="2">
-    <w:abstractNumId w:val="13"/>
+  <w:num w:numId="11">
+    <w:abstractNumId w:val="25"/>
   </w:num>
-  <w:num w:numId="3">
-    <w:abstractNumId w:val="16"/>
+  <w:num w:numId="12">
+    <w:abstractNumId w:val="10"/>
   </w:num>
-  <w:num w:numId="4">
+  <w:num w:numId="13">
     <w:abstractNumId w:val="8"/>
   </w:num>
-  <w:num w:numId="5">
-    <w:abstractNumId w:val="9"/>
-  </w:num>
-  <w:num w:numId="6">
-    <w:abstractNumId w:val="10"/>
-  </w:num>
-  <w:num w:numId="7">
-    <w:abstractNumId w:val="6"/>
-  </w:num>
-  <w:num w:numId="8">
-    <w:abstractNumId w:val="11"/>
-  </w:num>
-  <w:num w:numId="9">
-    <w:abstractNumId w:val="5"/>
-  </w:num>
-  <w:num w:numId="10">
-    <w:abstractNumId w:val="7"/>
-  </w:num>
-  <w:num w:numId="11">
-    <w:abstractNumId w:val="14"/>
-  </w:num>
-  <w:num w:numId="12">
-    <w:abstractNumId w:val="4"/>
-  </w:num>
-  <w:num w:numId="13">
-    <w:abstractNumId w:val="3"/>
-  </w:num>
   <w:num w:numId="14">
-    <w:abstractNumId w:val="14"/>
+    <w:abstractNumId w:val="25"/>
     <w:lvlOverride w:ilvl="0">
       <w:startOverride w:val="1"/>
     </w:lvlOverride>
   </w:num>
   <w:num w:numId="15">
-    <w:abstractNumId w:val="14"/>
+    <w:abstractNumId w:val="25"/>
     <w:lvlOverride w:ilvl="0">
       <w:startOverride w:val="1"/>
     </w:lvlOverride>
   </w:num>
   <w:num w:numId="16">
-    <w:abstractNumId w:val="1"/>
+    <w:abstractNumId w:val="5"/>
   </w:num>
   <w:num w:numId="17">
-    <w:abstractNumId w:val="14"/>
+    <w:abstractNumId w:val="25"/>
     <w:lvlOverride w:ilvl="0">
       <w:startOverride w:val="1"/>
     </w:lvlOverride>
   </w:num>
   <w:num w:numId="18">
-    <w:abstractNumId w:val="14"/>
+    <w:abstractNumId w:val="25"/>
     <w:lvlOverride w:ilvl="0">
       <w:startOverride w:val="1"/>
     </w:lvlOverride>
   </w:num>
   <w:num w:numId="19">
-    <w:abstractNumId w:val="12"/>
+    <w:abstractNumId w:val="23"/>
   </w:num>
   <w:num w:numId="20">
+    <w:abstractNumId w:val="6"/>
+  </w:num>
+  <w:num w:numId="21">
     <w:abstractNumId w:val="2"/>
   </w:num>
-  <w:num w:numId="21">
+  <w:num w:numId="22">
+    <w:abstractNumId w:val="11"/>
+  </w:num>
+  <w:num w:numId="23">
+    <w:abstractNumId w:val="16"/>
+  </w:num>
+  <w:num w:numId="24">
+    <w:abstractNumId w:val="3"/>
+  </w:num>
+  <w:num w:numId="25">
+    <w:abstractNumId w:val="4"/>
+  </w:num>
+  <w:num w:numId="26">
     <w:abstractNumId w:val="0"/>
+  </w:num>
+  <w:num w:numId="27">
+    <w:abstractNumId w:val="17"/>
+  </w:num>
+  <w:num w:numId="28">
+    <w:abstractNumId w:val="7"/>
+  </w:num>
+  <w:num w:numId="29">
+    <w:abstractNumId w:val="1"/>
+  </w:num>
+  <w:num w:numId="30">
+    <w:abstractNumId w:val="20"/>
+  </w:num>
+  <w:num w:numId="31">
+    <w:abstractNumId w:val="26"/>
+  </w:num>
+  <w:num w:numId="32">
+    <w:abstractNumId w:val="9"/>
+  </w:num>
+  <w:num w:numId="33">
+    <w:abstractNumId w:val="12"/>
   </w:num>
 </w:numbering>
 </file>
@@ -7295,6 +10351,7 @@
   <w:style w:type="character" w:default="1" w:styleId="DefaultParagraphFont">
     <w:name w:val="Default Paragraph Font"/>
     <w:uiPriority w:val="1"/>
+    <w:semiHidden/>
     <w:unhideWhenUsed/>
   </w:style>
   <w:style w:type="table" w:default="1" w:styleId="TableNormal">
@@ -7471,6 +10528,46 @@
     <w:name w:val="js-issue-title"/>
     <w:basedOn w:val="DefaultParagraphFont"/>
     <w:rsid w:val="002F34B0"/>
+  </w:style>
+  <w:style w:type="paragraph" w:styleId="NoSpacing">
+    <w:name w:val="No Spacing"/>
+    <w:uiPriority w:val="1"/>
+    <w:qFormat/>
+    <w:rsid w:val="00E96627"/>
+    <w:pPr>
+      <w:spacing w:after="0" w:line="240" w:lineRule="auto"/>
+    </w:pPr>
+  </w:style>
+  <w:style w:type="table" w:styleId="TableGrid">
+    <w:name w:val="Table Grid"/>
+    <w:basedOn w:val="TableNormal"/>
+    <w:uiPriority w:val="59"/>
+    <w:rsid w:val="00202886"/>
+    <w:pPr>
+      <w:spacing w:after="0" w:line="240" w:lineRule="auto"/>
+    </w:pPr>
+    <w:tblPr>
+      <w:tblBorders>
+        <w:top w:val="single" w:sz="4" w:space="0" w:color="auto"/>
+        <w:left w:val="single" w:sz="4" w:space="0" w:color="auto"/>
+        <w:bottom w:val="single" w:sz="4" w:space="0" w:color="auto"/>
+        <w:right w:val="single" w:sz="4" w:space="0" w:color="auto"/>
+        <w:insideH w:val="single" w:sz="4" w:space="0" w:color="auto"/>
+        <w:insideV w:val="single" w:sz="4" w:space="0" w:color="auto"/>
+      </w:tblBorders>
+    </w:tblPr>
+  </w:style>
+  <w:style w:type="character" w:styleId="Hyperlink">
+    <w:name w:val="Hyperlink"/>
+    <w:basedOn w:val="DefaultParagraphFont"/>
+    <w:uiPriority w:val="99"/>
+    <w:semiHidden/>
+    <w:unhideWhenUsed/>
+    <w:rsid w:val="00202886"/>
+    <w:rPr>
+      <w:color w:val="0000FF"/>
+      <w:u w:val="single"/>
+    </w:rPr>
   </w:style>
 </w:styles>
 </file>

</xml_diff>